<commit_message>
lesson 303 - vocab and homework - part 2
</commit_message>
<xml_diff>
--- a/english_via_skype/solutions/doc/lesson_303_COPENHAGEN_edit.docx
+++ b/english_via_skype/solutions/doc/lesson_303_COPENHAGEN_edit.docx
@@ -11,15 +11,15 @@
           <w:rFonts w:ascii="Arial" w:eastAsia="Times New Roman" w:hAnsi="Arial" w:cs="Arial"/>
           <w:sz w:val="28"/>
           <w:szCs w:val="28"/>
-          <w:lang w:eastAsia="pl-PL"/>
-        </w:rPr>
-      </w:pPr>
-      <w:r>
-        <w:rPr>
-          <w:rFonts w:ascii="Arial" w:eastAsia="Times New Roman" w:hAnsi="Arial" w:cs="Arial"/>
-          <w:sz w:val="28"/>
-          <w:szCs w:val="28"/>
-          <w:lang w:eastAsia="pl-PL"/>
+          <w:lang w:val="en-US" w:eastAsia="pl-PL"/>
+        </w:rPr>
+      </w:pPr>
+      <w:r>
+        <w:rPr>
+          <w:rFonts w:ascii="Arial" w:eastAsia="Times New Roman" w:hAnsi="Arial" w:cs="Arial"/>
+          <w:sz w:val="28"/>
+          <w:szCs w:val="28"/>
+          <w:lang w:val="en-US" w:eastAsia="pl-PL"/>
         </w:rPr>
         <w:t>Copenhagen</w:t>
       </w:r>
@@ -34,7 +34,7 @@
           <w:b/>
           <w:sz w:val="28"/>
           <w:szCs w:val="28"/>
-          <w:lang w:eastAsia="pl-PL"/>
+          <w:lang w:val="en-US" w:eastAsia="pl-PL"/>
         </w:rPr>
       </w:pPr>
       <w:r>
@@ -43,7 +43,7 @@
           <w:b/>
           <w:sz w:val="28"/>
           <w:szCs w:val="28"/>
-          <w:lang w:eastAsia="pl-PL"/>
+          <w:lang w:val="en-US" w:eastAsia="pl-PL"/>
         </w:rPr>
         <w:t xml:space="preserve">exclusive, exquisite, liveability, </w:t>
       </w:r>
@@ -57,15 +57,15 @@
           <w:rFonts w:ascii="Arial" w:eastAsia="Times New Roman" w:hAnsi="Arial" w:cs="Arial"/>
           <w:sz w:val="28"/>
           <w:szCs w:val="28"/>
-          <w:lang w:eastAsia="pl-PL"/>
-        </w:rPr>
-      </w:pPr>
-      <w:r>
-        <w:rPr>
-          <w:rFonts w:ascii="Arial" w:eastAsia="Times New Roman" w:hAnsi="Arial" w:cs="Arial"/>
-          <w:sz w:val="28"/>
-          <w:szCs w:val="28"/>
-          <w:lang w:eastAsia="pl-PL"/>
+          <w:lang w:val="en-US" w:eastAsia="pl-PL"/>
+        </w:rPr>
+      </w:pPr>
+      <w:r>
+        <w:rPr>
+          <w:rFonts w:ascii="Arial" w:eastAsia="Times New Roman" w:hAnsi="Arial" w:cs="Arial"/>
+          <w:sz w:val="28"/>
+          <w:szCs w:val="28"/>
+          <w:lang w:val="en-US" w:eastAsia="pl-PL"/>
         </w:rPr>
         <w:t xml:space="preserve">The premier capital of Northern Europe is Scandinavia's most fantastic city and the center of the most dynamic region in Europe, the Øresund Region. The city is one of Europe's oldest capitals with an </w:t>
       </w:r>
@@ -74,7 +74,7 @@
           <w:rFonts w:ascii="Arial" w:eastAsia="Times New Roman" w:hAnsi="Arial" w:cs="Arial"/>
           <w:sz w:val="28"/>
           <w:szCs w:val="28"/>
-          <w:lang w:eastAsia="pl-PL"/>
+          <w:lang w:val="en-US" w:eastAsia="pl-PL"/>
         </w:rPr>
         <w:t>……………………….</w:t>
       </w:r>
@@ -83,7 +83,7 @@
           <w:rFonts w:ascii="Arial" w:eastAsia="Times New Roman" w:hAnsi="Arial" w:cs="Arial"/>
           <w:sz w:val="28"/>
           <w:szCs w:val="28"/>
-          <w:lang w:eastAsia="pl-PL"/>
+          <w:lang w:val="en-US" w:eastAsia="pl-PL"/>
         </w:rPr>
         <w:t>royal touch - the monarchy in Denmark is the oldest in the world. Here you’ll find what you need to know about the beautiful city of Copenhagen!</w:t>
       </w:r>
@@ -100,7 +100,7 @@
           <w:color w:val="FFFFFF"/>
           <w:sz w:val="28"/>
           <w:szCs w:val="28"/>
-          <w:lang w:eastAsia="pl-PL"/>
+          <w:lang w:val="en-US" w:eastAsia="pl-PL"/>
         </w:rPr>
       </w:pPr>
       <w:r>
@@ -111,7 +111,7 @@
           <w:color w:val="FFFFFF"/>
           <w:sz w:val="28"/>
           <w:szCs w:val="28"/>
-          <w:lang w:eastAsia="pl-PL"/>
+          <w:lang w:val="en-US" w:eastAsia="pl-PL"/>
         </w:rPr>
         <w:t>Copenhagen Hotels</w:t>
       </w:r>
@@ -126,16 +126,16 @@
           <w:color w:val="000000"/>
           <w:sz w:val="28"/>
           <w:szCs w:val="28"/>
-          <w:lang w:eastAsia="pl-PL"/>
-        </w:rPr>
-      </w:pPr>
-      <w:r>
-        <w:rPr>
-          <w:rFonts w:ascii="Arial" w:eastAsia="Times New Roman" w:hAnsi="Arial" w:cs="Arial"/>
-          <w:color w:val="000000"/>
-          <w:sz w:val="28"/>
-          <w:szCs w:val="28"/>
-          <w:lang w:eastAsia="pl-PL"/>
+          <w:lang w:val="en-US" w:eastAsia="pl-PL"/>
+        </w:rPr>
+      </w:pPr>
+      <w:r>
+        <w:rPr>
+          <w:rFonts w:ascii="Arial" w:eastAsia="Times New Roman" w:hAnsi="Arial" w:cs="Arial"/>
+          <w:color w:val="000000"/>
+          <w:sz w:val="28"/>
+          <w:szCs w:val="28"/>
+          <w:lang w:val="en-US" w:eastAsia="pl-PL"/>
         </w:rPr>
         <w:t xml:space="preserve">Because of the fascinating architecture, many parks, </w:t>
       </w:r>
@@ -145,7 +145,7 @@
           <w:color w:val="000000"/>
           <w:sz w:val="28"/>
           <w:szCs w:val="28"/>
-          <w:lang w:eastAsia="pl-PL"/>
+          <w:lang w:val="en-US" w:eastAsia="pl-PL"/>
         </w:rPr>
         <w:t>……………………</w:t>
       </w:r>
@@ -155,7 +155,7 @@
           <w:color w:val="000000"/>
           <w:sz w:val="28"/>
           <w:szCs w:val="28"/>
-          <w:lang w:eastAsia="pl-PL"/>
+          <w:lang w:val="en-US" w:eastAsia="pl-PL"/>
         </w:rPr>
         <w:t>restaurants and other attractions Copenhagen is a very popular place to be. Copenhagen has been nominated the best city by several organizations for</w:t>
       </w:r>
@@ -165,7 +165,7 @@
           <w:color w:val="000000"/>
           <w:sz w:val="28"/>
           <w:szCs w:val="28"/>
-          <w:lang w:eastAsia="pl-PL"/>
+          <w:lang w:val="en-US" w:eastAsia="pl-PL"/>
         </w:rPr>
         <w:t>……………………….</w:t>
       </w:r>
@@ -175,7 +175,7 @@
           <w:color w:val="000000"/>
           <w:sz w:val="28"/>
           <w:szCs w:val="28"/>
-          <w:lang w:eastAsia="pl-PL"/>
+          <w:lang w:val="en-US" w:eastAsia="pl-PL"/>
         </w:rPr>
         <w:t>, sus</w:t>
       </w:r>
@@ -185,7 +185,7 @@
           <w:color w:val="000000"/>
           <w:sz w:val="28"/>
           <w:szCs w:val="28"/>
-          <w:lang w:eastAsia="pl-PL"/>
+          <w:lang w:val="en-US" w:eastAsia="pl-PL"/>
         </w:rPr>
         <w:t>tainability and other factors.</w:t>
       </w:r>
@@ -195,7 +195,7 @@
           <w:color w:val="000000"/>
           <w:sz w:val="28"/>
           <w:szCs w:val="28"/>
-          <w:lang w:eastAsia="pl-PL"/>
+          <w:lang w:val="en-US" w:eastAsia="pl-PL"/>
         </w:rPr>
         <w:br/>
       </w:r>
@@ -205,7 +205,7 @@
           <w:color w:val="000000"/>
           <w:sz w:val="28"/>
           <w:szCs w:val="28"/>
-          <w:lang w:eastAsia="pl-PL"/>
+          <w:lang w:val="en-US" w:eastAsia="pl-PL"/>
         </w:rPr>
         <w:br/>
       </w:r>
@@ -221,7 +221,7 @@
           <w:color w:val="000000"/>
           <w:sz w:val="28"/>
           <w:szCs w:val="28"/>
-          <w:lang w:eastAsia="pl-PL"/>
+          <w:lang w:val="en-US" w:eastAsia="pl-PL"/>
         </w:rPr>
       </w:pPr>
       <w:r>
@@ -231,7 +231,7 @@
           <w:color w:val="000000"/>
           <w:sz w:val="28"/>
           <w:szCs w:val="28"/>
-          <w:lang w:eastAsia="pl-PL"/>
+          <w:lang w:val="en-US" w:eastAsia="pl-PL"/>
         </w:rPr>
         <w:t xml:space="preserve">docksides, stretches, residence, aquarium, amusement, home, </w:t>
       </w:r>
@@ -246,7 +246,7 @@
           <w:color w:val="000000"/>
           <w:sz w:val="28"/>
           <w:szCs w:val="28"/>
-          <w:lang w:eastAsia="pl-PL"/>
+          <w:lang w:val="en-US" w:eastAsia="pl-PL"/>
         </w:rPr>
       </w:pPr>
       <w:r>
@@ -255,7 +255,7 @@
           <w:color w:val="C75533"/>
           <w:sz w:val="28"/>
           <w:szCs w:val="28"/>
-          <w:lang w:eastAsia="pl-PL"/>
+          <w:lang w:val="en-US" w:eastAsia="pl-PL"/>
         </w:rPr>
         <w:t>Attractions and Sights</w:t>
       </w:r>
@@ -270,16 +270,16 @@
           <w:color w:val="000000"/>
           <w:sz w:val="28"/>
           <w:szCs w:val="28"/>
-          <w:lang w:eastAsia="pl-PL"/>
-        </w:rPr>
-      </w:pPr>
-      <w:r>
-        <w:rPr>
-          <w:rFonts w:ascii="Arial" w:eastAsia="Times New Roman" w:hAnsi="Arial" w:cs="Arial"/>
-          <w:color w:val="000000"/>
-          <w:sz w:val="28"/>
-          <w:szCs w:val="28"/>
-          <w:lang w:eastAsia="pl-PL"/>
+          <w:lang w:val="en-US" w:eastAsia="pl-PL"/>
+        </w:rPr>
+      </w:pPr>
+      <w:r>
+        <w:rPr>
+          <w:rFonts w:ascii="Arial" w:eastAsia="Times New Roman" w:hAnsi="Arial" w:cs="Arial"/>
+          <w:color w:val="000000"/>
+          <w:sz w:val="28"/>
+          <w:szCs w:val="28"/>
+          <w:lang w:val="en-US" w:eastAsia="pl-PL"/>
         </w:rPr>
         <w:t xml:space="preserve">Copenhagen, also known as </w:t>
       </w:r>
@@ -289,7 +289,7 @@
           <w:color w:val="000000"/>
           <w:sz w:val="28"/>
           <w:szCs w:val="28"/>
-          <w:lang w:eastAsia="pl-PL"/>
+          <w:lang w:val="en-US" w:eastAsia="pl-PL"/>
         </w:rPr>
         <w:t>Kongens village, has beautiful …………………….</w:t>
       </w:r>
@@ -299,7 +299,7 @@
           <w:color w:val="000000"/>
           <w:sz w:val="28"/>
           <w:szCs w:val="28"/>
-          <w:lang w:eastAsia="pl-PL"/>
+          <w:lang w:val="en-US" w:eastAsia="pl-PL"/>
         </w:rPr>
         <w:t xml:space="preserve"> to wander along and the famous pedestrian promenade Stroget (Stroget) which </w:t>
       </w:r>
@@ -309,7 +309,7 @@
           <w:color w:val="000000"/>
           <w:sz w:val="28"/>
           <w:szCs w:val="28"/>
-          <w:lang w:eastAsia="pl-PL"/>
+          <w:lang w:val="en-US" w:eastAsia="pl-PL"/>
         </w:rPr>
         <w:t>……………….</w:t>
       </w:r>
@@ -319,7 +319,7 @@
           <w:color w:val="000000"/>
           <w:sz w:val="28"/>
           <w:szCs w:val="28"/>
-          <w:lang w:eastAsia="pl-PL"/>
+          <w:lang w:val="en-US" w:eastAsia="pl-PL"/>
         </w:rPr>
         <w:t>from the Town Hall Square to Kongens Nytorv. There are plenty of stores, large malls, restaurants and cafes. Among the throngs of people, you can even find an occasional good theater or street musician.</w:t>
       </w:r>
@@ -334,16 +334,16 @@
           <w:color w:val="000000"/>
           <w:sz w:val="28"/>
           <w:szCs w:val="28"/>
-          <w:lang w:eastAsia="pl-PL"/>
-        </w:rPr>
-      </w:pPr>
-      <w:r>
-        <w:rPr>
-          <w:rFonts w:ascii="Arial" w:eastAsia="Times New Roman" w:hAnsi="Arial" w:cs="Arial"/>
-          <w:color w:val="000000"/>
-          <w:sz w:val="28"/>
-          <w:szCs w:val="28"/>
-          <w:lang w:eastAsia="pl-PL"/>
+          <w:lang w:val="en-US" w:eastAsia="pl-PL"/>
+        </w:rPr>
+      </w:pPr>
+      <w:r>
+        <w:rPr>
+          <w:rFonts w:ascii="Arial" w:eastAsia="Times New Roman" w:hAnsi="Arial" w:cs="Arial"/>
+          <w:color w:val="000000"/>
+          <w:sz w:val="28"/>
+          <w:szCs w:val="28"/>
+          <w:lang w:val="en-US" w:eastAsia="pl-PL"/>
         </w:rPr>
         <w:t>Many people travel to Copenhagen to visit the famous Tivoli</w:t>
       </w:r>
@@ -353,7 +353,7 @@
           <w:color w:val="000000"/>
           <w:sz w:val="28"/>
           <w:szCs w:val="28"/>
-          <w:lang w:eastAsia="pl-PL"/>
+          <w:lang w:val="en-US" w:eastAsia="pl-PL"/>
         </w:rPr>
         <w:t>……………………….</w:t>
       </w:r>
@@ -363,7 +363,7 @@
           <w:color w:val="000000"/>
           <w:sz w:val="28"/>
           <w:szCs w:val="28"/>
-          <w:lang w:eastAsia="pl-PL"/>
+          <w:lang w:val="en-US" w:eastAsia="pl-PL"/>
         </w:rPr>
         <w:t xml:space="preserve"> park or Copenhagen Zoo (Zoological definatley). At the Sound, next to the Öresund Bridge, you will find The Blue Planet (National Aquarium Denmark), which is Northern Europe's largest</w:t>
       </w:r>
@@ -373,7 +373,7 @@
           <w:color w:val="000000"/>
           <w:sz w:val="28"/>
           <w:szCs w:val="28"/>
-          <w:lang w:eastAsia="pl-PL"/>
+          <w:lang w:val="en-US" w:eastAsia="pl-PL"/>
         </w:rPr>
         <w:t>……………………</w:t>
       </w:r>
@@ -383,7 +383,7 @@
           <w:color w:val="000000"/>
           <w:sz w:val="28"/>
           <w:szCs w:val="28"/>
-          <w:lang w:eastAsia="pl-PL"/>
+          <w:lang w:val="en-US" w:eastAsia="pl-PL"/>
         </w:rPr>
         <w:t>. The popular amusement park "Bakken" or Dyrehavsbakken is located north of town. This park was opened back in 1583 and is regarded as the world's oldest amusement park.</w:t>
       </w:r>
@@ -398,16 +398,16 @@
           <w:color w:val="000000"/>
           <w:sz w:val="28"/>
           <w:szCs w:val="28"/>
-          <w:lang w:eastAsia="pl-PL"/>
-        </w:rPr>
-      </w:pPr>
-      <w:r>
-        <w:rPr>
-          <w:rFonts w:ascii="Arial" w:eastAsia="Times New Roman" w:hAnsi="Arial" w:cs="Arial"/>
-          <w:color w:val="000000"/>
-          <w:sz w:val="28"/>
-          <w:szCs w:val="28"/>
-          <w:lang w:eastAsia="pl-PL"/>
+          <w:lang w:val="en-US" w:eastAsia="pl-PL"/>
+        </w:rPr>
+      </w:pPr>
+      <w:r>
+        <w:rPr>
+          <w:rFonts w:ascii="Arial" w:eastAsia="Times New Roman" w:hAnsi="Arial" w:cs="Arial"/>
+          <w:color w:val="000000"/>
+          <w:sz w:val="28"/>
+          <w:szCs w:val="28"/>
+          <w:lang w:val="en-US" w:eastAsia="pl-PL"/>
         </w:rPr>
         <w:t xml:space="preserve">Denmark is home to the world's oldest monarchy and the royal capital is home to a number of beautiful castles. The Amalienborg Palace serves as the royal couple's home in winter, while during the warmer part of the year they spend their time in the Summer Palace Marselisborg or else in the Queen's summer </w:t>
       </w:r>
@@ -417,7 +417,7 @@
           <w:color w:val="000000"/>
           <w:sz w:val="28"/>
           <w:szCs w:val="28"/>
-          <w:lang w:eastAsia="pl-PL"/>
+          <w:lang w:val="en-US" w:eastAsia="pl-PL"/>
         </w:rPr>
         <w:t>……………………….</w:t>
       </w:r>
@@ -427,7 +427,7 @@
           <w:color w:val="000000"/>
           <w:sz w:val="28"/>
           <w:szCs w:val="28"/>
-          <w:lang w:eastAsia="pl-PL"/>
+          <w:lang w:val="en-US" w:eastAsia="pl-PL"/>
         </w:rPr>
         <w:t>Gråsten Pa</w:t>
       </w:r>
@@ -437,7 +437,7 @@
           <w:color w:val="000000"/>
           <w:sz w:val="28"/>
           <w:szCs w:val="28"/>
-          <w:lang w:eastAsia="pl-PL"/>
+          <w:lang w:val="en-US" w:eastAsia="pl-PL"/>
         </w:rPr>
         <w:t xml:space="preserve">lace. Copenhagen </w:t>
       </w:r>
@@ -447,7 +447,7 @@
           <w:color w:val="000000"/>
           <w:sz w:val="28"/>
           <w:szCs w:val="28"/>
-          <w:lang w:eastAsia="pl-PL"/>
+          <w:lang w:val="en-US" w:eastAsia="pl-PL"/>
         </w:rPr>
         <w:lastRenderedPageBreak/>
         <w:t>is also is ……………………</w:t>
@@ -458,7 +458,7 @@
           <w:color w:val="000000"/>
           <w:sz w:val="28"/>
           <w:szCs w:val="28"/>
-          <w:lang w:eastAsia="pl-PL"/>
+          <w:lang w:val="en-US" w:eastAsia="pl-PL"/>
         </w:rPr>
         <w:t xml:space="preserve"> to the beautiful castles of Christiansborg and Rosenborg.</w:t>
       </w:r>
@@ -473,7 +473,7 @@
           <w:color w:val="000000"/>
           <w:sz w:val="28"/>
           <w:szCs w:val="28"/>
-          <w:lang w:eastAsia="pl-PL"/>
+          <w:lang w:val="en-US" w:eastAsia="pl-PL"/>
         </w:rPr>
       </w:pPr>
     </w:p>
@@ -488,7 +488,7 @@
           <w:color w:val="000000"/>
           <w:sz w:val="28"/>
           <w:szCs w:val="28"/>
-          <w:lang w:eastAsia="pl-PL"/>
+          <w:lang w:val="en-US" w:eastAsia="pl-PL"/>
         </w:rPr>
       </w:pPr>
       <w:r>
@@ -498,7 +498,7 @@
           <w:color w:val="000000"/>
           <w:sz w:val="28"/>
           <w:szCs w:val="28"/>
-          <w:lang w:eastAsia="pl-PL"/>
+          <w:lang w:val="en-US" w:eastAsia="pl-PL"/>
         </w:rPr>
         <w:t xml:space="preserve">multitude, brewery, harbor, Mediterranean, coastal, leisure, depicts, observatory, archeological, contemporary, </w:t>
       </w:r>
@@ -513,7 +513,7 @@
           <w:color w:val="000000"/>
           <w:sz w:val="28"/>
           <w:szCs w:val="28"/>
-          <w:lang w:eastAsia="pl-PL"/>
+          <w:lang w:val="en-US" w:eastAsia="pl-PL"/>
         </w:rPr>
       </w:pPr>
     </w:p>
@@ -527,16 +527,16 @@
           <w:color w:val="000000"/>
           <w:sz w:val="28"/>
           <w:szCs w:val="28"/>
-          <w:lang w:eastAsia="pl-PL"/>
-        </w:rPr>
-      </w:pPr>
-      <w:r>
-        <w:rPr>
-          <w:rFonts w:ascii="Arial" w:eastAsia="Times New Roman" w:hAnsi="Arial" w:cs="Arial"/>
-          <w:color w:val="000000"/>
-          <w:sz w:val="28"/>
-          <w:szCs w:val="28"/>
-          <w:lang w:eastAsia="pl-PL"/>
+          <w:lang w:val="en-US" w:eastAsia="pl-PL"/>
+        </w:rPr>
+      </w:pPr>
+      <w:r>
+        <w:rPr>
+          <w:rFonts w:ascii="Arial" w:eastAsia="Times New Roman" w:hAnsi="Arial" w:cs="Arial"/>
+          <w:color w:val="000000"/>
+          <w:sz w:val="28"/>
+          <w:szCs w:val="28"/>
+          <w:lang w:val="en-US" w:eastAsia="pl-PL"/>
         </w:rPr>
         <w:t>Denmark consists of a multitude of islands and the peninsula of Jutland. Copenhagen is located partly on the island of Zealand and partly on the island of Amager. Right in the center is the Folketing (Danish Parliament) and the cathedral Vor Frue Kirke (Church of Our Lady). Ano</w:t>
       </w:r>
@@ -546,7 +546,7 @@
           <w:color w:val="000000"/>
           <w:sz w:val="28"/>
           <w:szCs w:val="28"/>
-          <w:lang w:eastAsia="pl-PL"/>
+          <w:lang w:val="en-US" w:eastAsia="pl-PL"/>
         </w:rPr>
         <w:t>ther popular attraction is the ………………………..</w:t>
       </w:r>
@@ -556,7 +556,7 @@
           <w:color w:val="000000"/>
           <w:sz w:val="28"/>
           <w:szCs w:val="28"/>
-          <w:lang w:eastAsia="pl-PL"/>
+          <w:lang w:val="en-US" w:eastAsia="pl-PL"/>
         </w:rPr>
         <w:t xml:space="preserve"> Tycho Brahe Planetarium. In Copenhagen, like one beer and town houses several old breweries, the Stock Exchange and Brygghuset on Slotsholmen. You can also visit Carlsberg's first </w:t>
       </w:r>
@@ -566,7 +566,7 @@
           <w:color w:val="000000"/>
           <w:sz w:val="28"/>
           <w:szCs w:val="28"/>
-          <w:lang w:eastAsia="pl-PL"/>
+          <w:lang w:val="en-US" w:eastAsia="pl-PL"/>
         </w:rPr>
         <w:t>…………………….</w:t>
       </w:r>
@@ -576,7 +576,7 @@
           <w:color w:val="000000"/>
           <w:sz w:val="28"/>
           <w:szCs w:val="28"/>
-          <w:lang w:eastAsia="pl-PL"/>
+          <w:lang w:val="en-US" w:eastAsia="pl-PL"/>
         </w:rPr>
         <w:t>and for interested parties the “Visit Carlsberg” museum can be worth a visit.</w:t>
       </w:r>
@@ -591,16 +591,16 @@
           <w:color w:val="000000"/>
           <w:sz w:val="28"/>
           <w:szCs w:val="28"/>
-          <w:lang w:eastAsia="pl-PL"/>
-        </w:rPr>
-      </w:pPr>
-      <w:r>
-        <w:rPr>
-          <w:rFonts w:ascii="Arial" w:eastAsia="Times New Roman" w:hAnsi="Arial" w:cs="Arial"/>
-          <w:color w:val="000000"/>
-          <w:sz w:val="28"/>
-          <w:szCs w:val="28"/>
-          <w:lang w:eastAsia="pl-PL"/>
+          <w:lang w:val="en-US" w:eastAsia="pl-PL"/>
+        </w:rPr>
+      </w:pPr>
+      <w:r>
+        <w:rPr>
+          <w:rFonts w:ascii="Arial" w:eastAsia="Times New Roman" w:hAnsi="Arial" w:cs="Arial"/>
+          <w:color w:val="000000"/>
+          <w:sz w:val="28"/>
+          <w:szCs w:val="28"/>
+          <w:lang w:val="en-US" w:eastAsia="pl-PL"/>
         </w:rPr>
         <w:t xml:space="preserve">Copenhagen is a </w:t>
       </w:r>
@@ -610,7 +610,7 @@
           <w:color w:val="000000"/>
           <w:sz w:val="28"/>
           <w:szCs w:val="28"/>
-          <w:lang w:eastAsia="pl-PL"/>
+          <w:lang w:val="en-US" w:eastAsia="pl-PL"/>
         </w:rPr>
         <w:t>……………………</w:t>
       </w:r>
@@ -620,7 +620,7 @@
           <w:color w:val="000000"/>
           <w:sz w:val="28"/>
           <w:szCs w:val="28"/>
-          <w:lang w:eastAsia="pl-PL"/>
+          <w:lang w:val="en-US" w:eastAsia="pl-PL"/>
         </w:rPr>
         <w:t xml:space="preserve">town and the shoreline outside the citadel sits the little mermaid - a well-known sculpture that </w:t>
       </w:r>
@@ -630,7 +630,7 @@
           <w:color w:val="000000"/>
           <w:sz w:val="28"/>
           <w:szCs w:val="28"/>
-          <w:lang w:eastAsia="pl-PL"/>
+          <w:lang w:val="en-US" w:eastAsia="pl-PL"/>
         </w:rPr>
         <w:t>………………….</w:t>
       </w:r>
@@ -640,7 +640,7 @@
           <w:color w:val="000000"/>
           <w:sz w:val="28"/>
           <w:szCs w:val="28"/>
-          <w:lang w:eastAsia="pl-PL"/>
+          <w:lang w:val="en-US" w:eastAsia="pl-PL"/>
         </w:rPr>
         <w:t xml:space="preserve">the protagonist of Hans Christian Andersen's fairy tale "The Little Mermaid". Anyone who wants to take a dip find several fine beaches around the city. There is a </w:t>
       </w:r>
@@ -650,7 +650,7 @@
           <w:color w:val="000000"/>
           <w:sz w:val="28"/>
           <w:szCs w:val="28"/>
-          <w:lang w:eastAsia="pl-PL"/>
+          <w:lang w:val="en-US" w:eastAsia="pl-PL"/>
         </w:rPr>
         <w:t>……………………..</w:t>
       </w:r>
@@ -660,7 +660,7 @@
           <w:color w:val="000000"/>
           <w:sz w:val="28"/>
           <w:szCs w:val="28"/>
-          <w:lang w:eastAsia="pl-PL"/>
+          <w:lang w:val="en-US" w:eastAsia="pl-PL"/>
         </w:rPr>
         <w:t>bath on Bruges (Bryggen) Island and the new Amager Beach. Both of these attractions also offer a wide range of</w:t>
       </w:r>
@@ -670,7 +670,7 @@
           <w:color w:val="000000"/>
           <w:sz w:val="28"/>
           <w:szCs w:val="28"/>
-          <w:lang w:eastAsia="pl-PL"/>
+          <w:lang w:val="en-US" w:eastAsia="pl-PL"/>
         </w:rPr>
         <w:t>……………………</w:t>
       </w:r>
@@ -680,7 +680,7 @@
           <w:color w:val="000000"/>
           <w:sz w:val="28"/>
           <w:szCs w:val="28"/>
-          <w:lang w:eastAsia="pl-PL"/>
+          <w:lang w:val="en-US" w:eastAsia="pl-PL"/>
         </w:rPr>
         <w:t xml:space="preserve"> activities in addition to swimming. In the city there are also several beautiful parks, which Kongens Have, Amager Fælled and the botanical park botanical Have.</w:t>
       </w:r>
@@ -695,16 +695,16 @@
           <w:color w:val="000000"/>
           <w:sz w:val="28"/>
           <w:szCs w:val="28"/>
-          <w:lang w:eastAsia="pl-PL"/>
-        </w:rPr>
-      </w:pPr>
-      <w:r>
-        <w:rPr>
-          <w:rFonts w:ascii="Arial" w:eastAsia="Times New Roman" w:hAnsi="Arial" w:cs="Arial"/>
-          <w:color w:val="000000"/>
-          <w:sz w:val="28"/>
-          <w:szCs w:val="28"/>
-          <w:lang w:eastAsia="pl-PL"/>
+          <w:lang w:val="en-US" w:eastAsia="pl-PL"/>
+        </w:rPr>
+      </w:pPr>
+      <w:r>
+        <w:rPr>
+          <w:rFonts w:ascii="Arial" w:eastAsia="Times New Roman" w:hAnsi="Arial" w:cs="Arial"/>
+          <w:color w:val="000000"/>
+          <w:sz w:val="28"/>
+          <w:szCs w:val="28"/>
+          <w:lang w:val="en-US" w:eastAsia="pl-PL"/>
         </w:rPr>
         <w:t> </w:t>
       </w:r>
@@ -720,7 +720,7 @@
           <w:color w:val="C75533"/>
           <w:sz w:val="28"/>
           <w:szCs w:val="28"/>
-          <w:lang w:eastAsia="pl-PL"/>
+          <w:lang w:val="en-US" w:eastAsia="pl-PL"/>
         </w:rPr>
       </w:pPr>
       <w:r>
@@ -729,7 +729,7 @@
           <w:color w:val="C75533"/>
           <w:sz w:val="28"/>
           <w:szCs w:val="28"/>
-          <w:lang w:eastAsia="pl-PL"/>
+          <w:lang w:val="en-US" w:eastAsia="pl-PL"/>
         </w:rPr>
         <w:t>Museums</w:t>
       </w:r>
@@ -744,16 +744,16 @@
           <w:color w:val="000000"/>
           <w:sz w:val="28"/>
           <w:szCs w:val="28"/>
-          <w:lang w:eastAsia="pl-PL"/>
-        </w:rPr>
-      </w:pPr>
-      <w:r>
-        <w:rPr>
-          <w:rFonts w:ascii="Arial" w:eastAsia="Times New Roman" w:hAnsi="Arial" w:cs="Arial"/>
-          <w:color w:val="000000"/>
-          <w:sz w:val="28"/>
-          <w:szCs w:val="28"/>
-          <w:lang w:eastAsia="pl-PL"/>
+          <w:lang w:val="en-US" w:eastAsia="pl-PL"/>
+        </w:rPr>
+      </w:pPr>
+      <w:r>
+        <w:rPr>
+          <w:rFonts w:ascii="Arial" w:eastAsia="Times New Roman" w:hAnsi="Arial" w:cs="Arial"/>
+          <w:color w:val="000000"/>
+          <w:sz w:val="28"/>
+          <w:szCs w:val="28"/>
+          <w:lang w:val="en-US" w:eastAsia="pl-PL"/>
         </w:rPr>
         <w:t xml:space="preserve">The history of Denmark goes back a long ways and to learn about it you will find a variety of interesting museums in the capital. The Copenhagen Museum (Copenhagen City Museum) depicts the town's history from </w:t>
       </w:r>
@@ -763,7 +763,7 @@
           <w:color w:val="000000"/>
           <w:sz w:val="28"/>
           <w:szCs w:val="28"/>
-          <w:lang w:eastAsia="pl-PL"/>
+          <w:lang w:val="en-US" w:eastAsia="pl-PL"/>
         </w:rPr>
         <w:t>……………………….</w:t>
       </w:r>
@@ -773,7 +773,7 @@
           <w:color w:val="000000"/>
           <w:sz w:val="28"/>
           <w:szCs w:val="28"/>
-          <w:lang w:eastAsia="pl-PL"/>
+          <w:lang w:val="en-US" w:eastAsia="pl-PL"/>
         </w:rPr>
         <w:t xml:space="preserve">times to the present. There is also the National Museum and the New Carlsberg Glyptotek (Ny Carlsberg Glyptotek). The latter is located in a beautiful building close to Tivoli Gardens and has a focus on </w:t>
       </w:r>
@@ -783,7 +783,7 @@
           <w:color w:val="000000"/>
           <w:sz w:val="28"/>
           <w:szCs w:val="28"/>
-          <w:lang w:eastAsia="pl-PL"/>
+          <w:lang w:val="en-US" w:eastAsia="pl-PL"/>
         </w:rPr>
         <w:t>……………………</w:t>
       </w:r>
@@ -793,7 +793,7 @@
           <w:color w:val="000000"/>
           <w:sz w:val="28"/>
           <w:szCs w:val="28"/>
-          <w:lang w:eastAsia="pl-PL"/>
+          <w:lang w:val="en-US" w:eastAsia="pl-PL"/>
         </w:rPr>
         <w:t>culture. Among the displays at Glypotek are Egyptian sarcophagi, statues, as well as Danish and French 1900s Art.</w:t>
       </w:r>
@@ -808,16 +808,16 @@
           <w:color w:val="000000"/>
           <w:sz w:val="28"/>
           <w:szCs w:val="28"/>
-          <w:lang w:eastAsia="pl-PL"/>
-        </w:rPr>
-      </w:pPr>
-      <w:r>
-        <w:rPr>
-          <w:rFonts w:ascii="Arial" w:eastAsia="Times New Roman" w:hAnsi="Arial" w:cs="Arial"/>
-          <w:color w:val="000000"/>
-          <w:sz w:val="28"/>
-          <w:szCs w:val="28"/>
-          <w:lang w:eastAsia="pl-PL"/>
+          <w:lang w:val="en-US" w:eastAsia="pl-PL"/>
+        </w:rPr>
+      </w:pPr>
+      <w:r>
+        <w:rPr>
+          <w:rFonts w:ascii="Arial" w:eastAsia="Times New Roman" w:hAnsi="Arial" w:cs="Arial"/>
+          <w:color w:val="000000"/>
+          <w:sz w:val="28"/>
+          <w:szCs w:val="28"/>
+          <w:lang w:val="en-US" w:eastAsia="pl-PL"/>
         </w:rPr>
         <w:t xml:space="preserve">Also in Copenhagen you will find a considerable collection of fine art galleries and museums, among them; the city's Museum of Art, </w:t>
       </w:r>
@@ -827,7 +827,7 @@
           <w:color w:val="000000"/>
           <w:sz w:val="28"/>
           <w:szCs w:val="28"/>
-          <w:lang w:eastAsia="pl-PL"/>
+          <w:lang w:val="en-US" w:eastAsia="pl-PL"/>
         </w:rPr>
         <w:lastRenderedPageBreak/>
         <w:t xml:space="preserve">Thorvaldsens Museum, and The Hirschsprungske Collection. Charlotte's art gallery is one of Europe's largest exhibition halls for </w:t>
@@ -838,7 +838,7 @@
           <w:color w:val="000000"/>
           <w:sz w:val="28"/>
           <w:szCs w:val="28"/>
-          <w:lang w:eastAsia="pl-PL"/>
+          <w:lang w:val="en-US" w:eastAsia="pl-PL"/>
         </w:rPr>
         <w:t>…………………………</w:t>
       </w:r>
@@ -848,7 +848,7 @@
           <w:color w:val="000000"/>
           <w:sz w:val="28"/>
           <w:szCs w:val="28"/>
-          <w:lang w:eastAsia="pl-PL"/>
+          <w:lang w:val="en-US" w:eastAsia="pl-PL"/>
         </w:rPr>
         <w:t>art. A couple miles south of the city lies the Arken Museum of Modern Art, which often shows interesting exhibits. In Humlebaek, just north of the city, there is the world famous art museum Louisiana (Louisiana Museum of Modern Art).</w:t>
       </w:r>
@@ -863,7 +863,7 @@
           <w:color w:val="000000"/>
           <w:sz w:val="28"/>
           <w:szCs w:val="28"/>
-          <w:lang w:eastAsia="pl-PL"/>
+          <w:lang w:val="en-US" w:eastAsia="pl-PL"/>
         </w:rPr>
       </w:pPr>
     </w:p>
@@ -878,7 +878,7 @@
           <w:color w:val="000000"/>
           <w:sz w:val="28"/>
           <w:szCs w:val="28"/>
-          <w:lang w:eastAsia="pl-PL"/>
+          <w:lang w:val="en-US" w:eastAsia="pl-PL"/>
         </w:rPr>
       </w:pPr>
       <w:r>
@@ -888,7 +888,7 @@
           <w:color w:val="000000"/>
           <w:sz w:val="28"/>
           <w:szCs w:val="28"/>
-          <w:lang w:eastAsia="pl-PL"/>
+          <w:lang w:val="en-US" w:eastAsia="pl-PL"/>
         </w:rPr>
         <w:t xml:space="preserve">familiarize, </w:t>
       </w:r>
@@ -899,7 +899,7 @@
           <w:color w:val="000000"/>
           <w:sz w:val="28"/>
           <w:szCs w:val="28"/>
-          <w:lang w:eastAsia="pl-PL"/>
+          <w:lang w:val="en-US" w:eastAsia="pl-PL"/>
         </w:rPr>
         <w:t xml:space="preserve">atypical , relieve, </w:t>
       </w:r>
@@ -914,7 +914,7 @@
           <w:color w:val="000000"/>
           <w:sz w:val="28"/>
           <w:szCs w:val="28"/>
-          <w:lang w:eastAsia="pl-PL"/>
+          <w:lang w:val="en-US" w:eastAsia="pl-PL"/>
         </w:rPr>
       </w:pPr>
     </w:p>
@@ -928,16 +928,16 @@
           <w:color w:val="000000"/>
           <w:sz w:val="28"/>
           <w:szCs w:val="28"/>
-          <w:lang w:eastAsia="pl-PL"/>
-        </w:rPr>
-      </w:pPr>
-      <w:r>
-        <w:rPr>
-          <w:rFonts w:ascii="Arial" w:eastAsia="Times New Roman" w:hAnsi="Arial" w:cs="Arial"/>
-          <w:color w:val="000000"/>
-          <w:sz w:val="28"/>
-          <w:szCs w:val="28"/>
-          <w:lang w:eastAsia="pl-PL"/>
+          <w:lang w:val="en-US" w:eastAsia="pl-PL"/>
+        </w:rPr>
+      </w:pPr>
+      <w:r>
+        <w:rPr>
+          <w:rFonts w:ascii="Arial" w:eastAsia="Times New Roman" w:hAnsi="Arial" w:cs="Arial"/>
+          <w:color w:val="000000"/>
+          <w:sz w:val="28"/>
+          <w:szCs w:val="28"/>
+          <w:lang w:val="en-US" w:eastAsia="pl-PL"/>
         </w:rPr>
         <w:t>The defense historical Tojhusmuseet shows Danish military history from the 1500s to today. Guinne</w:t>
       </w:r>
@@ -947,7 +947,7 @@
           <w:color w:val="000000"/>
           <w:sz w:val="28"/>
           <w:szCs w:val="28"/>
-          <w:lang w:eastAsia="pl-PL"/>
+          <w:lang w:val="en-US" w:eastAsia="pl-PL"/>
         </w:rPr>
         <w:t>ss World Records, visitors can ……………………..</w:t>
       </w:r>
@@ -957,7 +957,7 @@
           <w:color w:val="000000"/>
           <w:sz w:val="28"/>
           <w:szCs w:val="28"/>
-          <w:lang w:eastAsia="pl-PL"/>
+          <w:lang w:val="en-US" w:eastAsia="pl-PL"/>
         </w:rPr>
         <w:t xml:space="preserve"> themselves with crazy and improbable world record. Children usually often appreciate a visit to the A Dingding World (Ripley's Believe It or Not!), Which is packed with exciting experiments and </w:t>
       </w:r>
@@ -967,7 +967,7 @@
           <w:color w:val="000000"/>
           <w:sz w:val="28"/>
           <w:szCs w:val="28"/>
-          <w:lang w:eastAsia="pl-PL"/>
+          <w:lang w:val="en-US" w:eastAsia="pl-PL"/>
         </w:rPr>
         <w:t>……………………</w:t>
       </w:r>
@@ -977,7 +977,7 @@
           <w:color w:val="000000"/>
           <w:sz w:val="28"/>
           <w:szCs w:val="28"/>
-          <w:lang w:eastAsia="pl-PL"/>
+          <w:lang w:val="en-US" w:eastAsia="pl-PL"/>
         </w:rPr>
         <w:t>objects, like a calf with two heads. More science is at the Zoological Museum (the Natural History Museum of Denmark).</w:t>
       </w:r>
@@ -992,16 +992,16 @@
           <w:color w:val="000000"/>
           <w:sz w:val="28"/>
           <w:szCs w:val="28"/>
-          <w:lang w:eastAsia="pl-PL"/>
-        </w:rPr>
-      </w:pPr>
-      <w:r>
-        <w:rPr>
-          <w:rFonts w:ascii="Arial" w:eastAsia="Times New Roman" w:hAnsi="Arial" w:cs="Arial"/>
-          <w:color w:val="000000"/>
-          <w:sz w:val="28"/>
-          <w:szCs w:val="28"/>
-          <w:lang w:eastAsia="pl-PL"/>
+          <w:lang w:val="en-US" w:eastAsia="pl-PL"/>
+        </w:rPr>
+      </w:pPr>
+      <w:r>
+        <w:rPr>
+          <w:rFonts w:ascii="Arial" w:eastAsia="Times New Roman" w:hAnsi="Arial" w:cs="Arial"/>
+          <w:color w:val="000000"/>
+          <w:sz w:val="28"/>
+          <w:szCs w:val="28"/>
+          <w:lang w:val="en-US" w:eastAsia="pl-PL"/>
         </w:rPr>
         <w:t xml:space="preserve">As a tribute to Denmark's most famous children's author, there is also the HC Andersen Eventyrhuset. In this museum you can </w:t>
       </w:r>
@@ -1011,7 +1011,7 @@
           <w:color w:val="000000"/>
           <w:sz w:val="28"/>
           <w:szCs w:val="28"/>
-          <w:lang w:eastAsia="pl-PL"/>
+          <w:lang w:val="en-US" w:eastAsia="pl-PL"/>
         </w:rPr>
         <w:t>…………………..</w:t>
       </w:r>
@@ -1021,7 +1021,7 @@
           <w:color w:val="000000"/>
           <w:sz w:val="28"/>
           <w:szCs w:val="28"/>
-          <w:lang w:eastAsia="pl-PL"/>
+          <w:lang w:val="en-US" w:eastAsia="pl-PL"/>
         </w:rPr>
         <w:t>his childhood and listen to episodes from fairy tales "The Ugly Duckling" and "The Little Match Girl". Moreover, one can visit the author's study and learn more about his life story.</w:t>
       </w:r>
@@ -1036,16 +1036,16 @@
           <w:color w:val="000000"/>
           <w:sz w:val="28"/>
           <w:szCs w:val="28"/>
-          <w:lang w:eastAsia="pl-PL"/>
-        </w:rPr>
-      </w:pPr>
-      <w:r>
-        <w:rPr>
-          <w:rFonts w:ascii="Arial" w:eastAsia="Times New Roman" w:hAnsi="Arial" w:cs="Arial"/>
-          <w:color w:val="000000"/>
-          <w:sz w:val="28"/>
-          <w:szCs w:val="28"/>
-          <w:lang w:eastAsia="pl-PL"/>
+          <w:lang w:val="en-US" w:eastAsia="pl-PL"/>
+        </w:rPr>
+      </w:pPr>
+      <w:r>
+        <w:rPr>
+          <w:rFonts w:ascii="Arial" w:eastAsia="Times New Roman" w:hAnsi="Arial" w:cs="Arial"/>
+          <w:color w:val="000000"/>
+          <w:sz w:val="28"/>
+          <w:szCs w:val="28"/>
+          <w:lang w:val="en-US" w:eastAsia="pl-PL"/>
         </w:rPr>
         <w:t> </w:t>
       </w:r>
@@ -1060,16 +1060,16 @@
           <w:color w:val="000000"/>
           <w:sz w:val="28"/>
           <w:szCs w:val="28"/>
-          <w:lang w:eastAsia="pl-PL"/>
-        </w:rPr>
-      </w:pPr>
-      <w:r>
-        <w:rPr>
-          <w:rFonts w:ascii="Arial" w:eastAsia="Times New Roman" w:hAnsi="Arial" w:cs="Arial"/>
-          <w:color w:val="000000"/>
-          <w:sz w:val="28"/>
-          <w:szCs w:val="28"/>
-          <w:lang w:eastAsia="pl-PL"/>
+          <w:lang w:val="en-US" w:eastAsia="pl-PL"/>
+        </w:rPr>
+      </w:pPr>
+      <w:r>
+        <w:rPr>
+          <w:rFonts w:ascii="Arial" w:eastAsia="Times New Roman" w:hAnsi="Arial" w:cs="Arial"/>
+          <w:color w:val="000000"/>
+          <w:sz w:val="28"/>
+          <w:szCs w:val="28"/>
+          <w:lang w:val="en-US" w:eastAsia="pl-PL"/>
         </w:rPr>
         <w:t> </w:t>
       </w:r>
@@ -1085,7 +1085,7 @@
           <w:color w:val="C75533"/>
           <w:sz w:val="28"/>
           <w:szCs w:val="28"/>
-          <w:lang w:eastAsia="pl-PL"/>
+          <w:lang w:val="en-US" w:eastAsia="pl-PL"/>
         </w:rPr>
       </w:pPr>
       <w:r>
@@ -1094,7 +1094,7 @@
           <w:color w:val="C75533"/>
           <w:sz w:val="28"/>
           <w:szCs w:val="28"/>
-          <w:lang w:eastAsia="pl-PL"/>
+          <w:lang w:val="en-US" w:eastAsia="pl-PL"/>
         </w:rPr>
         <w:t>Sightseeing</w:t>
       </w:r>
@@ -1110,7 +1110,7 @@
           <w:color w:val="C75533"/>
           <w:sz w:val="28"/>
           <w:szCs w:val="28"/>
-          <w:lang w:eastAsia="pl-PL"/>
+          <w:lang w:val="en-US" w:eastAsia="pl-PL"/>
         </w:rPr>
       </w:pPr>
     </w:p>
@@ -1125,7 +1125,7 @@
           <w:color w:val="000000"/>
           <w:sz w:val="28"/>
           <w:szCs w:val="28"/>
-          <w:lang w:eastAsia="pl-PL"/>
+          <w:lang w:val="en-US" w:eastAsia="pl-PL"/>
         </w:rPr>
       </w:pPr>
       <w:r>
@@ -1135,7 +1135,7 @@
           <w:color w:val="000000"/>
           <w:sz w:val="28"/>
           <w:szCs w:val="28"/>
-          <w:lang w:eastAsia="pl-PL"/>
+          <w:lang w:val="en-US" w:eastAsia="pl-PL"/>
         </w:rPr>
         <w:t>strain, hop, curiosities, guided</w:t>
       </w:r>
@@ -1150,7 +1150,7 @@
           <w:color w:val="000000"/>
           <w:sz w:val="28"/>
           <w:szCs w:val="28"/>
-          <w:lang w:eastAsia="pl-PL"/>
+          <w:lang w:val="en-US" w:eastAsia="pl-PL"/>
         </w:rPr>
       </w:pPr>
     </w:p>
@@ -1164,16 +1164,16 @@
           <w:color w:val="000000"/>
           <w:sz w:val="28"/>
           <w:szCs w:val="28"/>
-          <w:lang w:eastAsia="pl-PL"/>
-        </w:rPr>
-      </w:pPr>
-      <w:r>
-        <w:rPr>
-          <w:rFonts w:ascii="Arial" w:eastAsia="Times New Roman" w:hAnsi="Arial" w:cs="Arial"/>
-          <w:color w:val="000000"/>
-          <w:sz w:val="28"/>
-          <w:szCs w:val="28"/>
-          <w:lang w:eastAsia="pl-PL"/>
+          <w:lang w:val="en-US" w:eastAsia="pl-PL"/>
+        </w:rPr>
+      </w:pPr>
+      <w:r>
+        <w:rPr>
+          <w:rFonts w:ascii="Arial" w:eastAsia="Times New Roman" w:hAnsi="Arial" w:cs="Arial"/>
+          <w:color w:val="000000"/>
+          <w:sz w:val="28"/>
+          <w:szCs w:val="28"/>
+          <w:lang w:val="en-US" w:eastAsia="pl-PL"/>
         </w:rPr>
         <w:t>Here at Copenhagen.com we provide you with many good tips on activities and sights to enrich your stay in Copenhagen. If you want to see a lot in a short time and without having to</w:t>
       </w:r>
@@ -1183,7 +1183,7 @@
           <w:color w:val="000000"/>
           <w:sz w:val="28"/>
           <w:szCs w:val="28"/>
-          <w:lang w:eastAsia="pl-PL"/>
+          <w:lang w:val="en-US" w:eastAsia="pl-PL"/>
         </w:rPr>
         <w:t>………………………</w:t>
       </w:r>
@@ -1193,7 +1193,7 @@
           <w:color w:val="000000"/>
           <w:sz w:val="28"/>
           <w:szCs w:val="28"/>
-          <w:lang w:eastAsia="pl-PL"/>
+          <w:lang w:val="en-US" w:eastAsia="pl-PL"/>
         </w:rPr>
         <w:t xml:space="preserve"> yourself taking a trip on the canal boats is recommended. Channel tour round trips depart from Nyhavn and Gammel St</w:t>
       </w:r>
@@ -1203,7 +1203,7 @@
           <w:color w:val="000000"/>
           <w:sz w:val="28"/>
           <w:szCs w:val="28"/>
-          <w:lang w:eastAsia="pl-PL"/>
+          <w:lang w:val="en-US" w:eastAsia="pl-PL"/>
         </w:rPr>
         <w:t>rand 26. There are also many ………………</w:t>
       </w:r>
@@ -1213,7 +1213,7 @@
           <w:color w:val="000000"/>
           <w:sz w:val="28"/>
           <w:szCs w:val="28"/>
-          <w:lang w:eastAsia="pl-PL"/>
+          <w:lang w:val="en-US" w:eastAsia="pl-PL"/>
         </w:rPr>
         <w:t>-on-hop-off boats that go all the way between naval fort Tre Kronor in the north and Fisketorvet in the south.</w:t>
       </w:r>
@@ -1228,16 +1228,16 @@
           <w:color w:val="000000"/>
           <w:sz w:val="28"/>
           <w:szCs w:val="28"/>
-          <w:lang w:eastAsia="pl-PL"/>
-        </w:rPr>
-      </w:pPr>
-      <w:r>
-        <w:rPr>
-          <w:rFonts w:ascii="Arial" w:eastAsia="Times New Roman" w:hAnsi="Arial" w:cs="Arial"/>
-          <w:color w:val="000000"/>
-          <w:sz w:val="28"/>
-          <w:szCs w:val="28"/>
-          <w:lang w:eastAsia="pl-PL"/>
+          <w:lang w:val="en-US" w:eastAsia="pl-PL"/>
+        </w:rPr>
+      </w:pPr>
+      <w:r>
+        <w:rPr>
+          <w:rFonts w:ascii="Arial" w:eastAsia="Times New Roman" w:hAnsi="Arial" w:cs="Arial"/>
+          <w:color w:val="000000"/>
+          <w:sz w:val="28"/>
+          <w:szCs w:val="28"/>
+          <w:lang w:val="en-US" w:eastAsia="pl-PL"/>
         </w:rPr>
         <w:t>Many people start their visit with a</w:t>
       </w:r>
@@ -1247,7 +1247,7 @@
           <w:color w:val="000000"/>
           <w:sz w:val="28"/>
           <w:szCs w:val="28"/>
-          <w:lang w:eastAsia="pl-PL"/>
+          <w:lang w:val="en-US" w:eastAsia="pl-PL"/>
         </w:rPr>
         <w:t>……………………</w:t>
       </w:r>
@@ -1257,7 +1257,7 @@
           <w:color w:val="000000"/>
           <w:sz w:val="28"/>
           <w:szCs w:val="28"/>
-          <w:lang w:eastAsia="pl-PL"/>
+          <w:lang w:val="en-US" w:eastAsia="pl-PL"/>
         </w:rPr>
         <w:t xml:space="preserve"> tour or city tour. There are both publicly organized and smaller, private tours with special themes available. Some examples are beer tasting, food and culture. </w:t>
       </w:r>
@@ -1267,7 +1267,7 @@
           <w:color w:val="000000"/>
           <w:sz w:val="28"/>
           <w:szCs w:val="28"/>
-          <w:lang w:eastAsia="pl-PL"/>
+          <w:lang w:val="en-US" w:eastAsia="pl-PL"/>
         </w:rPr>
         <w:lastRenderedPageBreak/>
         <w:t xml:space="preserve">There are also guided historical tours of the city. You can include visits to the </w:t>
@@ -1278,7 +1278,7 @@
           <w:color w:val="000000"/>
           <w:sz w:val="28"/>
           <w:szCs w:val="28"/>
-          <w:lang w:eastAsia="pl-PL"/>
+          <w:lang w:val="en-US" w:eastAsia="pl-PL"/>
         </w:rPr>
         <w:t>……………………..</w:t>
       </w:r>
@@ -1288,7 +1288,7 @@
           <w:color w:val="000000"/>
           <w:sz w:val="28"/>
           <w:szCs w:val="28"/>
-          <w:lang w:eastAsia="pl-PL"/>
+          <w:lang w:val="en-US" w:eastAsia="pl-PL"/>
         </w:rPr>
         <w:t>about Hans Christian Andersen and the philosopher Søren Kierkegaard, which is representative of the time period is known as the Danish Golden Age.</w:t>
       </w:r>
@@ -1303,16 +1303,16 @@
           <w:color w:val="000000"/>
           <w:sz w:val="28"/>
           <w:szCs w:val="28"/>
-          <w:lang w:eastAsia="pl-PL"/>
-        </w:rPr>
-      </w:pPr>
-      <w:r>
-        <w:rPr>
-          <w:rFonts w:ascii="Arial" w:eastAsia="Times New Roman" w:hAnsi="Arial" w:cs="Arial"/>
-          <w:color w:val="000000"/>
-          <w:sz w:val="28"/>
-          <w:szCs w:val="28"/>
-          <w:lang w:eastAsia="pl-PL"/>
+          <w:lang w:val="en-US" w:eastAsia="pl-PL"/>
+        </w:rPr>
+      </w:pPr>
+      <w:r>
+        <w:rPr>
+          <w:rFonts w:ascii="Arial" w:eastAsia="Times New Roman" w:hAnsi="Arial" w:cs="Arial"/>
+          <w:color w:val="000000"/>
+          <w:sz w:val="28"/>
+          <w:szCs w:val="28"/>
+          <w:lang w:val="en-US" w:eastAsia="pl-PL"/>
         </w:rPr>
         <w:t>A convenient way to experience the city is to use the hop-on hop-off buses. When you decide for yourself where and when you want to go on and off. Additionally, you can choose how long you want to stay in each place. For those who want more excitement it is possible to go on a private cruise or boat trip. Then you can experience the sights from the water and experience a great panoramic view of the city.</w:t>
       </w:r>
@@ -1327,16 +1327,16 @@
           <w:color w:val="000000"/>
           <w:sz w:val="28"/>
           <w:szCs w:val="28"/>
-          <w:lang w:eastAsia="pl-PL"/>
-        </w:rPr>
-      </w:pPr>
-      <w:r>
-        <w:rPr>
-          <w:rFonts w:ascii="Arial" w:eastAsia="Times New Roman" w:hAnsi="Arial" w:cs="Arial"/>
-          <w:color w:val="000000"/>
-          <w:sz w:val="28"/>
-          <w:szCs w:val="28"/>
-          <w:lang w:eastAsia="pl-PL"/>
+          <w:lang w:val="en-US" w:eastAsia="pl-PL"/>
+        </w:rPr>
+      </w:pPr>
+      <w:r>
+        <w:rPr>
+          <w:rFonts w:ascii="Arial" w:eastAsia="Times New Roman" w:hAnsi="Arial" w:cs="Arial"/>
+          <w:color w:val="000000"/>
+          <w:sz w:val="28"/>
+          <w:szCs w:val="28"/>
+          <w:lang w:val="en-US" w:eastAsia="pl-PL"/>
         </w:rPr>
         <w:t>Many visitors also choose to do day trips outside the city and visit the Swedish city of Malmo, Hans Christian Andersen's Odense and the Kronborg Castle in Elsinore, which is Prince Hamlet's home in the famous Shakespeare play.</w:t>
       </w:r>
@@ -1351,16 +1351,16 @@
           <w:color w:val="000000"/>
           <w:sz w:val="28"/>
           <w:szCs w:val="28"/>
-          <w:lang w:eastAsia="pl-PL"/>
-        </w:rPr>
-      </w:pPr>
-      <w:r>
-        <w:rPr>
-          <w:rFonts w:ascii="Arial" w:eastAsia="Times New Roman" w:hAnsi="Arial" w:cs="Arial"/>
-          <w:color w:val="000000"/>
-          <w:sz w:val="28"/>
-          <w:szCs w:val="28"/>
-          <w:lang w:eastAsia="pl-PL"/>
+          <w:lang w:val="en-US" w:eastAsia="pl-PL"/>
+        </w:rPr>
+      </w:pPr>
+      <w:r>
+        <w:rPr>
+          <w:rFonts w:ascii="Arial" w:eastAsia="Times New Roman" w:hAnsi="Arial" w:cs="Arial"/>
+          <w:color w:val="000000"/>
+          <w:sz w:val="28"/>
+          <w:szCs w:val="28"/>
+          <w:lang w:val="en-US" w:eastAsia="pl-PL"/>
         </w:rPr>
         <w:t> </w:t>
       </w:r>
@@ -1375,7 +1375,7 @@
           <w:color w:val="000000"/>
           <w:sz w:val="28"/>
           <w:szCs w:val="28"/>
-          <w:lang w:eastAsia="pl-PL"/>
+          <w:lang w:val="en-US" w:eastAsia="pl-PL"/>
         </w:rPr>
       </w:pPr>
     </w:p>
@@ -1389,16 +1389,16 @@
           <w:color w:val="000000"/>
           <w:sz w:val="28"/>
           <w:szCs w:val="28"/>
-          <w:lang w:eastAsia="pl-PL"/>
-        </w:rPr>
-      </w:pPr>
-      <w:r>
-        <w:rPr>
-          <w:rFonts w:ascii="Arial" w:eastAsia="Times New Roman" w:hAnsi="Arial" w:cs="Arial"/>
-          <w:color w:val="000000"/>
-          <w:sz w:val="28"/>
-          <w:szCs w:val="28"/>
-          <w:lang w:eastAsia="pl-PL"/>
+          <w:lang w:val="en-US" w:eastAsia="pl-PL"/>
+        </w:rPr>
+      </w:pPr>
+      <w:r>
+        <w:rPr>
+          <w:rFonts w:ascii="Arial" w:eastAsia="Times New Roman" w:hAnsi="Arial" w:cs="Arial"/>
+          <w:color w:val="000000"/>
+          <w:sz w:val="28"/>
+          <w:szCs w:val="28"/>
+          <w:lang w:val="en-US" w:eastAsia="pl-PL"/>
         </w:rPr>
         <w:t xml:space="preserve">Entertainment, </w:t>
       </w:r>
@@ -1413,7 +1413,7 @@
           <w:color w:val="000000"/>
           <w:sz w:val="28"/>
           <w:szCs w:val="28"/>
-          <w:lang w:eastAsia="pl-PL"/>
+          <w:lang w:val="en-US" w:eastAsia="pl-PL"/>
         </w:rPr>
       </w:pPr>
     </w:p>
@@ -1428,7 +1428,7 @@
           <w:color w:val="000000"/>
           <w:sz w:val="28"/>
           <w:szCs w:val="28"/>
-          <w:lang w:eastAsia="pl-PL"/>
+          <w:lang w:val="en-US" w:eastAsia="pl-PL"/>
         </w:rPr>
       </w:pPr>
       <w:r>
@@ -1438,7 +1438,7 @@
           <w:color w:val="000000"/>
           <w:sz w:val="28"/>
           <w:szCs w:val="28"/>
-          <w:lang w:eastAsia="pl-PL"/>
+          <w:lang w:val="en-US" w:eastAsia="pl-PL"/>
         </w:rPr>
         <w:t xml:space="preserve">vibrant, cozy, sophisticated, venues, </w:t>
       </w:r>
@@ -1453,7 +1453,7 @@
           <w:color w:val="000000"/>
           <w:sz w:val="28"/>
           <w:szCs w:val="28"/>
-          <w:lang w:eastAsia="pl-PL"/>
+          <w:lang w:val="en-US" w:eastAsia="pl-PL"/>
         </w:rPr>
       </w:pPr>
     </w:p>
@@ -1467,16 +1467,16 @@
           <w:color w:val="000000"/>
           <w:sz w:val="28"/>
           <w:szCs w:val="28"/>
-          <w:lang w:eastAsia="pl-PL"/>
-        </w:rPr>
-      </w:pPr>
-      <w:r>
-        <w:rPr>
-          <w:rFonts w:ascii="Arial" w:eastAsia="Times New Roman" w:hAnsi="Arial" w:cs="Arial"/>
-          <w:color w:val="000000"/>
-          <w:sz w:val="28"/>
-          <w:szCs w:val="28"/>
-          <w:lang w:eastAsia="pl-PL"/>
+          <w:lang w:val="en-US" w:eastAsia="pl-PL"/>
+        </w:rPr>
+      </w:pPr>
+      <w:r>
+        <w:rPr>
+          <w:rFonts w:ascii="Arial" w:eastAsia="Times New Roman" w:hAnsi="Arial" w:cs="Arial"/>
+          <w:color w:val="000000"/>
+          <w:sz w:val="28"/>
+          <w:szCs w:val="28"/>
+          <w:lang w:val="en-US" w:eastAsia="pl-PL"/>
         </w:rPr>
         <w:t xml:space="preserve">Copenhagen is a </w:t>
       </w:r>
@@ -1486,7 +1486,7 @@
           <w:color w:val="000000"/>
           <w:sz w:val="28"/>
           <w:szCs w:val="28"/>
-          <w:lang w:eastAsia="pl-PL"/>
+          <w:lang w:val="en-US" w:eastAsia="pl-PL"/>
         </w:rPr>
         <w:t>…………………………</w:t>
       </w:r>
@@ -1496,7 +1496,7 @@
           <w:color w:val="000000"/>
           <w:sz w:val="28"/>
           <w:szCs w:val="28"/>
-          <w:lang w:eastAsia="pl-PL"/>
+          <w:lang w:val="en-US" w:eastAsia="pl-PL"/>
         </w:rPr>
         <w:t>city that has an amazing cultural scene. Here you can enjoy theater, music and various performances, as well as the classic outdoor activities and sports bars. At Kongens Nytorv lies the Royal Theatre (Royal Theater) and the Copenhagen Opera. Other theaters in the city include Oestre Gasværk Theatre, Nørrebro Teater and Folketeatret (People's Theatre).</w:t>
       </w:r>
@@ -1511,16 +1511,16 @@
           <w:color w:val="000000"/>
           <w:sz w:val="28"/>
           <w:szCs w:val="28"/>
-          <w:lang w:eastAsia="pl-PL"/>
-        </w:rPr>
-      </w:pPr>
-      <w:r>
-        <w:rPr>
-          <w:rFonts w:ascii="Arial" w:eastAsia="Times New Roman" w:hAnsi="Arial" w:cs="Arial"/>
-          <w:color w:val="000000"/>
-          <w:sz w:val="28"/>
-          <w:szCs w:val="28"/>
-          <w:lang w:eastAsia="pl-PL"/>
+          <w:lang w:val="en-US" w:eastAsia="pl-PL"/>
+        </w:rPr>
+      </w:pPr>
+      <w:r>
+        <w:rPr>
+          <w:rFonts w:ascii="Arial" w:eastAsia="Times New Roman" w:hAnsi="Arial" w:cs="Arial"/>
+          <w:color w:val="000000"/>
+          <w:sz w:val="28"/>
+          <w:szCs w:val="28"/>
+          <w:lang w:val="en-US" w:eastAsia="pl-PL"/>
         </w:rPr>
         <w:t xml:space="preserve">On weekends the inner city seethes with life long into the small hours of the morning. At Stroget and Nyhavn are a variety of traditional Danish bars or pubs, often with large outdoor terraces. These usually have a </w:t>
       </w:r>
@@ -1530,7 +1530,7 @@
           <w:color w:val="000000"/>
           <w:sz w:val="28"/>
           <w:szCs w:val="28"/>
-          <w:lang w:eastAsia="pl-PL"/>
+          <w:lang w:val="en-US" w:eastAsia="pl-PL"/>
         </w:rPr>
         <w:t>……………………….</w:t>
       </w:r>
@@ -1540,7 +1540,7 @@
           <w:color w:val="000000"/>
           <w:sz w:val="28"/>
           <w:szCs w:val="28"/>
-          <w:lang w:eastAsia="pl-PL"/>
+          <w:lang w:val="en-US" w:eastAsia="pl-PL"/>
         </w:rPr>
         <w:t>atmosphere and serve cold beer or lager. In Copenhagen, there are plenty of micro-breweries and some of these have their own beer bars, where one can sample the different varieties of beer.</w:t>
       </w:r>
@@ -1555,16 +1555,16 @@
           <w:color w:val="000000"/>
           <w:sz w:val="28"/>
           <w:szCs w:val="28"/>
-          <w:lang w:eastAsia="pl-PL"/>
-        </w:rPr>
-      </w:pPr>
-      <w:r>
-        <w:rPr>
-          <w:rFonts w:ascii="Arial" w:eastAsia="Times New Roman" w:hAnsi="Arial" w:cs="Arial"/>
-          <w:color w:val="000000"/>
-          <w:sz w:val="28"/>
-          <w:szCs w:val="28"/>
-          <w:lang w:eastAsia="pl-PL"/>
+          <w:lang w:val="en-US" w:eastAsia="pl-PL"/>
+        </w:rPr>
+      </w:pPr>
+      <w:r>
+        <w:rPr>
+          <w:rFonts w:ascii="Arial" w:eastAsia="Times New Roman" w:hAnsi="Arial" w:cs="Arial"/>
+          <w:color w:val="000000"/>
+          <w:sz w:val="28"/>
+          <w:szCs w:val="28"/>
+          <w:lang w:val="en-US" w:eastAsia="pl-PL"/>
         </w:rPr>
         <w:t xml:space="preserve">In Copenhagen you can also find many modern party </w:t>
       </w:r>
@@ -1574,7 +1574,7 @@
           <w:color w:val="000000"/>
           <w:sz w:val="28"/>
           <w:szCs w:val="28"/>
-          <w:lang w:eastAsia="pl-PL"/>
+          <w:lang w:val="en-US" w:eastAsia="pl-PL"/>
         </w:rPr>
         <w:t>…………………</w:t>
       </w:r>
@@ -1584,7 +1584,7 @@
           <w:color w:val="000000"/>
           <w:sz w:val="28"/>
           <w:szCs w:val="28"/>
-          <w:lang w:eastAsia="pl-PL"/>
+          <w:lang w:val="en-US" w:eastAsia="pl-PL"/>
         </w:rPr>
         <w:t xml:space="preserve">such as nightclubs, discos and underground clubs. Nørrebro is a popular area - especially the area around Sankt Hans Torv. The best nightlife is said to be found in Vesterbro, in Kødbyen and on Istedgade street. In many parts of the city you can also find fashionable </w:t>
       </w:r>
@@ -1594,7 +1594,7 @@
           <w:color w:val="000000"/>
           <w:sz w:val="28"/>
           <w:szCs w:val="28"/>
-          <w:lang w:eastAsia="pl-PL"/>
+          <w:lang w:val="en-US" w:eastAsia="pl-PL"/>
         </w:rPr>
         <w:lastRenderedPageBreak/>
         <w:t xml:space="preserve">wine houses and cocktail bars, where the city's more </w:t>
@@ -1605,19 +1605,69 @@
           <w:color w:val="000000"/>
           <w:sz w:val="28"/>
           <w:szCs w:val="28"/>
+          <w:lang w:val="en-US" w:eastAsia="pl-PL"/>
+        </w:rPr>
+        <w:t>……………………………</w:t>
+      </w:r>
+      <w:r>
+        <w:rPr>
+          <w:rFonts w:ascii="Arial" w:eastAsia="Times New Roman" w:hAnsi="Arial" w:cs="Arial"/>
+          <w:color w:val="000000"/>
+          <w:sz w:val="28"/>
+          <w:szCs w:val="28"/>
+          <w:lang w:val="en-US" w:eastAsia="pl-PL"/>
+        </w:rPr>
+        <w:t>people love to enjoy a glass.</w:t>
+      </w:r>
+    </w:p>
+    <w:p>
+      <w:pPr>
+        <w:shd w:val="clear" w:color="auto" w:fill="FFFFFF"/>
+        <w:spacing w:after="0" w:line="300" w:lineRule="atLeast"/>
+        <w:textAlignment w:val="top"/>
+        <w:rPr>
+          <w:rFonts w:ascii="Arial" w:eastAsia="Times New Roman" w:hAnsi="Arial" w:cs="Arial"/>
+          <w:color w:val="C75533"/>
+          <w:sz w:val="28"/>
+          <w:szCs w:val="28"/>
+          <w:lang w:val="en-US" w:eastAsia="pl-PL"/>
+        </w:rPr>
+      </w:pPr>
+    </w:p>
+    <w:p>
+      <w:pPr>
+        <w:shd w:val="clear" w:color="auto" w:fill="FFFFFF"/>
+        <w:spacing w:after="0" w:line="300" w:lineRule="atLeast"/>
+        <w:textAlignment w:val="top"/>
+        <w:rPr>
+          <w:rFonts w:ascii="Arial" w:eastAsia="Times New Roman" w:hAnsi="Arial" w:cs="Arial"/>
+          <w:color w:val="C75533"/>
+          <w:sz w:val="28"/>
+          <w:szCs w:val="28"/>
+          <w:lang w:val="en-US" w:eastAsia="pl-PL"/>
+        </w:rPr>
+      </w:pPr>
+    </w:p>
+    <w:p>
+      <w:pPr>
+        <w:shd w:val="clear" w:color="auto" w:fill="FFFFFF"/>
+        <w:spacing w:after="0" w:line="300" w:lineRule="atLeast"/>
+        <w:textAlignment w:val="top"/>
+        <w:rPr>
+          <w:rFonts w:ascii="Arial" w:eastAsia="Times New Roman" w:hAnsi="Arial" w:cs="Arial"/>
+          <w:sz w:val="28"/>
+          <w:szCs w:val="28"/>
           <w:lang w:eastAsia="pl-PL"/>
         </w:rPr>
-        <w:t>……………………………</w:t>
-      </w:r>
-      <w:r>
-        <w:rPr>
-          <w:rFonts w:ascii="Arial" w:eastAsia="Times New Roman" w:hAnsi="Arial" w:cs="Arial"/>
-          <w:color w:val="000000"/>
+      </w:pPr>
+      <w:r>
+        <w:rPr>
+          <w:rFonts w:ascii="Arial" w:eastAsia="Times New Roman" w:hAnsi="Arial" w:cs="Arial"/>
           <w:sz w:val="28"/>
           <w:szCs w:val="28"/>
           <w:lang w:eastAsia="pl-PL"/>
         </w:rPr>
-        <w:t>people love to enjoy a glass.</w:t>
+        <w:t>Food</w:t>
       </w:r>
     </w:p>
     <w:p>
@@ -1627,6 +1677,43 @@
         <w:textAlignment w:val="top"/>
         <w:rPr>
           <w:rFonts w:ascii="Arial" w:eastAsia="Times New Roman" w:hAnsi="Arial" w:cs="Arial"/>
+          <w:sz w:val="28"/>
+          <w:szCs w:val="28"/>
+          <w:lang w:eastAsia="pl-PL"/>
+        </w:rPr>
+      </w:pPr>
+    </w:p>
+    <w:p>
+      <w:pPr>
+        <w:shd w:val="clear" w:color="auto" w:fill="FFFFFF"/>
+        <w:spacing w:after="0" w:line="300" w:lineRule="atLeast"/>
+        <w:textAlignment w:val="top"/>
+        <w:rPr>
+          <w:rFonts w:ascii="Arial" w:eastAsia="Times New Roman" w:hAnsi="Arial" w:cs="Arial"/>
+          <w:b/>
+          <w:sz w:val="28"/>
+          <w:szCs w:val="28"/>
+          <w:lang w:eastAsia="pl-PL"/>
+        </w:rPr>
+      </w:pPr>
+      <w:r>
+        <w:rPr>
+          <w:rFonts w:ascii="Arial" w:eastAsia="Times New Roman" w:hAnsi="Arial" w:cs="Arial"/>
+          <w:b/>
+          <w:sz w:val="28"/>
+          <w:szCs w:val="28"/>
+          <w:lang w:eastAsia="pl-PL"/>
+        </w:rPr>
+        <w:t xml:space="preserve">pastry, innovative, </w:t>
+      </w:r>
+    </w:p>
+    <w:p>
+      <w:pPr>
+        <w:shd w:val="clear" w:color="auto" w:fill="FFFFFF"/>
+        <w:spacing w:after="0" w:line="300" w:lineRule="atLeast"/>
+        <w:textAlignment w:val="top"/>
+        <w:rPr>
+          <w:rFonts w:ascii="Arial" w:eastAsia="Times New Roman" w:hAnsi="Arial" w:cs="Arial"/>
           <w:color w:val="C75533"/>
           <w:sz w:val="28"/>
           <w:szCs w:val="28"/>
@@ -1641,106 +1728,19 @@
         <w:textAlignment w:val="top"/>
         <w:rPr>
           <w:rFonts w:ascii="Arial" w:eastAsia="Times New Roman" w:hAnsi="Arial" w:cs="Arial"/>
-          <w:color w:val="C75533"/>
-          <w:sz w:val="28"/>
-          <w:szCs w:val="28"/>
-          <w:lang w:eastAsia="pl-PL"/>
-        </w:rPr>
-      </w:pPr>
-    </w:p>
-    <w:p>
-      <w:pPr>
-        <w:shd w:val="clear" w:color="auto" w:fill="FFFFFF"/>
-        <w:spacing w:after="0" w:line="300" w:lineRule="atLeast"/>
-        <w:textAlignment w:val="top"/>
-        <w:rPr>
-          <w:rFonts w:ascii="Arial" w:eastAsia="Times New Roman" w:hAnsi="Arial" w:cs="Arial"/>
-          <w:sz w:val="28"/>
-          <w:szCs w:val="28"/>
-          <w:lang w:eastAsia="pl-PL"/>
-        </w:rPr>
-      </w:pPr>
-      <w:r>
-        <w:rPr>
-          <w:rFonts w:ascii="Arial" w:eastAsia="Times New Roman" w:hAnsi="Arial" w:cs="Arial"/>
-          <w:sz w:val="28"/>
-          <w:szCs w:val="28"/>
-          <w:lang w:eastAsia="pl-PL"/>
-        </w:rPr>
-        <w:t>Food</w:t>
-      </w:r>
-    </w:p>
-    <w:p>
-      <w:pPr>
-        <w:shd w:val="clear" w:color="auto" w:fill="FFFFFF"/>
-        <w:spacing w:after="0" w:line="300" w:lineRule="atLeast"/>
-        <w:textAlignment w:val="top"/>
-        <w:rPr>
-          <w:rFonts w:ascii="Arial" w:eastAsia="Times New Roman" w:hAnsi="Arial" w:cs="Arial"/>
-          <w:sz w:val="28"/>
-          <w:szCs w:val="28"/>
-          <w:lang w:eastAsia="pl-PL"/>
-        </w:rPr>
-      </w:pPr>
-    </w:p>
-    <w:p>
-      <w:pPr>
-        <w:shd w:val="clear" w:color="auto" w:fill="FFFFFF"/>
-        <w:spacing w:after="0" w:line="300" w:lineRule="atLeast"/>
-        <w:textAlignment w:val="top"/>
-        <w:rPr>
-          <w:rFonts w:ascii="Arial" w:eastAsia="Times New Roman" w:hAnsi="Arial" w:cs="Arial"/>
-          <w:b/>
-          <w:sz w:val="28"/>
-          <w:szCs w:val="28"/>
-          <w:lang w:eastAsia="pl-PL"/>
-        </w:rPr>
-      </w:pPr>
-      <w:r>
-        <w:rPr>
-          <w:rFonts w:ascii="Arial" w:eastAsia="Times New Roman" w:hAnsi="Arial" w:cs="Arial"/>
-          <w:b/>
-          <w:sz w:val="28"/>
-          <w:szCs w:val="28"/>
-          <w:lang w:eastAsia="pl-PL"/>
-        </w:rPr>
-        <w:t xml:space="preserve">pastry, innovative, </w:t>
-      </w:r>
-    </w:p>
-    <w:p>
-      <w:pPr>
-        <w:shd w:val="clear" w:color="auto" w:fill="FFFFFF"/>
-        <w:spacing w:after="0" w:line="300" w:lineRule="atLeast"/>
-        <w:textAlignment w:val="top"/>
-        <w:rPr>
-          <w:rFonts w:ascii="Arial" w:eastAsia="Times New Roman" w:hAnsi="Arial" w:cs="Arial"/>
-          <w:color w:val="C75533"/>
-          <w:sz w:val="28"/>
-          <w:szCs w:val="28"/>
-          <w:lang w:eastAsia="pl-PL"/>
-        </w:rPr>
-      </w:pPr>
-    </w:p>
-    <w:p>
-      <w:pPr>
-        <w:shd w:val="clear" w:color="auto" w:fill="FFFFFF"/>
-        <w:spacing w:after="0" w:line="300" w:lineRule="atLeast"/>
-        <w:textAlignment w:val="top"/>
-        <w:rPr>
-          <w:rFonts w:ascii="Arial" w:eastAsia="Times New Roman" w:hAnsi="Arial" w:cs="Arial"/>
-          <w:color w:val="000000"/>
-          <w:sz w:val="28"/>
-          <w:szCs w:val="28"/>
-          <w:lang w:eastAsia="pl-PL"/>
-        </w:rPr>
-      </w:pPr>
-      <w:r>
-        <w:rPr>
-          <w:rFonts w:ascii="Arial" w:eastAsia="Times New Roman" w:hAnsi="Arial" w:cs="Arial"/>
-          <w:color w:val="000000"/>
-          <w:sz w:val="28"/>
-          <w:szCs w:val="28"/>
-          <w:lang w:eastAsia="pl-PL"/>
+          <w:color w:val="000000"/>
+          <w:sz w:val="28"/>
+          <w:szCs w:val="28"/>
+          <w:lang w:val="en-US" w:eastAsia="pl-PL"/>
+        </w:rPr>
+      </w:pPr>
+      <w:r>
+        <w:rPr>
+          <w:rFonts w:ascii="Arial" w:eastAsia="Times New Roman" w:hAnsi="Arial" w:cs="Arial"/>
+          <w:color w:val="000000"/>
+          <w:sz w:val="28"/>
+          <w:szCs w:val="28"/>
+          <w:lang w:val="en-US" w:eastAsia="pl-PL"/>
         </w:rPr>
         <w:t xml:space="preserve">Copenhagen is famous as a gastronomic city and has more Michelin stars than any other city in Northern Europe. The best known restaurant is Noma, which for years has been named the world's best restaurant on Restaurant Magazine's list. In addition to well-known restaurants with </w:t>
       </w:r>
@@ -1750,206 +1750,296 @@
           <w:color w:val="000000"/>
           <w:sz w:val="28"/>
           <w:szCs w:val="28"/>
-          <w:lang w:eastAsia="pl-PL"/>
-        </w:rPr>
-        <w:t>………………………</w:t>
-      </w:r>
-      <w:r>
-        <w:rPr>
-          <w:rFonts w:ascii="Arial" w:eastAsia="Times New Roman" w:hAnsi="Arial" w:cs="Arial"/>
-          <w:color w:val="000000"/>
-          <w:sz w:val="28"/>
-          <w:szCs w:val="28"/>
-          <w:lang w:eastAsia="pl-PL"/>
-        </w:rPr>
-        <w:t xml:space="preserve">menus you will find gourmet quality even eating </w:t>
-      </w:r>
-      <w:r>
-        <w:rPr>
-          <w:rFonts w:ascii="Arial" w:eastAsia="Times New Roman" w:hAnsi="Arial" w:cs="Arial"/>
-          <w:color w:val="000000"/>
-          <w:sz w:val="28"/>
-          <w:szCs w:val="28"/>
-          <w:lang w:eastAsia="pl-PL"/>
-        </w:rPr>
-        <w:t>……………………….</w:t>
-      </w:r>
-      <w:r>
-        <w:rPr>
-          <w:rFonts w:ascii="Arial" w:eastAsia="Times New Roman" w:hAnsi="Arial" w:cs="Arial"/>
-          <w:color w:val="000000"/>
-          <w:sz w:val="28"/>
-          <w:szCs w:val="28"/>
-          <w:lang w:eastAsia="pl-PL"/>
-        </w:rPr>
-        <w:t xml:space="preserve"> with chocolate or traditional open-faced sandwiches (smørrebrød). Royal Smushi Café serves a modern variant that can be likened to a mixture of open-faced sandwiches and sushi. In the city there are also several indoor markets that sell wine, sausages (pølse) and cheeses - a paradise for gourmets.</w:t>
-      </w:r>
-    </w:p>
-    <w:p>
-      <w:pPr>
-        <w:shd w:val="clear" w:color="auto" w:fill="FFFFFF"/>
-        <w:spacing w:after="0" w:line="300" w:lineRule="atLeast"/>
-        <w:textAlignment w:val="top"/>
-        <w:rPr>
-          <w:rFonts w:ascii="Arial" w:eastAsia="Times New Roman" w:hAnsi="Arial" w:cs="Arial"/>
-          <w:color w:val="000000"/>
-          <w:sz w:val="28"/>
-          <w:szCs w:val="28"/>
-          <w:lang w:eastAsia="pl-PL"/>
-        </w:rPr>
-      </w:pPr>
-    </w:p>
-    <w:p>
-      <w:pPr>
-        <w:shd w:val="clear" w:color="auto" w:fill="FFFFFF"/>
-        <w:spacing w:after="0" w:line="300" w:lineRule="atLeast"/>
-        <w:textAlignment w:val="top"/>
-        <w:rPr>
-          <w:rFonts w:ascii="Arial" w:eastAsia="Times New Roman" w:hAnsi="Arial" w:cs="Arial"/>
-          <w:color w:val="000000"/>
-          <w:sz w:val="28"/>
-          <w:szCs w:val="28"/>
-          <w:lang w:eastAsia="pl-PL"/>
-        </w:rPr>
-      </w:pPr>
-    </w:p>
-    <w:p>
-      <w:pPr>
-        <w:shd w:val="clear" w:color="auto" w:fill="FFFFFF"/>
-        <w:spacing w:after="0" w:line="300" w:lineRule="atLeast"/>
-        <w:textAlignment w:val="top"/>
-        <w:rPr>
-          <w:rFonts w:ascii="Arial" w:eastAsia="Times New Roman" w:hAnsi="Arial" w:cs="Arial"/>
-          <w:color w:val="000000"/>
-          <w:sz w:val="28"/>
-          <w:szCs w:val="28"/>
-          <w:lang w:eastAsia="pl-PL"/>
-        </w:rPr>
-      </w:pPr>
-      <w:r>
-        <w:rPr>
-          <w:rFonts w:ascii="Arial" w:eastAsia="Times New Roman" w:hAnsi="Arial" w:cs="Arial"/>
-          <w:color w:val="000000"/>
-          <w:sz w:val="28"/>
-          <w:szCs w:val="28"/>
-          <w:lang w:eastAsia="pl-PL"/>
-        </w:rPr>
-        <w:t>Tips</w:t>
-      </w:r>
-    </w:p>
-    <w:p>
-      <w:pPr>
-        <w:shd w:val="clear" w:color="auto" w:fill="FFFFFF"/>
-        <w:spacing w:after="0" w:line="300" w:lineRule="atLeast"/>
-        <w:textAlignment w:val="top"/>
-        <w:rPr>
-          <w:rFonts w:ascii="Arial" w:eastAsia="Times New Roman" w:hAnsi="Arial" w:cs="Arial"/>
-          <w:color w:val="000000"/>
-          <w:sz w:val="28"/>
-          <w:szCs w:val="28"/>
-          <w:lang w:eastAsia="pl-PL"/>
-        </w:rPr>
-      </w:pPr>
-    </w:p>
-    <w:p>
-      <w:pPr>
-        <w:shd w:val="clear" w:color="auto" w:fill="FFFFFF"/>
-        <w:spacing w:after="0" w:line="300" w:lineRule="atLeast"/>
-        <w:textAlignment w:val="top"/>
-        <w:rPr>
-          <w:rFonts w:ascii="Arial" w:eastAsia="Times New Roman" w:hAnsi="Arial" w:cs="Arial"/>
-          <w:color w:val="000000"/>
-          <w:sz w:val="28"/>
-          <w:szCs w:val="28"/>
-          <w:lang w:eastAsia="pl-PL"/>
-        </w:rPr>
-      </w:pPr>
-    </w:p>
-    <w:p>
-      <w:pPr>
-        <w:shd w:val="clear" w:color="auto" w:fill="FFFFFF"/>
-        <w:spacing w:after="0" w:line="300" w:lineRule="atLeast"/>
-        <w:textAlignment w:val="top"/>
-        <w:rPr>
-          <w:rFonts w:ascii="Arial" w:eastAsia="Times New Roman" w:hAnsi="Arial" w:cs="Arial"/>
-          <w:b/>
-          <w:color w:val="000000"/>
-          <w:sz w:val="28"/>
-          <w:szCs w:val="28"/>
-          <w:lang w:eastAsia="pl-PL"/>
-        </w:rPr>
-      </w:pPr>
-      <w:r>
-        <w:rPr>
-          <w:rFonts w:ascii="Arial" w:eastAsia="Times New Roman" w:hAnsi="Arial" w:cs="Arial"/>
-          <w:b/>
-          <w:color w:val="000000"/>
-          <w:sz w:val="28"/>
-          <w:szCs w:val="28"/>
-          <w:lang w:eastAsia="pl-PL"/>
-        </w:rPr>
-        <w:t xml:space="preserve">alive, finer, affordable, preferable, mitigated, </w:t>
-      </w:r>
-    </w:p>
-    <w:p>
-      <w:pPr>
-        <w:shd w:val="clear" w:color="auto" w:fill="FFFFFF"/>
-        <w:spacing w:after="0" w:line="300" w:lineRule="atLeast"/>
-        <w:textAlignment w:val="top"/>
-        <w:rPr>
-          <w:rFonts w:ascii="Arial" w:eastAsia="Times New Roman" w:hAnsi="Arial" w:cs="Arial"/>
-          <w:color w:val="000000"/>
-          <w:sz w:val="28"/>
-          <w:szCs w:val="28"/>
-          <w:lang w:eastAsia="pl-PL"/>
-        </w:rPr>
-      </w:pPr>
-    </w:p>
-    <w:p>
-      <w:pPr>
-        <w:shd w:val="clear" w:color="auto" w:fill="FFFFFF"/>
-        <w:spacing w:after="0" w:line="300" w:lineRule="atLeast"/>
-        <w:textAlignment w:val="top"/>
-        <w:rPr>
-          <w:rFonts w:ascii="Arial" w:eastAsia="Times New Roman" w:hAnsi="Arial" w:cs="Arial"/>
-          <w:color w:val="000000"/>
-          <w:sz w:val="28"/>
-          <w:szCs w:val="28"/>
-          <w:lang w:eastAsia="pl-PL"/>
-        </w:rPr>
-      </w:pPr>
-      <w:r>
-        <w:rPr>
-          <w:rFonts w:ascii="Arial" w:eastAsia="Times New Roman" w:hAnsi="Arial" w:cs="Arial"/>
-          <w:color w:val="000000"/>
-          <w:sz w:val="28"/>
-          <w:szCs w:val="28"/>
-          <w:lang w:eastAsia="pl-PL"/>
-        </w:rPr>
-        <w:t>Copenhagen has an open coast both the south and east sides and therefore it is often windy. The city has typical coastal climate with cold winters and hot summers. The warmest time of the year is usually in July and August and then a hotel with air conditioning is</w:t>
-      </w:r>
-      <w:r>
-        <w:rPr>
-          <w:rFonts w:ascii="Arial" w:eastAsia="Times New Roman" w:hAnsi="Arial" w:cs="Arial"/>
-          <w:color w:val="000000"/>
-          <w:sz w:val="28"/>
-          <w:szCs w:val="28"/>
-          <w:lang w:eastAsia="pl-PL"/>
-        </w:rPr>
-        <w:t>……………………….</w:t>
-      </w:r>
-      <w:r>
-        <w:rPr>
-          <w:rFonts w:ascii="Arial" w:eastAsia="Times New Roman" w:hAnsi="Arial" w:cs="Arial"/>
-          <w:color w:val="000000"/>
-          <w:sz w:val="28"/>
-          <w:szCs w:val="28"/>
-          <w:lang w:eastAsia="pl-PL"/>
-        </w:rPr>
-        <w:t>. During the winter it is colder, but not always below freezing. Snow can occur but seldom stays on the ground for long.</w:t>
+          <w:lang w:val="en-US" w:eastAsia="pl-PL"/>
+        </w:rPr>
+        <w:t>…</w:t>
+      </w:r>
+      <w:r>
+        <w:rPr>
+          <w:rFonts w:ascii="Arial" w:eastAsia="Times New Roman" w:hAnsi="Arial" w:cs="Arial"/>
+          <w:color w:val="000000"/>
+          <w:sz w:val="28"/>
+          <w:szCs w:val="28"/>
+          <w:lang w:val="en-US" w:eastAsia="pl-PL"/>
+        </w:rPr>
+        <w:t>innovative</w:t>
       </w:r>
       <w:bookmarkStart w:id="0" w:name="_GoBack"/>
       <w:bookmarkEnd w:id="0"/>
+      <w:r>
+        <w:rPr>
+          <w:rFonts w:ascii="Arial" w:eastAsia="Times New Roman" w:hAnsi="Arial" w:cs="Arial"/>
+          <w:color w:val="000000"/>
+          <w:sz w:val="28"/>
+          <w:szCs w:val="28"/>
+          <w:lang w:val="en-US" w:eastAsia="pl-PL"/>
+        </w:rPr>
+        <w:t>……………………</w:t>
+      </w:r>
+      <w:r>
+        <w:rPr>
+          <w:rFonts w:ascii="Arial" w:eastAsia="Times New Roman" w:hAnsi="Arial" w:cs="Arial"/>
+          <w:color w:val="000000"/>
+          <w:sz w:val="28"/>
+          <w:szCs w:val="28"/>
+          <w:lang w:val="en-US" w:eastAsia="pl-PL"/>
+        </w:rPr>
+        <w:t xml:space="preserve">menus you will find gourmet quality even eating </w:t>
+      </w:r>
+      <w:r>
+        <w:rPr>
+          <w:rFonts w:ascii="Arial" w:eastAsia="Times New Roman" w:hAnsi="Arial" w:cs="Arial"/>
+          <w:color w:val="000000"/>
+          <w:sz w:val="28"/>
+          <w:szCs w:val="28"/>
+          <w:lang w:val="en-US" w:eastAsia="pl-PL"/>
+        </w:rPr>
+        <w:t>…</w:t>
+      </w:r>
+      <w:r>
+        <w:rPr>
+          <w:rFonts w:ascii="Arial" w:eastAsia="Times New Roman" w:hAnsi="Arial" w:cs="Arial"/>
+          <w:color w:val="000000"/>
+          <w:sz w:val="28"/>
+          <w:szCs w:val="28"/>
+          <w:lang w:val="en-US" w:eastAsia="pl-PL"/>
+        </w:rPr>
+        <w:t>pastry</w:t>
+      </w:r>
+      <w:r>
+        <w:rPr>
+          <w:rFonts w:ascii="Arial" w:eastAsia="Times New Roman" w:hAnsi="Arial" w:cs="Arial"/>
+          <w:color w:val="000000"/>
+          <w:sz w:val="28"/>
+          <w:szCs w:val="28"/>
+          <w:lang w:val="en-US" w:eastAsia="pl-PL"/>
+        </w:rPr>
+        <w:t>…………………….</w:t>
+      </w:r>
+      <w:r>
+        <w:rPr>
+          <w:rFonts w:ascii="Arial" w:eastAsia="Times New Roman" w:hAnsi="Arial" w:cs="Arial"/>
+          <w:color w:val="000000"/>
+          <w:sz w:val="28"/>
+          <w:szCs w:val="28"/>
+          <w:lang w:val="en-US" w:eastAsia="pl-PL"/>
+        </w:rPr>
+        <w:t xml:space="preserve"> with chocolate or traditional open-faced sandwiches (smørrebrød). Royal Smushi Café serves a modern variant that can be likened to a mixture of open-faced sandwiches and sushi. In the city there are also several indoor markets that sell wine, sausages (pølse) and cheeses - a paradise for gourmets.</w:t>
+      </w:r>
+    </w:p>
+    <w:p>
+      <w:pPr>
+        <w:shd w:val="clear" w:color="auto" w:fill="FFFFFF"/>
+        <w:spacing w:after="0" w:line="300" w:lineRule="atLeast"/>
+        <w:textAlignment w:val="top"/>
+        <w:rPr>
+          <w:rFonts w:ascii="Arial" w:eastAsia="Times New Roman" w:hAnsi="Arial" w:cs="Arial"/>
+          <w:color w:val="000000"/>
+          <w:sz w:val="28"/>
+          <w:szCs w:val="28"/>
+          <w:lang w:val="en-US" w:eastAsia="pl-PL"/>
+        </w:rPr>
+      </w:pPr>
+    </w:p>
+    <w:p>
+      <w:pPr>
+        <w:shd w:val="clear" w:color="auto" w:fill="FFFFFF"/>
+        <w:spacing w:after="0" w:line="300" w:lineRule="atLeast"/>
+        <w:textAlignment w:val="top"/>
+        <w:rPr>
+          <w:rFonts w:ascii="Arial" w:eastAsia="Times New Roman" w:hAnsi="Arial" w:cs="Arial"/>
+          <w:color w:val="000000"/>
+          <w:sz w:val="28"/>
+          <w:szCs w:val="28"/>
+          <w:lang w:val="en-US" w:eastAsia="pl-PL"/>
+        </w:rPr>
+      </w:pPr>
+    </w:p>
+    <w:p>
+      <w:pPr>
+        <w:shd w:val="clear" w:color="auto" w:fill="FFFFFF"/>
+        <w:spacing w:after="0" w:line="300" w:lineRule="atLeast"/>
+        <w:textAlignment w:val="top"/>
+        <w:rPr>
+          <w:rFonts w:ascii="Arial" w:eastAsia="Times New Roman" w:hAnsi="Arial" w:cs="Arial"/>
+          <w:color w:val="000000"/>
+          <w:sz w:val="28"/>
+          <w:szCs w:val="28"/>
+          <w:lang w:val="en-US" w:eastAsia="pl-PL"/>
+        </w:rPr>
+      </w:pPr>
+      <w:r>
+        <w:rPr>
+          <w:rFonts w:ascii="Arial" w:eastAsia="Times New Roman" w:hAnsi="Arial" w:cs="Arial"/>
+          <w:color w:val="000000"/>
+          <w:sz w:val="28"/>
+          <w:szCs w:val="28"/>
+          <w:lang w:val="en-US" w:eastAsia="pl-PL"/>
+        </w:rPr>
+        <w:t>Tips</w:t>
+      </w:r>
+    </w:p>
+    <w:p>
+      <w:pPr>
+        <w:shd w:val="clear" w:color="auto" w:fill="FFFFFF"/>
+        <w:spacing w:after="0" w:line="300" w:lineRule="atLeast"/>
+        <w:textAlignment w:val="top"/>
+        <w:rPr>
+          <w:rFonts w:ascii="Arial" w:eastAsia="Times New Roman" w:hAnsi="Arial" w:cs="Arial"/>
+          <w:color w:val="000000"/>
+          <w:sz w:val="28"/>
+          <w:szCs w:val="28"/>
+          <w:lang w:val="en-US" w:eastAsia="pl-PL"/>
+        </w:rPr>
+      </w:pPr>
+    </w:p>
+    <w:p>
+      <w:pPr>
+        <w:shd w:val="clear" w:color="auto" w:fill="FFFFFF"/>
+        <w:spacing w:after="0" w:line="300" w:lineRule="atLeast"/>
+        <w:textAlignment w:val="top"/>
+        <w:rPr>
+          <w:rFonts w:ascii="Arial" w:eastAsia="Times New Roman" w:hAnsi="Arial" w:cs="Arial"/>
+          <w:color w:val="000000"/>
+          <w:sz w:val="28"/>
+          <w:szCs w:val="28"/>
+          <w:lang w:val="en-US" w:eastAsia="pl-PL"/>
+        </w:rPr>
+      </w:pPr>
+    </w:p>
+    <w:p>
+      <w:pPr>
+        <w:shd w:val="clear" w:color="auto" w:fill="FFFFFF"/>
+        <w:spacing w:after="0" w:line="300" w:lineRule="atLeast"/>
+        <w:textAlignment w:val="top"/>
+        <w:rPr>
+          <w:rFonts w:ascii="Arial" w:eastAsia="Times New Roman" w:hAnsi="Arial" w:cs="Arial"/>
+          <w:b/>
+          <w:color w:val="000000"/>
+          <w:sz w:val="28"/>
+          <w:szCs w:val="28"/>
+          <w:lang w:val="en-US" w:eastAsia="pl-PL"/>
+        </w:rPr>
+      </w:pPr>
+      <w:r>
+        <w:rPr>
+          <w:rFonts w:ascii="Arial" w:eastAsia="Times New Roman" w:hAnsi="Arial" w:cs="Arial"/>
+          <w:b/>
+          <w:color w:val="000000"/>
+          <w:sz w:val="28"/>
+          <w:szCs w:val="28"/>
+          <w:lang w:val="en-US" w:eastAsia="pl-PL"/>
+        </w:rPr>
+        <w:t xml:space="preserve">alive, finer, affordable, preferable, mitigated, </w:t>
+      </w:r>
+    </w:p>
+    <w:p>
+      <w:pPr>
+        <w:shd w:val="clear" w:color="auto" w:fill="FFFFFF"/>
+        <w:spacing w:after="0" w:line="300" w:lineRule="atLeast"/>
+        <w:textAlignment w:val="top"/>
+        <w:rPr>
+          <w:rFonts w:ascii="Arial" w:eastAsia="Times New Roman" w:hAnsi="Arial" w:cs="Arial"/>
+          <w:color w:val="000000"/>
+          <w:sz w:val="28"/>
+          <w:szCs w:val="28"/>
+          <w:lang w:val="en-US" w:eastAsia="pl-PL"/>
+        </w:rPr>
+      </w:pPr>
+    </w:p>
+    <w:p>
+      <w:pPr>
+        <w:shd w:val="clear" w:color="auto" w:fill="FFFFFF"/>
+        <w:spacing w:after="0" w:line="300" w:lineRule="atLeast"/>
+        <w:textAlignment w:val="top"/>
+        <w:rPr>
+          <w:rFonts w:ascii="Arial" w:eastAsia="Times New Roman" w:hAnsi="Arial" w:cs="Arial"/>
+          <w:color w:val="000000"/>
+          <w:sz w:val="28"/>
+          <w:szCs w:val="28"/>
+          <w:lang w:val="en-US" w:eastAsia="pl-PL"/>
+        </w:rPr>
+      </w:pPr>
+      <w:r>
+        <w:rPr>
+          <w:rFonts w:ascii="Arial" w:eastAsia="Times New Roman" w:hAnsi="Arial" w:cs="Arial"/>
+          <w:color w:val="000000"/>
+          <w:sz w:val="28"/>
+          <w:szCs w:val="28"/>
+          <w:lang w:val="en-US" w:eastAsia="pl-PL"/>
+        </w:rPr>
+        <w:t>Copenhagen has an open coast both the south and east sides and therefore it is often windy. The city has typical coastal climate with cold winters and hot summers. The warmest time of the year is usually in July and August and then a hotel with air conditioning is</w:t>
+      </w:r>
+      <w:r>
+        <w:rPr>
+          <w:rFonts w:ascii="Arial" w:eastAsia="Times New Roman" w:hAnsi="Arial" w:cs="Arial"/>
+          <w:color w:val="000000"/>
+          <w:sz w:val="28"/>
+          <w:szCs w:val="28"/>
+          <w:lang w:val="en-US" w:eastAsia="pl-PL"/>
+        </w:rPr>
+        <w:t>…</w:t>
+      </w:r>
+      <w:r>
+        <w:rPr>
+          <w:rFonts w:ascii="Arial" w:eastAsia="Times New Roman" w:hAnsi="Arial" w:cs="Arial"/>
+          <w:color w:val="000000"/>
+          <w:sz w:val="28"/>
+          <w:szCs w:val="28"/>
+          <w:lang w:val="en-US" w:eastAsia="pl-PL"/>
+        </w:rPr>
+        <w:t>p</w:t>
+      </w:r>
+      <w:r>
+        <w:rPr>
+          <w:rFonts w:ascii="Arial" w:eastAsia="Times New Roman" w:hAnsi="Arial" w:cs="Arial"/>
+          <w:color w:val="000000"/>
+          <w:sz w:val="28"/>
+          <w:szCs w:val="28"/>
+          <w:lang w:val="en-US" w:eastAsia="pl-PL"/>
+        </w:rPr>
+        <w:t>r</w:t>
+      </w:r>
+      <w:r>
+        <w:rPr>
+          <w:rFonts w:ascii="Arial" w:eastAsia="Times New Roman" w:hAnsi="Arial" w:cs="Arial"/>
+          <w:color w:val="000000"/>
+          <w:sz w:val="28"/>
+          <w:szCs w:val="28"/>
+          <w:lang w:val="en-US" w:eastAsia="pl-PL"/>
+        </w:rPr>
+        <w:t>ef</w:t>
+      </w:r>
+      <w:r>
+        <w:rPr>
+          <w:rFonts w:ascii="Arial" w:eastAsia="Times New Roman" w:hAnsi="Arial" w:cs="Arial"/>
+          <w:color w:val="000000"/>
+          <w:sz w:val="28"/>
+          <w:szCs w:val="28"/>
+          <w:lang w:val="en-US" w:eastAsia="pl-PL"/>
+        </w:rPr>
+        <w:t>erable…</w:t>
+      </w:r>
+      <w:r>
+        <w:rPr>
+          <w:rFonts w:ascii="Arial" w:eastAsia="Times New Roman" w:hAnsi="Arial" w:cs="Arial"/>
+          <w:color w:val="000000"/>
+          <w:sz w:val="28"/>
+          <w:szCs w:val="28"/>
+          <w:lang w:val="en-US" w:eastAsia="pl-PL"/>
+        </w:rPr>
+        <w:t>……….</w:t>
+      </w:r>
+      <w:r>
+        <w:rPr>
+          <w:rFonts w:ascii="Arial" w:eastAsia="Times New Roman" w:hAnsi="Arial" w:cs="Arial"/>
+          <w:color w:val="000000"/>
+          <w:sz w:val="28"/>
+          <w:szCs w:val="28"/>
+          <w:lang w:val="en-US" w:eastAsia="pl-PL"/>
+        </w:rPr>
+        <w:t>. During the winter it is colder, but not always below freezing. Snow can occur but seldom stays on the ground for long.</w:t>
+      </w:r>
     </w:p>
     <w:p>
       <w:pPr>
@@ -1970,7 +2060,7 @@
           <w:color w:val="000000"/>
           <w:sz w:val="28"/>
           <w:szCs w:val="28"/>
-          <w:lang w:eastAsia="pl-PL"/>
+          <w:lang w:val="en-US" w:eastAsia="pl-PL"/>
         </w:rPr>
         <w:t xml:space="preserve">The city is </w:t>
       </w:r>
@@ -1980,17 +2070,37 @@
           <w:color w:val="000000"/>
           <w:sz w:val="28"/>
           <w:szCs w:val="28"/>
-          <w:lang w:eastAsia="pl-PL"/>
-        </w:rPr>
-        <w:t>……………………..</w:t>
-      </w:r>
-      <w:r>
-        <w:rPr>
-          <w:rFonts w:ascii="Arial" w:eastAsia="Times New Roman" w:hAnsi="Arial" w:cs="Arial"/>
-          <w:color w:val="000000"/>
-          <w:sz w:val="28"/>
-          <w:szCs w:val="28"/>
-          <w:lang w:eastAsia="pl-PL"/>
+          <w:lang w:val="en-US" w:eastAsia="pl-PL"/>
+        </w:rPr>
+        <w:t>…</w:t>
+      </w:r>
+      <w:r>
+        <w:rPr>
+          <w:rFonts w:ascii="Arial" w:eastAsia="Times New Roman" w:hAnsi="Arial" w:cs="Arial"/>
+          <w:color w:val="000000"/>
+          <w:sz w:val="28"/>
+          <w:szCs w:val="28"/>
+          <w:lang w:val="en-US" w:eastAsia="pl-PL"/>
+        </w:rPr>
+        <w:t>alive</w:t>
+      </w:r>
+      <w:r>
+        <w:rPr>
+          <w:rFonts w:ascii="Arial" w:eastAsia="Times New Roman" w:hAnsi="Arial" w:cs="Arial"/>
+          <w:color w:val="000000"/>
+          <w:sz w:val="28"/>
+          <w:szCs w:val="28"/>
+          <w:lang w:val="en-US" w:eastAsia="pl-PL"/>
+        </w:rPr>
+        <w:t>…………………..</w:t>
+      </w:r>
+      <w:r>
+        <w:rPr>
+          <w:rFonts w:ascii="Arial" w:eastAsia="Times New Roman" w:hAnsi="Arial" w:cs="Arial"/>
+          <w:color w:val="000000"/>
+          <w:sz w:val="28"/>
+          <w:szCs w:val="28"/>
+          <w:lang w:val="en-US" w:eastAsia="pl-PL"/>
         </w:rPr>
         <w:t>with activity and there are often different activities like concerts, international trade shows, conferences and other events going on at any given time. There are plenty of hotels, but on some occasions like Copenhagen Pride and Pentecost Carnival, the hotels can book up quickly. Please book a place in advance to be sure you get a place that best meets your needs - especially if you have special requests regarding your accommodation.</w:t>
       </w:r>
@@ -2000,7 +2110,7 @@
           <w:color w:val="000000"/>
           <w:sz w:val="28"/>
           <w:szCs w:val="28"/>
-          <w:lang w:eastAsia="pl-PL"/>
+          <w:lang w:val="en-US" w:eastAsia="pl-PL"/>
         </w:rPr>
         <w:br/>
         <w:t>Price wise, Copenhagen is a rather expensive city to stay in. Many of the f</w:t>
@@ -2011,91 +2121,171 @@
           <w:color w:val="000000"/>
           <w:sz w:val="28"/>
           <w:szCs w:val="28"/>
+          <w:lang w:val="en-US" w:eastAsia="pl-PL"/>
+        </w:rPr>
+        <w:t>iner</w:t>
+      </w:r>
+      <w:r>
+        <w:rPr>
+          <w:rFonts w:ascii="Arial" w:eastAsia="Times New Roman" w:hAnsi="Arial" w:cs="Arial"/>
+          <w:color w:val="000000"/>
+          <w:sz w:val="28"/>
+          <w:szCs w:val="28"/>
+          <w:lang w:val="en-US" w:eastAsia="pl-PL"/>
+        </w:rPr>
+        <w:t>……………….</w:t>
+      </w:r>
+      <w:r>
+        <w:rPr>
+          <w:rFonts w:ascii="Arial" w:eastAsia="Times New Roman" w:hAnsi="Arial" w:cs="Arial"/>
+          <w:color w:val="000000"/>
+          <w:sz w:val="28"/>
+          <w:szCs w:val="28"/>
+          <w:lang w:val="en-US" w:eastAsia="pl-PL"/>
+        </w:rPr>
+        <w:t xml:space="preserve"> restaurants take good money and food and drink on the street can cost a pretty penny. But at the same time, there are </w:t>
+      </w:r>
+      <w:r>
+        <w:rPr>
+          <w:rFonts w:ascii="Arial" w:eastAsia="Times New Roman" w:hAnsi="Arial" w:cs="Arial"/>
+          <w:color w:val="000000"/>
+          <w:sz w:val="28"/>
+          <w:szCs w:val="28"/>
+          <w:lang w:val="en-US" w:eastAsia="pl-PL"/>
+        </w:rPr>
+        <w:t>…</w:t>
+      </w:r>
+      <w:r>
+        <w:rPr>
+          <w:rFonts w:ascii="Arial" w:eastAsia="Times New Roman" w:hAnsi="Arial" w:cs="Arial"/>
+          <w:color w:val="000000"/>
+          <w:sz w:val="28"/>
+          <w:szCs w:val="28"/>
+          <w:lang w:val="en-US" w:eastAsia="pl-PL"/>
+        </w:rPr>
+        <w:t>affordable</w:t>
+      </w:r>
+      <w:r>
+        <w:rPr>
+          <w:rFonts w:ascii="Arial" w:eastAsia="Times New Roman" w:hAnsi="Arial" w:cs="Arial"/>
+          <w:color w:val="000000"/>
+          <w:sz w:val="28"/>
+          <w:szCs w:val="28"/>
+          <w:lang w:val="en-US" w:eastAsia="pl-PL"/>
+        </w:rPr>
+        <w:t>…………………</w:t>
+      </w:r>
+      <w:r>
+        <w:rPr>
+          <w:rFonts w:ascii="Arial" w:eastAsia="Times New Roman" w:hAnsi="Arial" w:cs="Arial"/>
+          <w:color w:val="000000"/>
+          <w:sz w:val="28"/>
+          <w:szCs w:val="28"/>
+          <w:lang w:val="en-US" w:eastAsia="pl-PL"/>
+        </w:rPr>
+        <w:t xml:space="preserve">options - especially in neighborhoods like </w:t>
+      </w:r>
+      <w:r>
+        <w:rPr>
+          <w:rFonts w:ascii="Arial" w:eastAsia="Times New Roman" w:hAnsi="Arial" w:cs="Arial"/>
+          <w:color w:val="000000"/>
+          <w:sz w:val="28"/>
+          <w:szCs w:val="28"/>
+          <w:lang w:val="en-US" w:eastAsia="pl-PL"/>
+        </w:rPr>
+        <w:lastRenderedPageBreak/>
+        <w:t xml:space="preserve">Nørrebro. The entrances to theme parks and other activities are likely to cost a lot, but you can also just </w:t>
+      </w:r>
+      <w:r>
+        <w:rPr>
+          <w:rFonts w:ascii="Arial" w:eastAsia="Times New Roman" w:hAnsi="Arial" w:cs="Arial"/>
+          <w:color w:val="000000"/>
+          <w:sz w:val="28"/>
+          <w:szCs w:val="28"/>
+          <w:lang w:val="en-US" w:eastAsia="pl-PL"/>
+        </w:rPr>
+        <w:t>…</w:t>
+      </w:r>
+      <w:r>
+        <w:rPr>
+          <w:rFonts w:ascii="Arial" w:eastAsia="Times New Roman" w:hAnsi="Arial" w:cs="Arial"/>
+          <w:color w:val="000000"/>
+          <w:sz w:val="28"/>
+          <w:szCs w:val="28"/>
+          <w:lang w:val="en-US" w:eastAsia="pl-PL"/>
+        </w:rPr>
+        <w:t>walk</w:t>
+      </w:r>
+      <w:r>
+        <w:rPr>
+          <w:rFonts w:ascii="Arial" w:eastAsia="Times New Roman" w:hAnsi="Arial" w:cs="Arial"/>
+          <w:color w:val="000000"/>
+          <w:sz w:val="28"/>
+          <w:szCs w:val="28"/>
+          <w:lang w:val="en-US" w:eastAsia="pl-PL"/>
+        </w:rPr>
+        <w:t>…………………….</w:t>
+      </w:r>
+      <w:r>
+        <w:rPr>
+          <w:rFonts w:ascii="Arial" w:eastAsia="Times New Roman" w:hAnsi="Arial" w:cs="Arial"/>
+          <w:color w:val="000000"/>
+          <w:sz w:val="28"/>
+          <w:szCs w:val="28"/>
+          <w:lang w:val="en-US" w:eastAsia="pl-PL"/>
+        </w:rPr>
+        <w:t>around and enjoy the city's atmosphere and beautiful parks.</w:t>
+      </w:r>
+      <w:r>
+        <w:rPr>
+          <w:rFonts w:ascii="Arial" w:eastAsia="Times New Roman" w:hAnsi="Arial" w:cs="Arial"/>
+          <w:color w:val="000000"/>
+          <w:sz w:val="28"/>
+          <w:szCs w:val="28"/>
+          <w:lang w:val="en-US" w:eastAsia="pl-PL"/>
+        </w:rPr>
+        <w:br/>
+        <w:t xml:space="preserve">In Denmark during major holidays are the shops closed. It is helpful to find out in advance, to avoid the risk that everything is closed when you get there. The stores also have relatively limited opening hours, which are regulated by "lukkeloven" or closing law. </w:t>
+      </w:r>
+      <w:r>
+        <w:rPr>
+          <w:rFonts w:ascii="Arial" w:eastAsia="Times New Roman" w:hAnsi="Arial" w:cs="Arial"/>
+          <w:color w:val="000000"/>
+          <w:sz w:val="28"/>
+          <w:szCs w:val="28"/>
           <w:lang w:eastAsia="pl-PL"/>
         </w:rPr>
+        <w:t xml:space="preserve">This has been </w:t>
+      </w:r>
+      <w:r>
+        <w:rPr>
+          <w:rFonts w:ascii="Arial" w:eastAsia="Times New Roman" w:hAnsi="Arial" w:cs="Arial"/>
+          <w:color w:val="000000"/>
+          <w:sz w:val="28"/>
+          <w:szCs w:val="28"/>
+          <w:lang w:eastAsia="pl-PL"/>
+        </w:rPr>
+        <w:t>…</w:t>
+      </w:r>
+      <w:r>
+        <w:rPr>
+          <w:rFonts w:ascii="Arial" w:eastAsia="Times New Roman" w:hAnsi="Arial" w:cs="Arial"/>
+          <w:color w:val="000000"/>
+          <w:sz w:val="28"/>
+          <w:szCs w:val="28"/>
+          <w:lang w:eastAsia="pl-PL"/>
+        </w:rPr>
+        <w:t>mitigated</w:t>
+      </w:r>
+      <w:r>
+        <w:rPr>
+          <w:rFonts w:ascii="Arial" w:eastAsia="Times New Roman" w:hAnsi="Arial" w:cs="Arial"/>
+          <w:color w:val="000000"/>
+          <w:sz w:val="28"/>
+          <w:szCs w:val="28"/>
+          <w:lang w:eastAsia="pl-PL"/>
+        </w:rPr>
         <w:t>……………….</w:t>
-      </w:r>
-      <w:r>
-        <w:rPr>
-          <w:rFonts w:ascii="Arial" w:eastAsia="Times New Roman" w:hAnsi="Arial" w:cs="Arial"/>
-          <w:color w:val="000000"/>
-          <w:sz w:val="28"/>
-          <w:szCs w:val="28"/>
-          <w:lang w:eastAsia="pl-PL"/>
-        </w:rPr>
-        <w:t xml:space="preserve"> restaurants take good money and food and drink on the street can cost a pretty penny. But at the same time, there are </w:t>
-      </w:r>
-      <w:r>
-        <w:rPr>
-          <w:rFonts w:ascii="Arial" w:eastAsia="Times New Roman" w:hAnsi="Arial" w:cs="Arial"/>
-          <w:color w:val="000000"/>
-          <w:sz w:val="28"/>
-          <w:szCs w:val="28"/>
-          <w:lang w:eastAsia="pl-PL"/>
-        </w:rPr>
-        <w:t>……………………</w:t>
-      </w:r>
-      <w:r>
-        <w:rPr>
-          <w:rFonts w:ascii="Arial" w:eastAsia="Times New Roman" w:hAnsi="Arial" w:cs="Arial"/>
-          <w:color w:val="000000"/>
-          <w:sz w:val="28"/>
-          <w:szCs w:val="28"/>
-          <w:lang w:eastAsia="pl-PL"/>
-        </w:rPr>
-        <w:t xml:space="preserve">options - especially in neighborhoods like Nørrebro. </w:t>
-      </w:r>
-      <w:r>
-        <w:rPr>
-          <w:rFonts w:ascii="Arial" w:eastAsia="Times New Roman" w:hAnsi="Arial" w:cs="Arial"/>
-          <w:color w:val="000000"/>
-          <w:sz w:val="28"/>
-          <w:szCs w:val="28"/>
-          <w:lang w:eastAsia="pl-PL"/>
-        </w:rPr>
-        <w:lastRenderedPageBreak/>
-        <w:t xml:space="preserve">The entrances to theme parks and other activities are likely to cost a lot, but you can also just </w:t>
-      </w:r>
-      <w:r>
-        <w:rPr>
-          <w:rFonts w:ascii="Arial" w:eastAsia="Times New Roman" w:hAnsi="Arial" w:cs="Arial"/>
-          <w:color w:val="000000"/>
-          <w:sz w:val="28"/>
-          <w:szCs w:val="28"/>
-          <w:lang w:eastAsia="pl-PL"/>
-        </w:rPr>
-        <w:t>……………………….</w:t>
-      </w:r>
-      <w:r>
-        <w:rPr>
-          <w:rFonts w:ascii="Arial" w:eastAsia="Times New Roman" w:hAnsi="Arial" w:cs="Arial"/>
-          <w:color w:val="000000"/>
-          <w:sz w:val="28"/>
-          <w:szCs w:val="28"/>
-          <w:lang w:eastAsia="pl-PL"/>
-        </w:rPr>
-        <w:t>around and enjoy the city's atmosphere and beautiful parks.</w:t>
-      </w:r>
-      <w:r>
-        <w:rPr>
-          <w:rFonts w:ascii="Arial" w:eastAsia="Times New Roman" w:hAnsi="Arial" w:cs="Arial"/>
-          <w:color w:val="000000"/>
-          <w:sz w:val="28"/>
-          <w:szCs w:val="28"/>
-          <w:lang w:eastAsia="pl-PL"/>
-        </w:rPr>
-        <w:br/>
-        <w:t xml:space="preserve">In Denmark during major holidays are the shops closed. It is helpful to find out in advance, to avoid the risk that everything is closed when you get there. The stores also have relatively limited opening hours, which are regulated by "lukkeloven" or closing law. This has been </w:t>
-      </w:r>
-      <w:r>
-        <w:rPr>
-          <w:rFonts w:ascii="Arial" w:eastAsia="Times New Roman" w:hAnsi="Arial" w:cs="Arial"/>
-          <w:color w:val="000000"/>
-          <w:sz w:val="28"/>
-          <w:szCs w:val="28"/>
-          <w:lang w:eastAsia="pl-PL"/>
-        </w:rPr>
-        <w:t>………………….</w:t>
       </w:r>
       <w:r>
         <w:rPr>
@@ -3454,7 +3644,7 @@
 </file>
 
 <file path=customXml/itemProps1.xml><?xml version="1.0" encoding="utf-8"?>
-<ds:datastoreItem xmlns:ds="http://schemas.openxmlformats.org/officeDocument/2006/customXml" ds:itemID="{2389ED19-C427-4326-A19A-B6C6FE5C165F}">
+<ds:datastoreItem xmlns:ds="http://schemas.openxmlformats.org/officeDocument/2006/customXml" ds:itemID="{1883E41D-C804-45DB-B896-0F06AED2DA44}">
   <ds:schemaRefs>
     <ds:schemaRef ds:uri="http://schemas.openxmlformats.org/officeDocument/2006/bibliography"/>
   </ds:schemaRefs>

</xml_diff>

<commit_message>
lesson 305 - vocab and homework
</commit_message>
<xml_diff>
--- a/english_via_skype/solutions/doc/lesson_303_COPENHAGEN_edit.docx
+++ b/english_via_skype/solutions/doc/lesson_303_COPENHAGEN_edit.docx
@@ -76,7 +76,25 @@
           <w:szCs w:val="28"/>
           <w:lang w:val="en-US" w:eastAsia="pl-PL"/>
         </w:rPr>
-        <w:t>……………………….</w:t>
+        <w:t>…</w:t>
+      </w:r>
+      <w:r>
+        <w:rPr>
+          <w:rFonts w:ascii="Arial" w:eastAsia="Times New Roman" w:hAnsi="Arial" w:cs="Arial"/>
+          <w:sz w:val="28"/>
+          <w:szCs w:val="28"/>
+          <w:lang w:val="en-US" w:eastAsia="pl-PL"/>
+        </w:rPr>
+        <w:t>exquisite</w:t>
+      </w:r>
+      <w:r>
+        <w:rPr>
+          <w:rFonts w:ascii="Arial" w:eastAsia="Times New Roman" w:hAnsi="Arial" w:cs="Arial"/>
+          <w:sz w:val="28"/>
+          <w:szCs w:val="28"/>
+          <w:lang w:val="en-US" w:eastAsia="pl-PL"/>
+        </w:rPr>
+        <w:t>…………………….</w:t>
       </w:r>
       <w:r>
         <w:rPr>
@@ -147,7 +165,27 @@
           <w:szCs w:val="28"/>
           <w:lang w:val="en-US" w:eastAsia="pl-PL"/>
         </w:rPr>
-        <w:t>……………………</w:t>
+        <w:t>…</w:t>
+      </w:r>
+      <w:r>
+        <w:rPr>
+          <w:rFonts w:ascii="Arial" w:eastAsia="Times New Roman" w:hAnsi="Arial" w:cs="Arial"/>
+          <w:color w:val="000000"/>
+          <w:sz w:val="28"/>
+          <w:szCs w:val="28"/>
+          <w:lang w:val="en-US" w:eastAsia="pl-PL"/>
+        </w:rPr>
+        <w:t>exclusive</w:t>
+      </w:r>
+      <w:r>
+        <w:rPr>
+          <w:rFonts w:ascii="Arial" w:eastAsia="Times New Roman" w:hAnsi="Arial" w:cs="Arial"/>
+          <w:color w:val="000000"/>
+          <w:sz w:val="28"/>
+          <w:szCs w:val="28"/>
+          <w:lang w:val="en-US" w:eastAsia="pl-PL"/>
+        </w:rPr>
+        <w:t>…………………</w:t>
       </w:r>
       <w:r>
         <w:rPr>
@@ -167,7 +205,27 @@
           <w:szCs w:val="28"/>
           <w:lang w:val="en-US" w:eastAsia="pl-PL"/>
         </w:rPr>
-        <w:t>……………………….</w:t>
+        <w:t>…</w:t>
+      </w:r>
+      <w:r>
+        <w:rPr>
+          <w:rFonts w:ascii="Arial" w:eastAsia="Times New Roman" w:hAnsi="Arial" w:cs="Arial"/>
+          <w:color w:val="000000"/>
+          <w:sz w:val="28"/>
+          <w:szCs w:val="28"/>
+          <w:lang w:val="en-US" w:eastAsia="pl-PL"/>
+        </w:rPr>
+        <w:t>liveability</w:t>
+      </w:r>
+      <w:r>
+        <w:rPr>
+          <w:rFonts w:ascii="Arial" w:eastAsia="Times New Roman" w:hAnsi="Arial" w:cs="Arial"/>
+          <w:color w:val="000000"/>
+          <w:sz w:val="28"/>
+          <w:szCs w:val="28"/>
+          <w:lang w:val="en-US" w:eastAsia="pl-PL"/>
+        </w:rPr>
+        <w:t>…………………….</w:t>
       </w:r>
       <w:r>
         <w:rPr>
@@ -291,7 +349,27 @@
           <w:szCs w:val="28"/>
           <w:lang w:val="en-US" w:eastAsia="pl-PL"/>
         </w:rPr>
-        <w:t>Kongens village, has beautiful …………………….</w:t>
+        <w:t>Kongens village, has beautiful …</w:t>
+      </w:r>
+      <w:r>
+        <w:rPr>
+          <w:rFonts w:ascii="Arial" w:eastAsia="Times New Roman" w:hAnsi="Arial" w:cs="Arial"/>
+          <w:color w:val="000000"/>
+          <w:sz w:val="28"/>
+          <w:szCs w:val="28"/>
+          <w:lang w:val="en-US" w:eastAsia="pl-PL"/>
+        </w:rPr>
+        <w:t>docksides</w:t>
+      </w:r>
+      <w:r>
+        <w:rPr>
+          <w:rFonts w:ascii="Arial" w:eastAsia="Times New Roman" w:hAnsi="Arial" w:cs="Arial"/>
+          <w:color w:val="000000"/>
+          <w:sz w:val="28"/>
+          <w:szCs w:val="28"/>
+          <w:lang w:val="en-US" w:eastAsia="pl-PL"/>
+        </w:rPr>
+        <w:t>………………….</w:t>
       </w:r>
       <w:r>
         <w:rPr>
@@ -311,6 +389,675 @@
           <w:szCs w:val="28"/>
           <w:lang w:val="en-US" w:eastAsia="pl-PL"/>
         </w:rPr>
+        <w:t>…</w:t>
+      </w:r>
+      <w:r>
+        <w:rPr>
+          <w:rFonts w:ascii="Arial" w:eastAsia="Times New Roman" w:hAnsi="Arial" w:cs="Arial"/>
+          <w:color w:val="000000"/>
+          <w:sz w:val="28"/>
+          <w:szCs w:val="28"/>
+          <w:lang w:val="en-US" w:eastAsia="pl-PL"/>
+        </w:rPr>
+        <w:t>stretches</w:t>
+      </w:r>
+      <w:r>
+        <w:rPr>
+          <w:rFonts w:ascii="Arial" w:eastAsia="Times New Roman" w:hAnsi="Arial" w:cs="Arial"/>
+          <w:color w:val="000000"/>
+          <w:sz w:val="28"/>
+          <w:szCs w:val="28"/>
+          <w:lang w:val="en-US" w:eastAsia="pl-PL"/>
+        </w:rPr>
+        <w:t>…………….</w:t>
+      </w:r>
+      <w:r>
+        <w:rPr>
+          <w:rFonts w:ascii="Arial" w:eastAsia="Times New Roman" w:hAnsi="Arial" w:cs="Arial"/>
+          <w:color w:val="000000"/>
+          <w:sz w:val="28"/>
+          <w:szCs w:val="28"/>
+          <w:lang w:val="en-US" w:eastAsia="pl-PL"/>
+        </w:rPr>
+        <w:t>from the Town Hall Square to Kongens Nytorv. There are plenty of stores, large malls, restaurants and cafes. Among the throngs of people, you can even find an occasional good theater or street musician.</w:t>
+      </w:r>
+    </w:p>
+    <w:p>
+      <w:pPr>
+        <w:shd w:val="clear" w:color="auto" w:fill="FFFFFF"/>
+        <w:spacing w:before="300" w:after="0" w:line="300" w:lineRule="atLeast"/>
+        <w:textAlignment w:val="top"/>
+        <w:rPr>
+          <w:rFonts w:ascii="Arial" w:eastAsia="Times New Roman" w:hAnsi="Arial" w:cs="Arial"/>
+          <w:color w:val="000000"/>
+          <w:sz w:val="28"/>
+          <w:szCs w:val="28"/>
+          <w:lang w:val="en-US" w:eastAsia="pl-PL"/>
+        </w:rPr>
+      </w:pPr>
+      <w:r>
+        <w:rPr>
+          <w:rFonts w:ascii="Arial" w:eastAsia="Times New Roman" w:hAnsi="Arial" w:cs="Arial"/>
+          <w:color w:val="000000"/>
+          <w:sz w:val="28"/>
+          <w:szCs w:val="28"/>
+          <w:lang w:val="en-US" w:eastAsia="pl-PL"/>
+        </w:rPr>
+        <w:t>Many people travel to Copenhagen to visit the famous Tivoli</w:t>
+      </w:r>
+      <w:r>
+        <w:rPr>
+          <w:rFonts w:ascii="Arial" w:eastAsia="Times New Roman" w:hAnsi="Arial" w:cs="Arial"/>
+          <w:color w:val="000000"/>
+          <w:sz w:val="28"/>
+          <w:szCs w:val="28"/>
+          <w:lang w:val="en-US" w:eastAsia="pl-PL"/>
+        </w:rPr>
+        <w:t>…</w:t>
+      </w:r>
+      <w:r>
+        <w:rPr>
+          <w:rFonts w:ascii="Arial" w:eastAsia="Times New Roman" w:hAnsi="Arial" w:cs="Arial"/>
+          <w:color w:val="000000"/>
+          <w:sz w:val="28"/>
+          <w:szCs w:val="28"/>
+          <w:lang w:val="en-US" w:eastAsia="pl-PL"/>
+        </w:rPr>
+        <w:t>amusement</w:t>
+      </w:r>
+      <w:r>
+        <w:rPr>
+          <w:rFonts w:ascii="Arial" w:eastAsia="Times New Roman" w:hAnsi="Arial" w:cs="Arial"/>
+          <w:color w:val="000000"/>
+          <w:sz w:val="28"/>
+          <w:szCs w:val="28"/>
+          <w:lang w:val="en-US" w:eastAsia="pl-PL"/>
+        </w:rPr>
+        <w:t>…………………….</w:t>
+      </w:r>
+      <w:r>
+        <w:rPr>
+          <w:rFonts w:ascii="Arial" w:eastAsia="Times New Roman" w:hAnsi="Arial" w:cs="Arial"/>
+          <w:color w:val="000000"/>
+          <w:sz w:val="28"/>
+          <w:szCs w:val="28"/>
+          <w:lang w:val="en-US" w:eastAsia="pl-PL"/>
+        </w:rPr>
+        <w:t xml:space="preserve"> park or Copenhagen Zoo (Zoological definatley). At the Sound, next to the Öresund Bridge, you will find The Blue Planet (National Aquarium Denmark), which is Northern Europe's largest</w:t>
+      </w:r>
+      <w:r>
+        <w:rPr>
+          <w:rFonts w:ascii="Arial" w:eastAsia="Times New Roman" w:hAnsi="Arial" w:cs="Arial"/>
+          <w:color w:val="000000"/>
+          <w:sz w:val="28"/>
+          <w:szCs w:val="28"/>
+          <w:lang w:val="en-US" w:eastAsia="pl-PL"/>
+        </w:rPr>
+        <w:t>…</w:t>
+      </w:r>
+      <w:r>
+        <w:rPr>
+          <w:rFonts w:ascii="Arial" w:eastAsia="Times New Roman" w:hAnsi="Arial" w:cs="Arial"/>
+          <w:color w:val="000000"/>
+          <w:sz w:val="28"/>
+          <w:szCs w:val="28"/>
+          <w:lang w:val="en-US" w:eastAsia="pl-PL"/>
+        </w:rPr>
+        <w:t>aquarium</w:t>
+      </w:r>
+      <w:r>
+        <w:rPr>
+          <w:rFonts w:ascii="Arial" w:eastAsia="Times New Roman" w:hAnsi="Arial" w:cs="Arial"/>
+          <w:color w:val="000000"/>
+          <w:sz w:val="28"/>
+          <w:szCs w:val="28"/>
+          <w:lang w:val="en-US" w:eastAsia="pl-PL"/>
+        </w:rPr>
+        <w:t>…………………</w:t>
+      </w:r>
+      <w:r>
+        <w:rPr>
+          <w:rFonts w:ascii="Arial" w:eastAsia="Times New Roman" w:hAnsi="Arial" w:cs="Arial"/>
+          <w:color w:val="000000"/>
+          <w:sz w:val="28"/>
+          <w:szCs w:val="28"/>
+          <w:lang w:val="en-US" w:eastAsia="pl-PL"/>
+        </w:rPr>
+        <w:t>. The popular amusement park "Bakken" or Dyrehavsbakken is located north of town. This park was opened back in 1583 and is regarded as the world's oldest amusement park.</w:t>
+      </w:r>
+    </w:p>
+    <w:p>
+      <w:pPr>
+        <w:shd w:val="clear" w:color="auto" w:fill="FFFFFF"/>
+        <w:spacing w:before="300" w:after="0" w:line="300" w:lineRule="atLeast"/>
+        <w:textAlignment w:val="top"/>
+        <w:rPr>
+          <w:rFonts w:ascii="Arial" w:eastAsia="Times New Roman" w:hAnsi="Arial" w:cs="Arial"/>
+          <w:color w:val="000000"/>
+          <w:sz w:val="28"/>
+          <w:szCs w:val="28"/>
+          <w:lang w:val="en-US" w:eastAsia="pl-PL"/>
+        </w:rPr>
+      </w:pPr>
+      <w:r>
+        <w:rPr>
+          <w:rFonts w:ascii="Arial" w:eastAsia="Times New Roman" w:hAnsi="Arial" w:cs="Arial"/>
+          <w:color w:val="000000"/>
+          <w:sz w:val="28"/>
+          <w:szCs w:val="28"/>
+          <w:lang w:val="en-US" w:eastAsia="pl-PL"/>
+        </w:rPr>
+        <w:t xml:space="preserve">Denmark is home to the world's oldest monarchy and the royal capital is home to a number of beautiful castles. The Amalienborg Palace serves as the royal couple's home in winter, while during the warmer part of the year they spend their time in the Summer Palace Marselisborg or else in </w:t>
+      </w:r>
+      <w:r>
+        <w:rPr>
+          <w:rFonts w:ascii="Arial" w:eastAsia="Times New Roman" w:hAnsi="Arial" w:cs="Arial"/>
+          <w:color w:val="000000"/>
+          <w:sz w:val="28"/>
+          <w:szCs w:val="28"/>
+          <w:lang w:val="en-US" w:eastAsia="pl-PL"/>
+        </w:rPr>
+        <w:lastRenderedPageBreak/>
+        <w:t xml:space="preserve">the Queen's summer </w:t>
+      </w:r>
+      <w:r>
+        <w:rPr>
+          <w:rFonts w:ascii="Arial" w:eastAsia="Times New Roman" w:hAnsi="Arial" w:cs="Arial"/>
+          <w:color w:val="000000"/>
+          <w:sz w:val="28"/>
+          <w:szCs w:val="28"/>
+          <w:lang w:val="en-US" w:eastAsia="pl-PL"/>
+        </w:rPr>
+        <w:t>…</w:t>
+      </w:r>
+      <w:r>
+        <w:rPr>
+          <w:rFonts w:ascii="Arial" w:eastAsia="Times New Roman" w:hAnsi="Arial" w:cs="Arial"/>
+          <w:color w:val="000000"/>
+          <w:sz w:val="28"/>
+          <w:szCs w:val="28"/>
+          <w:lang w:val="en-US" w:eastAsia="pl-PL"/>
+        </w:rPr>
+        <w:t>residence</w:t>
+      </w:r>
+      <w:r>
+        <w:rPr>
+          <w:rFonts w:ascii="Arial" w:eastAsia="Times New Roman" w:hAnsi="Arial" w:cs="Arial"/>
+          <w:color w:val="000000"/>
+          <w:sz w:val="28"/>
+          <w:szCs w:val="28"/>
+          <w:lang w:val="en-US" w:eastAsia="pl-PL"/>
+        </w:rPr>
+        <w:t>…………………….</w:t>
+      </w:r>
+      <w:r>
+        <w:rPr>
+          <w:rFonts w:ascii="Arial" w:eastAsia="Times New Roman" w:hAnsi="Arial" w:cs="Arial"/>
+          <w:color w:val="000000"/>
+          <w:sz w:val="28"/>
+          <w:szCs w:val="28"/>
+          <w:lang w:val="en-US" w:eastAsia="pl-PL"/>
+        </w:rPr>
+        <w:t>Gråsten Pa</w:t>
+      </w:r>
+      <w:r>
+        <w:rPr>
+          <w:rFonts w:ascii="Arial" w:eastAsia="Times New Roman" w:hAnsi="Arial" w:cs="Arial"/>
+          <w:color w:val="000000"/>
+          <w:sz w:val="28"/>
+          <w:szCs w:val="28"/>
+          <w:lang w:val="en-US" w:eastAsia="pl-PL"/>
+        </w:rPr>
+        <w:t>lace. Copenhagen is also is …</w:t>
+      </w:r>
+      <w:r>
+        <w:rPr>
+          <w:rFonts w:ascii="Arial" w:eastAsia="Times New Roman" w:hAnsi="Arial" w:cs="Arial"/>
+          <w:color w:val="000000"/>
+          <w:sz w:val="28"/>
+          <w:szCs w:val="28"/>
+          <w:lang w:val="en-US" w:eastAsia="pl-PL"/>
+        </w:rPr>
+        <w:t>home</w:t>
+      </w:r>
+      <w:r>
+        <w:rPr>
+          <w:rFonts w:ascii="Arial" w:eastAsia="Times New Roman" w:hAnsi="Arial" w:cs="Arial"/>
+          <w:color w:val="000000"/>
+          <w:sz w:val="28"/>
+          <w:szCs w:val="28"/>
+          <w:lang w:val="en-US" w:eastAsia="pl-PL"/>
+        </w:rPr>
+        <w:t>…………………</w:t>
+      </w:r>
+      <w:r>
+        <w:rPr>
+          <w:rFonts w:ascii="Arial" w:eastAsia="Times New Roman" w:hAnsi="Arial" w:cs="Arial"/>
+          <w:color w:val="000000"/>
+          <w:sz w:val="28"/>
+          <w:szCs w:val="28"/>
+          <w:lang w:val="en-US" w:eastAsia="pl-PL"/>
+        </w:rPr>
+        <w:t xml:space="preserve"> to the beautiful castles of Christiansborg and Rosenborg.</w:t>
+      </w:r>
+    </w:p>
+    <w:p>
+      <w:pPr>
+        <w:shd w:val="clear" w:color="auto" w:fill="FFFFFF"/>
+        <w:spacing w:before="300" w:after="0" w:line="300" w:lineRule="atLeast"/>
+        <w:textAlignment w:val="top"/>
+        <w:rPr>
+          <w:rFonts w:ascii="Arial" w:eastAsia="Times New Roman" w:hAnsi="Arial" w:cs="Arial"/>
+          <w:color w:val="000000"/>
+          <w:sz w:val="28"/>
+          <w:szCs w:val="28"/>
+          <w:lang w:val="en-US" w:eastAsia="pl-PL"/>
+        </w:rPr>
+      </w:pPr>
+    </w:p>
+    <w:p>
+      <w:pPr>
+        <w:shd w:val="clear" w:color="auto" w:fill="FFFFFF"/>
+        <w:spacing w:before="300" w:after="0" w:line="300" w:lineRule="atLeast"/>
+        <w:textAlignment w:val="top"/>
+        <w:rPr>
+          <w:rFonts w:ascii="Arial" w:eastAsia="Times New Roman" w:hAnsi="Arial" w:cs="Arial"/>
+          <w:b/>
+          <w:color w:val="000000"/>
+          <w:sz w:val="28"/>
+          <w:szCs w:val="28"/>
+          <w:lang w:val="en-US" w:eastAsia="pl-PL"/>
+        </w:rPr>
+      </w:pPr>
+      <w:r>
+        <w:rPr>
+          <w:rFonts w:ascii="Arial" w:eastAsia="Times New Roman" w:hAnsi="Arial" w:cs="Arial"/>
+          <w:b/>
+          <w:color w:val="000000"/>
+          <w:sz w:val="28"/>
+          <w:szCs w:val="28"/>
+          <w:lang w:val="en-US" w:eastAsia="pl-PL"/>
+        </w:rPr>
+        <w:t xml:space="preserve">multitude, </w:t>
+      </w:r>
+      <w:r>
+        <w:rPr>
+          <w:rFonts w:ascii="Arial" w:eastAsia="Times New Roman" w:hAnsi="Arial" w:cs="Arial"/>
+          <w:color w:val="000000"/>
+          <w:sz w:val="28"/>
+          <w:szCs w:val="28"/>
+          <w:lang w:val="en-US" w:eastAsia="pl-PL"/>
+        </w:rPr>
+        <w:t>brewery</w:t>
+      </w:r>
+      <w:r>
+        <w:rPr>
+          <w:rFonts w:ascii="Arial" w:eastAsia="Times New Roman" w:hAnsi="Arial" w:cs="Arial"/>
+          <w:b/>
+          <w:color w:val="000000"/>
+          <w:sz w:val="28"/>
+          <w:szCs w:val="28"/>
+          <w:lang w:val="en-US" w:eastAsia="pl-PL"/>
+        </w:rPr>
+        <w:t xml:space="preserve">, </w:t>
+      </w:r>
+      <w:r>
+        <w:rPr>
+          <w:rFonts w:ascii="Arial" w:eastAsia="Times New Roman" w:hAnsi="Arial" w:cs="Arial"/>
+          <w:color w:val="000000"/>
+          <w:sz w:val="28"/>
+          <w:szCs w:val="28"/>
+          <w:lang w:val="en-US" w:eastAsia="pl-PL"/>
+        </w:rPr>
+        <w:t>harbor</w:t>
+      </w:r>
+      <w:r>
+        <w:rPr>
+          <w:rFonts w:ascii="Arial" w:eastAsia="Times New Roman" w:hAnsi="Arial" w:cs="Arial"/>
+          <w:b/>
+          <w:color w:val="000000"/>
+          <w:sz w:val="28"/>
+          <w:szCs w:val="28"/>
+          <w:lang w:val="en-US" w:eastAsia="pl-PL"/>
+        </w:rPr>
+        <w:t xml:space="preserve">, </w:t>
+      </w:r>
+      <w:r>
+        <w:rPr>
+          <w:rFonts w:ascii="Arial" w:eastAsia="Times New Roman" w:hAnsi="Arial" w:cs="Arial"/>
+          <w:color w:val="000000"/>
+          <w:sz w:val="28"/>
+          <w:szCs w:val="28"/>
+          <w:lang w:val="en-US" w:eastAsia="pl-PL"/>
+        </w:rPr>
+        <w:t>Mediterranean</w:t>
+      </w:r>
+      <w:r>
+        <w:rPr>
+          <w:rFonts w:ascii="Arial" w:eastAsia="Times New Roman" w:hAnsi="Arial" w:cs="Arial"/>
+          <w:b/>
+          <w:color w:val="000000"/>
+          <w:sz w:val="28"/>
+          <w:szCs w:val="28"/>
+          <w:lang w:val="en-US" w:eastAsia="pl-PL"/>
+        </w:rPr>
+        <w:t xml:space="preserve">, </w:t>
+      </w:r>
+      <w:r>
+        <w:rPr>
+          <w:rFonts w:ascii="Arial" w:eastAsia="Times New Roman" w:hAnsi="Arial" w:cs="Arial"/>
+          <w:color w:val="000000"/>
+          <w:sz w:val="28"/>
+          <w:szCs w:val="28"/>
+          <w:lang w:val="en-US" w:eastAsia="pl-PL"/>
+        </w:rPr>
+        <w:t>coastal</w:t>
+      </w:r>
+      <w:r>
+        <w:rPr>
+          <w:rFonts w:ascii="Arial" w:eastAsia="Times New Roman" w:hAnsi="Arial" w:cs="Arial"/>
+          <w:b/>
+          <w:color w:val="000000"/>
+          <w:sz w:val="28"/>
+          <w:szCs w:val="28"/>
+          <w:lang w:val="en-US" w:eastAsia="pl-PL"/>
+        </w:rPr>
+        <w:t xml:space="preserve">, </w:t>
+      </w:r>
+      <w:r>
+        <w:rPr>
+          <w:rFonts w:ascii="Arial" w:eastAsia="Times New Roman" w:hAnsi="Arial" w:cs="Arial"/>
+          <w:color w:val="000000"/>
+          <w:sz w:val="28"/>
+          <w:szCs w:val="28"/>
+          <w:lang w:val="en-US" w:eastAsia="pl-PL"/>
+        </w:rPr>
+        <w:t>leisure</w:t>
+      </w:r>
+      <w:r>
+        <w:rPr>
+          <w:rFonts w:ascii="Arial" w:eastAsia="Times New Roman" w:hAnsi="Arial" w:cs="Arial"/>
+          <w:b/>
+          <w:color w:val="000000"/>
+          <w:sz w:val="28"/>
+          <w:szCs w:val="28"/>
+          <w:lang w:val="en-US" w:eastAsia="pl-PL"/>
+        </w:rPr>
+        <w:t xml:space="preserve">, </w:t>
+      </w:r>
+      <w:r>
+        <w:rPr>
+          <w:rFonts w:ascii="Arial" w:eastAsia="Times New Roman" w:hAnsi="Arial" w:cs="Arial"/>
+          <w:color w:val="000000"/>
+          <w:sz w:val="28"/>
+          <w:szCs w:val="28"/>
+          <w:lang w:val="en-US" w:eastAsia="pl-PL"/>
+        </w:rPr>
+        <w:t>depicts</w:t>
+      </w:r>
+      <w:r>
+        <w:rPr>
+          <w:rFonts w:ascii="Arial" w:eastAsia="Times New Roman" w:hAnsi="Arial" w:cs="Arial"/>
+          <w:b/>
+          <w:color w:val="000000"/>
+          <w:sz w:val="28"/>
+          <w:szCs w:val="28"/>
+          <w:lang w:val="en-US" w:eastAsia="pl-PL"/>
+        </w:rPr>
+        <w:t xml:space="preserve">, </w:t>
+      </w:r>
+      <w:r>
+        <w:rPr>
+          <w:rFonts w:ascii="Arial" w:eastAsia="Times New Roman" w:hAnsi="Arial" w:cs="Arial"/>
+          <w:color w:val="000000"/>
+          <w:sz w:val="28"/>
+          <w:szCs w:val="28"/>
+          <w:lang w:val="en-US" w:eastAsia="pl-PL"/>
+        </w:rPr>
+        <w:t>observatory</w:t>
+      </w:r>
+      <w:r>
+        <w:rPr>
+          <w:rFonts w:ascii="Arial" w:eastAsia="Times New Roman" w:hAnsi="Arial" w:cs="Arial"/>
+          <w:b/>
+          <w:color w:val="000000"/>
+          <w:sz w:val="28"/>
+          <w:szCs w:val="28"/>
+          <w:lang w:val="en-US" w:eastAsia="pl-PL"/>
+        </w:rPr>
+        <w:t xml:space="preserve">, archeological, </w:t>
+      </w:r>
+      <w:r>
+        <w:rPr>
+          <w:rFonts w:ascii="Arial" w:eastAsia="Times New Roman" w:hAnsi="Arial" w:cs="Arial"/>
+          <w:color w:val="000000"/>
+          <w:sz w:val="28"/>
+          <w:szCs w:val="28"/>
+          <w:lang w:val="en-US" w:eastAsia="pl-PL"/>
+        </w:rPr>
+        <w:t>contemporary</w:t>
+      </w:r>
+      <w:r>
+        <w:rPr>
+          <w:rFonts w:ascii="Arial" w:eastAsia="Times New Roman" w:hAnsi="Arial" w:cs="Arial"/>
+          <w:b/>
+          <w:color w:val="000000"/>
+          <w:sz w:val="28"/>
+          <w:szCs w:val="28"/>
+          <w:lang w:val="en-US" w:eastAsia="pl-PL"/>
+        </w:rPr>
+        <w:t xml:space="preserve">, </w:t>
+      </w:r>
+    </w:p>
+    <w:p>
+      <w:pPr>
+        <w:shd w:val="clear" w:color="auto" w:fill="FFFFFF"/>
+        <w:spacing w:before="300" w:after="0" w:line="300" w:lineRule="atLeast"/>
+        <w:textAlignment w:val="top"/>
+        <w:rPr>
+          <w:rFonts w:ascii="Arial" w:eastAsia="Times New Roman" w:hAnsi="Arial" w:cs="Arial"/>
+          <w:color w:val="000000"/>
+          <w:sz w:val="28"/>
+          <w:szCs w:val="28"/>
+          <w:lang w:val="en-US" w:eastAsia="pl-PL"/>
+        </w:rPr>
+      </w:pPr>
+    </w:p>
+    <w:p>
+      <w:pPr>
+        <w:shd w:val="clear" w:color="auto" w:fill="FFFFFF"/>
+        <w:spacing w:before="300" w:after="0" w:line="300" w:lineRule="atLeast"/>
+        <w:textAlignment w:val="top"/>
+        <w:rPr>
+          <w:rFonts w:ascii="Arial" w:eastAsia="Times New Roman" w:hAnsi="Arial" w:cs="Arial"/>
+          <w:color w:val="000000"/>
+          <w:sz w:val="28"/>
+          <w:szCs w:val="28"/>
+          <w:lang w:val="en-US" w:eastAsia="pl-PL"/>
+        </w:rPr>
+      </w:pPr>
+      <w:r>
+        <w:rPr>
+          <w:rFonts w:ascii="Arial" w:eastAsia="Times New Roman" w:hAnsi="Arial" w:cs="Arial"/>
+          <w:color w:val="000000"/>
+          <w:sz w:val="28"/>
+          <w:szCs w:val="28"/>
+          <w:lang w:val="en-US" w:eastAsia="pl-PL"/>
+        </w:rPr>
+        <w:t>Denmark consists of a multitude of islands and the peninsula of Jutland. Copenhagen is located partly on the island of Zealand and partly on the island of Amager. Right in the center is the Folketing (Danish Parliament) and the cathedral Vor Frue Kirke (Church of Our Lady). Ano</w:t>
+      </w:r>
+      <w:r>
+        <w:rPr>
+          <w:rFonts w:ascii="Arial" w:eastAsia="Times New Roman" w:hAnsi="Arial" w:cs="Arial"/>
+          <w:color w:val="000000"/>
+          <w:sz w:val="28"/>
+          <w:szCs w:val="28"/>
+          <w:lang w:val="en-US" w:eastAsia="pl-PL"/>
+        </w:rPr>
+        <w:t>ther popular attraction is the …</w:t>
+      </w:r>
+      <w:r>
+        <w:rPr>
+          <w:rFonts w:ascii="Arial" w:eastAsia="Times New Roman" w:hAnsi="Arial" w:cs="Arial"/>
+          <w:color w:val="000000"/>
+          <w:sz w:val="28"/>
+          <w:szCs w:val="28"/>
+          <w:lang w:val="en-US" w:eastAsia="pl-PL"/>
+        </w:rPr>
+        <w:t>observatory</w:t>
+      </w:r>
+      <w:r>
+        <w:rPr>
+          <w:rFonts w:ascii="Arial" w:eastAsia="Times New Roman" w:hAnsi="Arial" w:cs="Arial"/>
+          <w:color w:val="000000"/>
+          <w:sz w:val="28"/>
+          <w:szCs w:val="28"/>
+          <w:lang w:val="en-US" w:eastAsia="pl-PL"/>
+        </w:rPr>
+        <w:t>……………………..</w:t>
+      </w:r>
+      <w:r>
+        <w:rPr>
+          <w:rFonts w:ascii="Arial" w:eastAsia="Times New Roman" w:hAnsi="Arial" w:cs="Arial"/>
+          <w:color w:val="000000"/>
+          <w:sz w:val="28"/>
+          <w:szCs w:val="28"/>
+          <w:lang w:val="en-US" w:eastAsia="pl-PL"/>
+        </w:rPr>
+        <w:t xml:space="preserve"> Tycho Brahe Planetarium. In Copenhagen, like one beer and town houses several old breweries, the Stock Exchange and Brygghuset on Slotsholmen. You can also visit Carlsberg's first </w:t>
+      </w:r>
+      <w:r>
+        <w:rPr>
+          <w:rFonts w:ascii="Arial" w:eastAsia="Times New Roman" w:hAnsi="Arial" w:cs="Arial"/>
+          <w:color w:val="000000"/>
+          <w:sz w:val="28"/>
+          <w:szCs w:val="28"/>
+          <w:lang w:val="en-US" w:eastAsia="pl-PL"/>
+        </w:rPr>
+        <w:t>…</w:t>
+      </w:r>
+      <w:r>
+        <w:rPr>
+          <w:rFonts w:ascii="Arial" w:eastAsia="Times New Roman" w:hAnsi="Arial" w:cs="Arial"/>
+          <w:color w:val="000000"/>
+          <w:sz w:val="28"/>
+          <w:szCs w:val="28"/>
+          <w:lang w:val="en-US" w:eastAsia="pl-PL"/>
+        </w:rPr>
+        <w:t>brewery</w:t>
+      </w:r>
+      <w:r>
+        <w:rPr>
+          <w:rFonts w:ascii="Arial" w:eastAsia="Times New Roman" w:hAnsi="Arial" w:cs="Arial"/>
+          <w:color w:val="000000"/>
+          <w:sz w:val="28"/>
+          <w:szCs w:val="28"/>
+          <w:lang w:val="en-US" w:eastAsia="pl-PL"/>
+        </w:rPr>
+        <w:t>………………….</w:t>
+      </w:r>
+      <w:r>
+        <w:rPr>
+          <w:rFonts w:ascii="Arial" w:eastAsia="Times New Roman" w:hAnsi="Arial" w:cs="Arial"/>
+          <w:color w:val="000000"/>
+          <w:sz w:val="28"/>
+          <w:szCs w:val="28"/>
+          <w:lang w:val="en-US" w:eastAsia="pl-PL"/>
+        </w:rPr>
+        <w:t>and for interested parties the “Visit Carlsberg” museum can be worth a visit.</w:t>
+      </w:r>
+    </w:p>
+    <w:p>
+      <w:pPr>
+        <w:shd w:val="clear" w:color="auto" w:fill="FFFFFF"/>
+        <w:spacing w:before="300" w:after="0" w:line="300" w:lineRule="atLeast"/>
+        <w:textAlignment w:val="top"/>
+        <w:rPr>
+          <w:rFonts w:ascii="Arial" w:eastAsia="Times New Roman" w:hAnsi="Arial" w:cs="Arial"/>
+          <w:color w:val="000000"/>
+          <w:sz w:val="28"/>
+          <w:szCs w:val="28"/>
+          <w:lang w:val="en-US" w:eastAsia="pl-PL"/>
+        </w:rPr>
+      </w:pPr>
+      <w:r>
+        <w:rPr>
+          <w:rFonts w:ascii="Arial" w:eastAsia="Times New Roman" w:hAnsi="Arial" w:cs="Arial"/>
+          <w:color w:val="000000"/>
+          <w:sz w:val="28"/>
+          <w:szCs w:val="28"/>
+          <w:lang w:val="en-US" w:eastAsia="pl-PL"/>
+        </w:rPr>
+        <w:t xml:space="preserve">Copenhagen is a </w:t>
+      </w:r>
+      <w:r>
+        <w:rPr>
+          <w:rFonts w:ascii="Arial" w:eastAsia="Times New Roman" w:hAnsi="Arial" w:cs="Arial"/>
+          <w:color w:val="000000"/>
+          <w:sz w:val="28"/>
+          <w:szCs w:val="28"/>
+          <w:lang w:val="en-US" w:eastAsia="pl-PL"/>
+        </w:rPr>
+        <w:t>…</w:t>
+      </w:r>
+      <w:r>
+        <w:rPr>
+          <w:rFonts w:ascii="Arial" w:eastAsia="Times New Roman" w:hAnsi="Arial" w:cs="Arial"/>
+          <w:color w:val="000000"/>
+          <w:sz w:val="28"/>
+          <w:szCs w:val="28"/>
+          <w:lang w:val="en-US" w:eastAsia="pl-PL"/>
+        </w:rPr>
+        <w:t>harbor</w:t>
+      </w:r>
+      <w:r>
+        <w:rPr>
+          <w:rFonts w:ascii="Arial" w:eastAsia="Times New Roman" w:hAnsi="Arial" w:cs="Arial"/>
+          <w:color w:val="000000"/>
+          <w:sz w:val="28"/>
+          <w:szCs w:val="28"/>
+          <w:lang w:val="en-US" w:eastAsia="pl-PL"/>
+        </w:rPr>
+        <w:t>…………………</w:t>
+      </w:r>
+      <w:r>
+        <w:rPr>
+          <w:rFonts w:ascii="Arial" w:eastAsia="Times New Roman" w:hAnsi="Arial" w:cs="Arial"/>
+          <w:color w:val="000000"/>
+          <w:sz w:val="28"/>
+          <w:szCs w:val="28"/>
+          <w:lang w:val="en-US" w:eastAsia="pl-PL"/>
+        </w:rPr>
+        <w:t xml:space="preserve">town and the shoreline outside the citadel sits the little mermaid - a well-known sculpture that </w:t>
+      </w:r>
+      <w:r>
+        <w:rPr>
+          <w:rFonts w:ascii="Arial" w:eastAsia="Times New Roman" w:hAnsi="Arial" w:cs="Arial"/>
+          <w:color w:val="000000"/>
+          <w:sz w:val="28"/>
+          <w:szCs w:val="28"/>
+          <w:lang w:val="en-US" w:eastAsia="pl-PL"/>
+        </w:rPr>
+        <w:t>…</w:t>
+      </w:r>
+      <w:r>
+        <w:rPr>
+          <w:rFonts w:ascii="Arial" w:eastAsia="Times New Roman" w:hAnsi="Arial" w:cs="Arial"/>
+          <w:color w:val="000000"/>
+          <w:sz w:val="28"/>
+          <w:szCs w:val="28"/>
+          <w:lang w:val="en-US" w:eastAsia="pl-PL"/>
+        </w:rPr>
+        <w:t>depicts</w:t>
+      </w:r>
+      <w:r>
+        <w:rPr>
+          <w:rFonts w:ascii="Arial" w:eastAsia="Times New Roman" w:hAnsi="Arial" w:cs="Arial"/>
+          <w:color w:val="000000"/>
+          <w:sz w:val="28"/>
+          <w:szCs w:val="28"/>
+          <w:lang w:val="en-US" w:eastAsia="pl-PL"/>
+        </w:rPr>
         <w:t>……………….</w:t>
       </w:r>
       <w:r>
@@ -321,327 +1068,6 @@
           <w:szCs w:val="28"/>
           <w:lang w:val="en-US" w:eastAsia="pl-PL"/>
         </w:rPr>
-        <w:t>from the Town Hall Square to Kongens Nytorv. There are plenty of stores, large malls, restaurants and cafes. Among the throngs of people, you can even find an occasional good theater or street musician.</w:t>
-      </w:r>
-    </w:p>
-    <w:p>
-      <w:pPr>
-        <w:shd w:val="clear" w:color="auto" w:fill="FFFFFF"/>
-        <w:spacing w:before="300" w:after="0" w:line="300" w:lineRule="atLeast"/>
-        <w:textAlignment w:val="top"/>
-        <w:rPr>
-          <w:rFonts w:ascii="Arial" w:eastAsia="Times New Roman" w:hAnsi="Arial" w:cs="Arial"/>
-          <w:color w:val="000000"/>
-          <w:sz w:val="28"/>
-          <w:szCs w:val="28"/>
-          <w:lang w:val="en-US" w:eastAsia="pl-PL"/>
-        </w:rPr>
-      </w:pPr>
-      <w:r>
-        <w:rPr>
-          <w:rFonts w:ascii="Arial" w:eastAsia="Times New Roman" w:hAnsi="Arial" w:cs="Arial"/>
-          <w:color w:val="000000"/>
-          <w:sz w:val="28"/>
-          <w:szCs w:val="28"/>
-          <w:lang w:val="en-US" w:eastAsia="pl-PL"/>
-        </w:rPr>
-        <w:t>Many people travel to Copenhagen to visit the famous Tivoli</w:t>
-      </w:r>
-      <w:r>
-        <w:rPr>
-          <w:rFonts w:ascii="Arial" w:eastAsia="Times New Roman" w:hAnsi="Arial" w:cs="Arial"/>
-          <w:color w:val="000000"/>
-          <w:sz w:val="28"/>
-          <w:szCs w:val="28"/>
-          <w:lang w:val="en-US" w:eastAsia="pl-PL"/>
-        </w:rPr>
-        <w:t>……………………….</w:t>
-      </w:r>
-      <w:r>
-        <w:rPr>
-          <w:rFonts w:ascii="Arial" w:eastAsia="Times New Roman" w:hAnsi="Arial" w:cs="Arial"/>
-          <w:color w:val="000000"/>
-          <w:sz w:val="28"/>
-          <w:szCs w:val="28"/>
-          <w:lang w:val="en-US" w:eastAsia="pl-PL"/>
-        </w:rPr>
-        <w:t xml:space="preserve"> park or Copenhagen Zoo (Zoological definatley). At the Sound, next to the Öresund Bridge, you will find The Blue Planet (National Aquarium Denmark), which is Northern Europe's largest</w:t>
-      </w:r>
-      <w:r>
-        <w:rPr>
-          <w:rFonts w:ascii="Arial" w:eastAsia="Times New Roman" w:hAnsi="Arial" w:cs="Arial"/>
-          <w:color w:val="000000"/>
-          <w:sz w:val="28"/>
-          <w:szCs w:val="28"/>
-          <w:lang w:val="en-US" w:eastAsia="pl-PL"/>
-        </w:rPr>
-        <w:t>……………………</w:t>
-      </w:r>
-      <w:r>
-        <w:rPr>
-          <w:rFonts w:ascii="Arial" w:eastAsia="Times New Roman" w:hAnsi="Arial" w:cs="Arial"/>
-          <w:color w:val="000000"/>
-          <w:sz w:val="28"/>
-          <w:szCs w:val="28"/>
-          <w:lang w:val="en-US" w:eastAsia="pl-PL"/>
-        </w:rPr>
-        <w:t>. The popular amusement park "Bakken" or Dyrehavsbakken is located north of town. This park was opened back in 1583 and is regarded as the world's oldest amusement park.</w:t>
-      </w:r>
-    </w:p>
-    <w:p>
-      <w:pPr>
-        <w:shd w:val="clear" w:color="auto" w:fill="FFFFFF"/>
-        <w:spacing w:before="300" w:after="0" w:line="300" w:lineRule="atLeast"/>
-        <w:textAlignment w:val="top"/>
-        <w:rPr>
-          <w:rFonts w:ascii="Arial" w:eastAsia="Times New Roman" w:hAnsi="Arial" w:cs="Arial"/>
-          <w:color w:val="000000"/>
-          <w:sz w:val="28"/>
-          <w:szCs w:val="28"/>
-          <w:lang w:val="en-US" w:eastAsia="pl-PL"/>
-        </w:rPr>
-      </w:pPr>
-      <w:r>
-        <w:rPr>
-          <w:rFonts w:ascii="Arial" w:eastAsia="Times New Roman" w:hAnsi="Arial" w:cs="Arial"/>
-          <w:color w:val="000000"/>
-          <w:sz w:val="28"/>
-          <w:szCs w:val="28"/>
-          <w:lang w:val="en-US" w:eastAsia="pl-PL"/>
-        </w:rPr>
-        <w:t xml:space="preserve">Denmark is home to the world's oldest monarchy and the royal capital is home to a number of beautiful castles. The Amalienborg Palace serves as the royal couple's home in winter, while during the warmer part of the year they spend their time in the Summer Palace Marselisborg or else in the Queen's summer </w:t>
-      </w:r>
-      <w:r>
-        <w:rPr>
-          <w:rFonts w:ascii="Arial" w:eastAsia="Times New Roman" w:hAnsi="Arial" w:cs="Arial"/>
-          <w:color w:val="000000"/>
-          <w:sz w:val="28"/>
-          <w:szCs w:val="28"/>
-          <w:lang w:val="en-US" w:eastAsia="pl-PL"/>
-        </w:rPr>
-        <w:t>……………………….</w:t>
-      </w:r>
-      <w:r>
-        <w:rPr>
-          <w:rFonts w:ascii="Arial" w:eastAsia="Times New Roman" w:hAnsi="Arial" w:cs="Arial"/>
-          <w:color w:val="000000"/>
-          <w:sz w:val="28"/>
-          <w:szCs w:val="28"/>
-          <w:lang w:val="en-US" w:eastAsia="pl-PL"/>
-        </w:rPr>
-        <w:t>Gråsten Pa</w:t>
-      </w:r>
-      <w:r>
-        <w:rPr>
-          <w:rFonts w:ascii="Arial" w:eastAsia="Times New Roman" w:hAnsi="Arial" w:cs="Arial"/>
-          <w:color w:val="000000"/>
-          <w:sz w:val="28"/>
-          <w:szCs w:val="28"/>
-          <w:lang w:val="en-US" w:eastAsia="pl-PL"/>
-        </w:rPr>
-        <w:t xml:space="preserve">lace. Copenhagen </w:t>
-      </w:r>
-      <w:r>
-        <w:rPr>
-          <w:rFonts w:ascii="Arial" w:eastAsia="Times New Roman" w:hAnsi="Arial" w:cs="Arial"/>
-          <w:color w:val="000000"/>
-          <w:sz w:val="28"/>
-          <w:szCs w:val="28"/>
-          <w:lang w:val="en-US" w:eastAsia="pl-PL"/>
-        </w:rPr>
-        <w:lastRenderedPageBreak/>
-        <w:t>is also is ……………………</w:t>
-      </w:r>
-      <w:r>
-        <w:rPr>
-          <w:rFonts w:ascii="Arial" w:eastAsia="Times New Roman" w:hAnsi="Arial" w:cs="Arial"/>
-          <w:color w:val="000000"/>
-          <w:sz w:val="28"/>
-          <w:szCs w:val="28"/>
-          <w:lang w:val="en-US" w:eastAsia="pl-PL"/>
-        </w:rPr>
-        <w:t xml:space="preserve"> to the beautiful castles of Christiansborg and Rosenborg.</w:t>
-      </w:r>
-    </w:p>
-    <w:p>
-      <w:pPr>
-        <w:shd w:val="clear" w:color="auto" w:fill="FFFFFF"/>
-        <w:spacing w:before="300" w:after="0" w:line="300" w:lineRule="atLeast"/>
-        <w:textAlignment w:val="top"/>
-        <w:rPr>
-          <w:rFonts w:ascii="Arial" w:eastAsia="Times New Roman" w:hAnsi="Arial" w:cs="Arial"/>
-          <w:color w:val="000000"/>
-          <w:sz w:val="28"/>
-          <w:szCs w:val="28"/>
-          <w:lang w:val="en-US" w:eastAsia="pl-PL"/>
-        </w:rPr>
-      </w:pPr>
-    </w:p>
-    <w:p>
-      <w:pPr>
-        <w:shd w:val="clear" w:color="auto" w:fill="FFFFFF"/>
-        <w:spacing w:before="300" w:after="0" w:line="300" w:lineRule="atLeast"/>
-        <w:textAlignment w:val="top"/>
-        <w:rPr>
-          <w:rFonts w:ascii="Arial" w:eastAsia="Times New Roman" w:hAnsi="Arial" w:cs="Arial"/>
-          <w:b/>
-          <w:color w:val="000000"/>
-          <w:sz w:val="28"/>
-          <w:szCs w:val="28"/>
-          <w:lang w:val="en-US" w:eastAsia="pl-PL"/>
-        </w:rPr>
-      </w:pPr>
-      <w:r>
-        <w:rPr>
-          <w:rFonts w:ascii="Arial" w:eastAsia="Times New Roman" w:hAnsi="Arial" w:cs="Arial"/>
-          <w:b/>
-          <w:color w:val="000000"/>
-          <w:sz w:val="28"/>
-          <w:szCs w:val="28"/>
-          <w:lang w:val="en-US" w:eastAsia="pl-PL"/>
-        </w:rPr>
-        <w:t xml:space="preserve">multitude, brewery, harbor, Mediterranean, coastal, leisure, depicts, observatory, archeological, contemporary, </w:t>
-      </w:r>
-    </w:p>
-    <w:p>
-      <w:pPr>
-        <w:shd w:val="clear" w:color="auto" w:fill="FFFFFF"/>
-        <w:spacing w:before="300" w:after="0" w:line="300" w:lineRule="atLeast"/>
-        <w:textAlignment w:val="top"/>
-        <w:rPr>
-          <w:rFonts w:ascii="Arial" w:eastAsia="Times New Roman" w:hAnsi="Arial" w:cs="Arial"/>
-          <w:color w:val="000000"/>
-          <w:sz w:val="28"/>
-          <w:szCs w:val="28"/>
-          <w:lang w:val="en-US" w:eastAsia="pl-PL"/>
-        </w:rPr>
-      </w:pPr>
-    </w:p>
-    <w:p>
-      <w:pPr>
-        <w:shd w:val="clear" w:color="auto" w:fill="FFFFFF"/>
-        <w:spacing w:before="300" w:after="0" w:line="300" w:lineRule="atLeast"/>
-        <w:textAlignment w:val="top"/>
-        <w:rPr>
-          <w:rFonts w:ascii="Arial" w:eastAsia="Times New Roman" w:hAnsi="Arial" w:cs="Arial"/>
-          <w:color w:val="000000"/>
-          <w:sz w:val="28"/>
-          <w:szCs w:val="28"/>
-          <w:lang w:val="en-US" w:eastAsia="pl-PL"/>
-        </w:rPr>
-      </w:pPr>
-      <w:r>
-        <w:rPr>
-          <w:rFonts w:ascii="Arial" w:eastAsia="Times New Roman" w:hAnsi="Arial" w:cs="Arial"/>
-          <w:color w:val="000000"/>
-          <w:sz w:val="28"/>
-          <w:szCs w:val="28"/>
-          <w:lang w:val="en-US" w:eastAsia="pl-PL"/>
-        </w:rPr>
-        <w:t>Denmark consists of a multitude of islands and the peninsula of Jutland. Copenhagen is located partly on the island of Zealand and partly on the island of Amager. Right in the center is the Folketing (Danish Parliament) and the cathedral Vor Frue Kirke (Church of Our Lady). Ano</w:t>
-      </w:r>
-      <w:r>
-        <w:rPr>
-          <w:rFonts w:ascii="Arial" w:eastAsia="Times New Roman" w:hAnsi="Arial" w:cs="Arial"/>
-          <w:color w:val="000000"/>
-          <w:sz w:val="28"/>
-          <w:szCs w:val="28"/>
-          <w:lang w:val="en-US" w:eastAsia="pl-PL"/>
-        </w:rPr>
-        <w:t>ther popular attraction is the ………………………..</w:t>
-      </w:r>
-      <w:r>
-        <w:rPr>
-          <w:rFonts w:ascii="Arial" w:eastAsia="Times New Roman" w:hAnsi="Arial" w:cs="Arial"/>
-          <w:color w:val="000000"/>
-          <w:sz w:val="28"/>
-          <w:szCs w:val="28"/>
-          <w:lang w:val="en-US" w:eastAsia="pl-PL"/>
-        </w:rPr>
-        <w:t xml:space="preserve"> Tycho Brahe Planetarium. In Copenhagen, like one beer and town houses several old breweries, the Stock Exchange and Brygghuset on Slotsholmen. You can also visit Carlsberg's first </w:t>
-      </w:r>
-      <w:r>
-        <w:rPr>
-          <w:rFonts w:ascii="Arial" w:eastAsia="Times New Roman" w:hAnsi="Arial" w:cs="Arial"/>
-          <w:color w:val="000000"/>
-          <w:sz w:val="28"/>
-          <w:szCs w:val="28"/>
-          <w:lang w:val="en-US" w:eastAsia="pl-PL"/>
-        </w:rPr>
-        <w:t>…………………….</w:t>
-      </w:r>
-      <w:r>
-        <w:rPr>
-          <w:rFonts w:ascii="Arial" w:eastAsia="Times New Roman" w:hAnsi="Arial" w:cs="Arial"/>
-          <w:color w:val="000000"/>
-          <w:sz w:val="28"/>
-          <w:szCs w:val="28"/>
-          <w:lang w:val="en-US" w:eastAsia="pl-PL"/>
-        </w:rPr>
-        <w:t>and for interested parties the “Visit Carlsberg” museum can be worth a visit.</w:t>
-      </w:r>
-    </w:p>
-    <w:p>
-      <w:pPr>
-        <w:shd w:val="clear" w:color="auto" w:fill="FFFFFF"/>
-        <w:spacing w:before="300" w:after="0" w:line="300" w:lineRule="atLeast"/>
-        <w:textAlignment w:val="top"/>
-        <w:rPr>
-          <w:rFonts w:ascii="Arial" w:eastAsia="Times New Roman" w:hAnsi="Arial" w:cs="Arial"/>
-          <w:color w:val="000000"/>
-          <w:sz w:val="28"/>
-          <w:szCs w:val="28"/>
-          <w:lang w:val="en-US" w:eastAsia="pl-PL"/>
-        </w:rPr>
-      </w:pPr>
-      <w:r>
-        <w:rPr>
-          <w:rFonts w:ascii="Arial" w:eastAsia="Times New Roman" w:hAnsi="Arial" w:cs="Arial"/>
-          <w:color w:val="000000"/>
-          <w:sz w:val="28"/>
-          <w:szCs w:val="28"/>
-          <w:lang w:val="en-US" w:eastAsia="pl-PL"/>
-        </w:rPr>
-        <w:t xml:space="preserve">Copenhagen is a </w:t>
-      </w:r>
-      <w:r>
-        <w:rPr>
-          <w:rFonts w:ascii="Arial" w:eastAsia="Times New Roman" w:hAnsi="Arial" w:cs="Arial"/>
-          <w:color w:val="000000"/>
-          <w:sz w:val="28"/>
-          <w:szCs w:val="28"/>
-          <w:lang w:val="en-US" w:eastAsia="pl-PL"/>
-        </w:rPr>
-        <w:t>……………………</w:t>
-      </w:r>
-      <w:r>
-        <w:rPr>
-          <w:rFonts w:ascii="Arial" w:eastAsia="Times New Roman" w:hAnsi="Arial" w:cs="Arial"/>
-          <w:color w:val="000000"/>
-          <w:sz w:val="28"/>
-          <w:szCs w:val="28"/>
-          <w:lang w:val="en-US" w:eastAsia="pl-PL"/>
-        </w:rPr>
-        <w:t xml:space="preserve">town and the shoreline outside the citadel sits the little mermaid - a well-known sculpture that </w:t>
-      </w:r>
-      <w:r>
-        <w:rPr>
-          <w:rFonts w:ascii="Arial" w:eastAsia="Times New Roman" w:hAnsi="Arial" w:cs="Arial"/>
-          <w:color w:val="000000"/>
-          <w:sz w:val="28"/>
-          <w:szCs w:val="28"/>
-          <w:lang w:val="en-US" w:eastAsia="pl-PL"/>
-        </w:rPr>
-        <w:t>………………….</w:t>
-      </w:r>
-      <w:r>
-        <w:rPr>
-          <w:rFonts w:ascii="Arial" w:eastAsia="Times New Roman" w:hAnsi="Arial" w:cs="Arial"/>
-          <w:color w:val="000000"/>
-          <w:sz w:val="28"/>
-          <w:szCs w:val="28"/>
-          <w:lang w:val="en-US" w:eastAsia="pl-PL"/>
-        </w:rPr>
         <w:t xml:space="preserve">the protagonist of Hans Christian Andersen's fairy tale "The Little Mermaid". Anyone who wants to take a dip find several fine beaches around the city. There is a </w:t>
       </w:r>
       <w:r>
@@ -652,7 +1078,27 @@
           <w:szCs w:val="28"/>
           <w:lang w:val="en-US" w:eastAsia="pl-PL"/>
         </w:rPr>
-        <w:t>……………………..</w:t>
+        <w:t>…</w:t>
+      </w:r>
+      <w:r>
+        <w:rPr>
+          <w:rFonts w:ascii="Arial" w:eastAsia="Times New Roman" w:hAnsi="Arial" w:cs="Arial"/>
+          <w:color w:val="000000"/>
+          <w:sz w:val="28"/>
+          <w:szCs w:val="28"/>
+          <w:lang w:val="en-US" w:eastAsia="pl-PL"/>
+        </w:rPr>
+        <w:t>coastal</w:t>
+      </w:r>
+      <w:r>
+        <w:rPr>
+          <w:rFonts w:ascii="Arial" w:eastAsia="Times New Roman" w:hAnsi="Arial" w:cs="Arial"/>
+          <w:color w:val="000000"/>
+          <w:sz w:val="28"/>
+          <w:szCs w:val="28"/>
+          <w:lang w:val="en-US" w:eastAsia="pl-PL"/>
+        </w:rPr>
+        <w:t>…………………..</w:t>
       </w:r>
       <w:r>
         <w:rPr>
@@ -672,7 +1118,27 @@
           <w:szCs w:val="28"/>
           <w:lang w:val="en-US" w:eastAsia="pl-PL"/>
         </w:rPr>
-        <w:t>……………………</w:t>
+        <w:t>…</w:t>
+      </w:r>
+      <w:r>
+        <w:rPr>
+          <w:rFonts w:ascii="Arial" w:eastAsia="Times New Roman" w:hAnsi="Arial" w:cs="Arial"/>
+          <w:color w:val="000000"/>
+          <w:sz w:val="28"/>
+          <w:szCs w:val="28"/>
+          <w:lang w:val="en-US" w:eastAsia="pl-PL"/>
+        </w:rPr>
+        <w:t>leisure</w:t>
+      </w:r>
+      <w:r>
+        <w:rPr>
+          <w:rFonts w:ascii="Arial" w:eastAsia="Times New Roman" w:hAnsi="Arial" w:cs="Arial"/>
+          <w:color w:val="000000"/>
+          <w:sz w:val="28"/>
+          <w:szCs w:val="28"/>
+          <w:lang w:val="en-US" w:eastAsia="pl-PL"/>
+        </w:rPr>
+        <w:t>…………………</w:t>
       </w:r>
       <w:r>
         <w:rPr>
@@ -765,993 +1231,6 @@
           <w:szCs w:val="28"/>
           <w:lang w:val="en-US" w:eastAsia="pl-PL"/>
         </w:rPr>
-        <w:t>……………………….</w:t>
-      </w:r>
-      <w:r>
-        <w:rPr>
-          <w:rFonts w:ascii="Arial" w:eastAsia="Times New Roman" w:hAnsi="Arial" w:cs="Arial"/>
-          <w:color w:val="000000"/>
-          <w:sz w:val="28"/>
-          <w:szCs w:val="28"/>
-          <w:lang w:val="en-US" w:eastAsia="pl-PL"/>
-        </w:rPr>
-        <w:t xml:space="preserve">times to the present. There is also the National Museum and the New Carlsberg Glyptotek (Ny Carlsberg Glyptotek). The latter is located in a beautiful building close to Tivoli Gardens and has a focus on </w:t>
-      </w:r>
-      <w:r>
-        <w:rPr>
-          <w:rFonts w:ascii="Arial" w:eastAsia="Times New Roman" w:hAnsi="Arial" w:cs="Arial"/>
-          <w:color w:val="000000"/>
-          <w:sz w:val="28"/>
-          <w:szCs w:val="28"/>
-          <w:lang w:val="en-US" w:eastAsia="pl-PL"/>
-        </w:rPr>
-        <w:t>……………………</w:t>
-      </w:r>
-      <w:r>
-        <w:rPr>
-          <w:rFonts w:ascii="Arial" w:eastAsia="Times New Roman" w:hAnsi="Arial" w:cs="Arial"/>
-          <w:color w:val="000000"/>
-          <w:sz w:val="28"/>
-          <w:szCs w:val="28"/>
-          <w:lang w:val="en-US" w:eastAsia="pl-PL"/>
-        </w:rPr>
-        <w:t>culture. Among the displays at Glypotek are Egyptian sarcophagi, statues, as well as Danish and French 1900s Art.</w:t>
-      </w:r>
-    </w:p>
-    <w:p>
-      <w:pPr>
-        <w:shd w:val="clear" w:color="auto" w:fill="FFFFFF"/>
-        <w:spacing w:before="300" w:after="0" w:line="300" w:lineRule="atLeast"/>
-        <w:textAlignment w:val="top"/>
-        <w:rPr>
-          <w:rFonts w:ascii="Arial" w:eastAsia="Times New Roman" w:hAnsi="Arial" w:cs="Arial"/>
-          <w:color w:val="000000"/>
-          <w:sz w:val="28"/>
-          <w:szCs w:val="28"/>
-          <w:lang w:val="en-US" w:eastAsia="pl-PL"/>
-        </w:rPr>
-      </w:pPr>
-      <w:r>
-        <w:rPr>
-          <w:rFonts w:ascii="Arial" w:eastAsia="Times New Roman" w:hAnsi="Arial" w:cs="Arial"/>
-          <w:color w:val="000000"/>
-          <w:sz w:val="28"/>
-          <w:szCs w:val="28"/>
-          <w:lang w:val="en-US" w:eastAsia="pl-PL"/>
-        </w:rPr>
-        <w:t xml:space="preserve">Also in Copenhagen you will find a considerable collection of fine art galleries and museums, among them; the city's Museum of Art, </w:t>
-      </w:r>
-      <w:r>
-        <w:rPr>
-          <w:rFonts w:ascii="Arial" w:eastAsia="Times New Roman" w:hAnsi="Arial" w:cs="Arial"/>
-          <w:color w:val="000000"/>
-          <w:sz w:val="28"/>
-          <w:szCs w:val="28"/>
-          <w:lang w:val="en-US" w:eastAsia="pl-PL"/>
-        </w:rPr>
-        <w:lastRenderedPageBreak/>
-        <w:t xml:space="preserve">Thorvaldsens Museum, and The Hirschsprungske Collection. Charlotte's art gallery is one of Europe's largest exhibition halls for </w:t>
-      </w:r>
-      <w:r>
-        <w:rPr>
-          <w:rFonts w:ascii="Arial" w:eastAsia="Times New Roman" w:hAnsi="Arial" w:cs="Arial"/>
-          <w:color w:val="000000"/>
-          <w:sz w:val="28"/>
-          <w:szCs w:val="28"/>
-          <w:lang w:val="en-US" w:eastAsia="pl-PL"/>
-        </w:rPr>
-        <w:t>…………………………</w:t>
-      </w:r>
-      <w:r>
-        <w:rPr>
-          <w:rFonts w:ascii="Arial" w:eastAsia="Times New Roman" w:hAnsi="Arial" w:cs="Arial"/>
-          <w:color w:val="000000"/>
-          <w:sz w:val="28"/>
-          <w:szCs w:val="28"/>
-          <w:lang w:val="en-US" w:eastAsia="pl-PL"/>
-        </w:rPr>
-        <w:t>art. A couple miles south of the city lies the Arken Museum of Modern Art, which often shows interesting exhibits. In Humlebaek, just north of the city, there is the world famous art museum Louisiana (Louisiana Museum of Modern Art).</w:t>
-      </w:r>
-    </w:p>
-    <w:p>
-      <w:pPr>
-        <w:shd w:val="clear" w:color="auto" w:fill="FFFFFF"/>
-        <w:spacing w:before="300" w:after="0" w:line="300" w:lineRule="atLeast"/>
-        <w:textAlignment w:val="top"/>
-        <w:rPr>
-          <w:rFonts w:ascii="Arial" w:eastAsia="Times New Roman" w:hAnsi="Arial" w:cs="Arial"/>
-          <w:color w:val="000000"/>
-          <w:sz w:val="28"/>
-          <w:szCs w:val="28"/>
-          <w:lang w:val="en-US" w:eastAsia="pl-PL"/>
-        </w:rPr>
-      </w:pPr>
-    </w:p>
-    <w:p>
-      <w:pPr>
-        <w:shd w:val="clear" w:color="auto" w:fill="FFFFFF"/>
-        <w:spacing w:before="300" w:after="0" w:line="300" w:lineRule="atLeast"/>
-        <w:textAlignment w:val="top"/>
-        <w:rPr>
-          <w:rFonts w:ascii="Arial" w:eastAsia="Times New Roman" w:hAnsi="Arial" w:cs="Arial"/>
-          <w:b/>
-          <w:color w:val="000000"/>
-          <w:sz w:val="28"/>
-          <w:szCs w:val="28"/>
-          <w:lang w:val="en-US" w:eastAsia="pl-PL"/>
-        </w:rPr>
-      </w:pPr>
-      <w:r>
-        <w:rPr>
-          <w:rFonts w:ascii="Arial" w:eastAsia="Times New Roman" w:hAnsi="Arial" w:cs="Arial"/>
-          <w:b/>
-          <w:color w:val="000000"/>
-          <w:sz w:val="28"/>
-          <w:szCs w:val="28"/>
-          <w:lang w:val="en-US" w:eastAsia="pl-PL"/>
-        </w:rPr>
-        <w:t xml:space="preserve">familiarize, </w:t>
-      </w:r>
-      <w:r>
-        <w:rPr>
-          <w:rFonts w:ascii="Arial" w:eastAsia="Times New Roman" w:hAnsi="Arial" w:cs="Arial"/>
-          <w:b/>
-          <w:color w:val="000000"/>
-          <w:sz w:val="28"/>
-          <w:szCs w:val="28"/>
-          <w:lang w:val="en-US" w:eastAsia="pl-PL"/>
-        </w:rPr>
-        <w:t xml:space="preserve">atypical , relieve, </w:t>
-      </w:r>
-    </w:p>
-    <w:p>
-      <w:pPr>
-        <w:shd w:val="clear" w:color="auto" w:fill="FFFFFF"/>
-        <w:spacing w:before="300" w:after="0" w:line="300" w:lineRule="atLeast"/>
-        <w:textAlignment w:val="top"/>
-        <w:rPr>
-          <w:rFonts w:ascii="Arial" w:eastAsia="Times New Roman" w:hAnsi="Arial" w:cs="Arial"/>
-          <w:color w:val="000000"/>
-          <w:sz w:val="28"/>
-          <w:szCs w:val="28"/>
-          <w:lang w:val="en-US" w:eastAsia="pl-PL"/>
-        </w:rPr>
-      </w:pPr>
-    </w:p>
-    <w:p>
-      <w:pPr>
-        <w:shd w:val="clear" w:color="auto" w:fill="FFFFFF"/>
-        <w:spacing w:before="300" w:after="0" w:line="300" w:lineRule="atLeast"/>
-        <w:textAlignment w:val="top"/>
-        <w:rPr>
-          <w:rFonts w:ascii="Arial" w:eastAsia="Times New Roman" w:hAnsi="Arial" w:cs="Arial"/>
-          <w:color w:val="000000"/>
-          <w:sz w:val="28"/>
-          <w:szCs w:val="28"/>
-          <w:lang w:val="en-US" w:eastAsia="pl-PL"/>
-        </w:rPr>
-      </w:pPr>
-      <w:r>
-        <w:rPr>
-          <w:rFonts w:ascii="Arial" w:eastAsia="Times New Roman" w:hAnsi="Arial" w:cs="Arial"/>
-          <w:color w:val="000000"/>
-          <w:sz w:val="28"/>
-          <w:szCs w:val="28"/>
-          <w:lang w:val="en-US" w:eastAsia="pl-PL"/>
-        </w:rPr>
-        <w:t>The defense historical Tojhusmuseet shows Danish military history from the 1500s to today. Guinne</w:t>
-      </w:r>
-      <w:r>
-        <w:rPr>
-          <w:rFonts w:ascii="Arial" w:eastAsia="Times New Roman" w:hAnsi="Arial" w:cs="Arial"/>
-          <w:color w:val="000000"/>
-          <w:sz w:val="28"/>
-          <w:szCs w:val="28"/>
-          <w:lang w:val="en-US" w:eastAsia="pl-PL"/>
-        </w:rPr>
-        <w:t>ss World Records, visitors can ……………………..</w:t>
-      </w:r>
-      <w:r>
-        <w:rPr>
-          <w:rFonts w:ascii="Arial" w:eastAsia="Times New Roman" w:hAnsi="Arial" w:cs="Arial"/>
-          <w:color w:val="000000"/>
-          <w:sz w:val="28"/>
-          <w:szCs w:val="28"/>
-          <w:lang w:val="en-US" w:eastAsia="pl-PL"/>
-        </w:rPr>
-        <w:t xml:space="preserve"> themselves with crazy and improbable world record. Children usually often appreciate a visit to the A Dingding World (Ripley's Believe It or Not!), Which is packed with exciting experiments and </w:t>
-      </w:r>
-      <w:r>
-        <w:rPr>
-          <w:rFonts w:ascii="Arial" w:eastAsia="Times New Roman" w:hAnsi="Arial" w:cs="Arial"/>
-          <w:color w:val="000000"/>
-          <w:sz w:val="28"/>
-          <w:szCs w:val="28"/>
-          <w:lang w:val="en-US" w:eastAsia="pl-PL"/>
-        </w:rPr>
-        <w:t>……………………</w:t>
-      </w:r>
-      <w:r>
-        <w:rPr>
-          <w:rFonts w:ascii="Arial" w:eastAsia="Times New Roman" w:hAnsi="Arial" w:cs="Arial"/>
-          <w:color w:val="000000"/>
-          <w:sz w:val="28"/>
-          <w:szCs w:val="28"/>
-          <w:lang w:val="en-US" w:eastAsia="pl-PL"/>
-        </w:rPr>
-        <w:t>objects, like a calf with two heads. More science is at the Zoological Museum (the Natural History Museum of Denmark).</w:t>
-      </w:r>
-    </w:p>
-    <w:p>
-      <w:pPr>
-        <w:shd w:val="clear" w:color="auto" w:fill="FFFFFF"/>
-        <w:spacing w:before="300" w:after="0" w:line="300" w:lineRule="atLeast"/>
-        <w:textAlignment w:val="top"/>
-        <w:rPr>
-          <w:rFonts w:ascii="Arial" w:eastAsia="Times New Roman" w:hAnsi="Arial" w:cs="Arial"/>
-          <w:color w:val="000000"/>
-          <w:sz w:val="28"/>
-          <w:szCs w:val="28"/>
-          <w:lang w:val="en-US" w:eastAsia="pl-PL"/>
-        </w:rPr>
-      </w:pPr>
-      <w:r>
-        <w:rPr>
-          <w:rFonts w:ascii="Arial" w:eastAsia="Times New Roman" w:hAnsi="Arial" w:cs="Arial"/>
-          <w:color w:val="000000"/>
-          <w:sz w:val="28"/>
-          <w:szCs w:val="28"/>
-          <w:lang w:val="en-US" w:eastAsia="pl-PL"/>
-        </w:rPr>
-        <w:t xml:space="preserve">As a tribute to Denmark's most famous children's author, there is also the HC Andersen Eventyrhuset. In this museum you can </w:t>
-      </w:r>
-      <w:r>
-        <w:rPr>
-          <w:rFonts w:ascii="Arial" w:eastAsia="Times New Roman" w:hAnsi="Arial" w:cs="Arial"/>
-          <w:color w:val="000000"/>
-          <w:sz w:val="28"/>
-          <w:szCs w:val="28"/>
-          <w:lang w:val="en-US" w:eastAsia="pl-PL"/>
-        </w:rPr>
-        <w:t>…………………..</w:t>
-      </w:r>
-      <w:r>
-        <w:rPr>
-          <w:rFonts w:ascii="Arial" w:eastAsia="Times New Roman" w:hAnsi="Arial" w:cs="Arial"/>
-          <w:color w:val="000000"/>
-          <w:sz w:val="28"/>
-          <w:szCs w:val="28"/>
-          <w:lang w:val="en-US" w:eastAsia="pl-PL"/>
-        </w:rPr>
-        <w:t>his childhood and listen to episodes from fairy tales "The Ugly Duckling" and "The Little Match Girl". Moreover, one can visit the author's study and learn more about his life story.</w:t>
-      </w:r>
-    </w:p>
-    <w:p>
-      <w:pPr>
-        <w:shd w:val="clear" w:color="auto" w:fill="FFFFFF"/>
-        <w:spacing w:after="0" w:line="240" w:lineRule="auto"/>
-        <w:textAlignment w:val="top"/>
-        <w:rPr>
-          <w:rFonts w:ascii="Arial" w:eastAsia="Times New Roman" w:hAnsi="Arial" w:cs="Arial"/>
-          <w:color w:val="000000"/>
-          <w:sz w:val="28"/>
-          <w:szCs w:val="28"/>
-          <w:lang w:val="en-US" w:eastAsia="pl-PL"/>
-        </w:rPr>
-      </w:pPr>
-      <w:r>
-        <w:rPr>
-          <w:rFonts w:ascii="Arial" w:eastAsia="Times New Roman" w:hAnsi="Arial" w:cs="Arial"/>
-          <w:color w:val="000000"/>
-          <w:sz w:val="28"/>
-          <w:szCs w:val="28"/>
-          <w:lang w:val="en-US" w:eastAsia="pl-PL"/>
-        </w:rPr>
-        <w:t> </w:t>
-      </w:r>
-    </w:p>
-    <w:p>
-      <w:pPr>
-        <w:shd w:val="clear" w:color="auto" w:fill="FFFFFF"/>
-        <w:spacing w:after="0" w:line="240" w:lineRule="auto"/>
-        <w:textAlignment w:val="top"/>
-        <w:rPr>
-          <w:rFonts w:ascii="Arial" w:eastAsia="Times New Roman" w:hAnsi="Arial" w:cs="Arial"/>
-          <w:color w:val="000000"/>
-          <w:sz w:val="28"/>
-          <w:szCs w:val="28"/>
-          <w:lang w:val="en-US" w:eastAsia="pl-PL"/>
-        </w:rPr>
-      </w:pPr>
-      <w:r>
-        <w:rPr>
-          <w:rFonts w:ascii="Arial" w:eastAsia="Times New Roman" w:hAnsi="Arial" w:cs="Arial"/>
-          <w:color w:val="000000"/>
-          <w:sz w:val="28"/>
-          <w:szCs w:val="28"/>
-          <w:lang w:val="en-US" w:eastAsia="pl-PL"/>
-        </w:rPr>
-        <w:t> </w:t>
-      </w:r>
-    </w:p>
-    <w:p>
-      <w:pPr>
-        <w:shd w:val="clear" w:color="auto" w:fill="FFFFFF"/>
-        <w:spacing w:after="0" w:line="360" w:lineRule="atLeast"/>
-        <w:textAlignment w:val="top"/>
-        <w:outlineLvl w:val="3"/>
-        <w:rPr>
-          <w:rFonts w:ascii="Arial" w:eastAsia="Times New Roman" w:hAnsi="Arial" w:cs="Arial"/>
-          <w:color w:val="C75533"/>
-          <w:sz w:val="28"/>
-          <w:szCs w:val="28"/>
-          <w:lang w:val="en-US" w:eastAsia="pl-PL"/>
-        </w:rPr>
-      </w:pPr>
-      <w:r>
-        <w:rPr>
-          <w:rFonts w:ascii="Arial" w:eastAsia="Times New Roman" w:hAnsi="Arial" w:cs="Arial"/>
-          <w:color w:val="C75533"/>
-          <w:sz w:val="28"/>
-          <w:szCs w:val="28"/>
-          <w:lang w:val="en-US" w:eastAsia="pl-PL"/>
-        </w:rPr>
-        <w:t>Sightseeing</w:t>
-      </w:r>
-    </w:p>
-    <w:p>
-      <w:pPr>
-        <w:shd w:val="clear" w:color="auto" w:fill="FFFFFF"/>
-        <w:spacing w:after="0" w:line="360" w:lineRule="atLeast"/>
-        <w:textAlignment w:val="top"/>
-        <w:outlineLvl w:val="3"/>
-        <w:rPr>
-          <w:rFonts w:ascii="Arial" w:eastAsia="Times New Roman" w:hAnsi="Arial" w:cs="Arial"/>
-          <w:color w:val="C75533"/>
-          <w:sz w:val="28"/>
-          <w:szCs w:val="28"/>
-          <w:lang w:val="en-US" w:eastAsia="pl-PL"/>
-        </w:rPr>
-      </w:pPr>
-    </w:p>
-    <w:p>
-      <w:pPr>
-        <w:shd w:val="clear" w:color="auto" w:fill="FFFFFF"/>
-        <w:spacing w:after="0" w:line="300" w:lineRule="atLeast"/>
-        <w:textAlignment w:val="top"/>
-        <w:rPr>
-          <w:rFonts w:ascii="Arial" w:eastAsia="Times New Roman" w:hAnsi="Arial" w:cs="Arial"/>
-          <w:b/>
-          <w:color w:val="000000"/>
-          <w:sz w:val="28"/>
-          <w:szCs w:val="28"/>
-          <w:lang w:val="en-US" w:eastAsia="pl-PL"/>
-        </w:rPr>
-      </w:pPr>
-      <w:r>
-        <w:rPr>
-          <w:rFonts w:ascii="Arial" w:eastAsia="Times New Roman" w:hAnsi="Arial" w:cs="Arial"/>
-          <w:b/>
-          <w:color w:val="000000"/>
-          <w:sz w:val="28"/>
-          <w:szCs w:val="28"/>
-          <w:lang w:val="en-US" w:eastAsia="pl-PL"/>
-        </w:rPr>
-        <w:t>strain, hop, curiosities, guided</w:t>
-      </w:r>
-    </w:p>
-    <w:p>
-      <w:pPr>
-        <w:shd w:val="clear" w:color="auto" w:fill="FFFFFF"/>
-        <w:spacing w:after="0" w:line="300" w:lineRule="atLeast"/>
-        <w:textAlignment w:val="top"/>
-        <w:rPr>
-          <w:rFonts w:ascii="Arial" w:eastAsia="Times New Roman" w:hAnsi="Arial" w:cs="Arial"/>
-          <w:color w:val="000000"/>
-          <w:sz w:val="28"/>
-          <w:szCs w:val="28"/>
-          <w:lang w:val="en-US" w:eastAsia="pl-PL"/>
-        </w:rPr>
-      </w:pPr>
-    </w:p>
-    <w:p>
-      <w:pPr>
-        <w:shd w:val="clear" w:color="auto" w:fill="FFFFFF"/>
-        <w:spacing w:after="0" w:line="300" w:lineRule="atLeast"/>
-        <w:textAlignment w:val="top"/>
-        <w:rPr>
-          <w:rFonts w:ascii="Arial" w:eastAsia="Times New Roman" w:hAnsi="Arial" w:cs="Arial"/>
-          <w:color w:val="000000"/>
-          <w:sz w:val="28"/>
-          <w:szCs w:val="28"/>
-          <w:lang w:val="en-US" w:eastAsia="pl-PL"/>
-        </w:rPr>
-      </w:pPr>
-      <w:r>
-        <w:rPr>
-          <w:rFonts w:ascii="Arial" w:eastAsia="Times New Roman" w:hAnsi="Arial" w:cs="Arial"/>
-          <w:color w:val="000000"/>
-          <w:sz w:val="28"/>
-          <w:szCs w:val="28"/>
-          <w:lang w:val="en-US" w:eastAsia="pl-PL"/>
-        </w:rPr>
-        <w:t>Here at Copenhagen.com we provide you with many good tips on activities and sights to enrich your stay in Copenhagen. If you want to see a lot in a short time and without having to</w:t>
-      </w:r>
-      <w:r>
-        <w:rPr>
-          <w:rFonts w:ascii="Arial" w:eastAsia="Times New Roman" w:hAnsi="Arial" w:cs="Arial"/>
-          <w:color w:val="000000"/>
-          <w:sz w:val="28"/>
-          <w:szCs w:val="28"/>
-          <w:lang w:val="en-US" w:eastAsia="pl-PL"/>
-        </w:rPr>
-        <w:t>………………………</w:t>
-      </w:r>
-      <w:r>
-        <w:rPr>
-          <w:rFonts w:ascii="Arial" w:eastAsia="Times New Roman" w:hAnsi="Arial" w:cs="Arial"/>
-          <w:color w:val="000000"/>
-          <w:sz w:val="28"/>
-          <w:szCs w:val="28"/>
-          <w:lang w:val="en-US" w:eastAsia="pl-PL"/>
-        </w:rPr>
-        <w:t xml:space="preserve"> yourself taking a trip on the canal boats is recommended. Channel tour round trips depart from Nyhavn and Gammel St</w:t>
-      </w:r>
-      <w:r>
-        <w:rPr>
-          <w:rFonts w:ascii="Arial" w:eastAsia="Times New Roman" w:hAnsi="Arial" w:cs="Arial"/>
-          <w:color w:val="000000"/>
-          <w:sz w:val="28"/>
-          <w:szCs w:val="28"/>
-          <w:lang w:val="en-US" w:eastAsia="pl-PL"/>
-        </w:rPr>
-        <w:t>rand 26. There are also many ………………</w:t>
-      </w:r>
-      <w:r>
-        <w:rPr>
-          <w:rFonts w:ascii="Arial" w:eastAsia="Times New Roman" w:hAnsi="Arial" w:cs="Arial"/>
-          <w:color w:val="000000"/>
-          <w:sz w:val="28"/>
-          <w:szCs w:val="28"/>
-          <w:lang w:val="en-US" w:eastAsia="pl-PL"/>
-        </w:rPr>
-        <w:t>-on-hop-off boats that go all the way between naval fort Tre Kronor in the north and Fisketorvet in the south.</w:t>
-      </w:r>
-    </w:p>
-    <w:p>
-      <w:pPr>
-        <w:shd w:val="clear" w:color="auto" w:fill="FFFFFF"/>
-        <w:spacing w:before="300" w:after="0" w:line="300" w:lineRule="atLeast"/>
-        <w:textAlignment w:val="top"/>
-        <w:rPr>
-          <w:rFonts w:ascii="Arial" w:eastAsia="Times New Roman" w:hAnsi="Arial" w:cs="Arial"/>
-          <w:color w:val="000000"/>
-          <w:sz w:val="28"/>
-          <w:szCs w:val="28"/>
-          <w:lang w:val="en-US" w:eastAsia="pl-PL"/>
-        </w:rPr>
-      </w:pPr>
-      <w:r>
-        <w:rPr>
-          <w:rFonts w:ascii="Arial" w:eastAsia="Times New Roman" w:hAnsi="Arial" w:cs="Arial"/>
-          <w:color w:val="000000"/>
-          <w:sz w:val="28"/>
-          <w:szCs w:val="28"/>
-          <w:lang w:val="en-US" w:eastAsia="pl-PL"/>
-        </w:rPr>
-        <w:t>Many people start their visit with a</w:t>
-      </w:r>
-      <w:r>
-        <w:rPr>
-          <w:rFonts w:ascii="Arial" w:eastAsia="Times New Roman" w:hAnsi="Arial" w:cs="Arial"/>
-          <w:color w:val="000000"/>
-          <w:sz w:val="28"/>
-          <w:szCs w:val="28"/>
-          <w:lang w:val="en-US" w:eastAsia="pl-PL"/>
-        </w:rPr>
-        <w:t>……………………</w:t>
-      </w:r>
-      <w:r>
-        <w:rPr>
-          <w:rFonts w:ascii="Arial" w:eastAsia="Times New Roman" w:hAnsi="Arial" w:cs="Arial"/>
-          <w:color w:val="000000"/>
-          <w:sz w:val="28"/>
-          <w:szCs w:val="28"/>
-          <w:lang w:val="en-US" w:eastAsia="pl-PL"/>
-        </w:rPr>
-        <w:t xml:space="preserve"> tour or city tour. There are both publicly organized and smaller, private tours with special themes available. Some examples are beer tasting, food and culture. </w:t>
-      </w:r>
-      <w:r>
-        <w:rPr>
-          <w:rFonts w:ascii="Arial" w:eastAsia="Times New Roman" w:hAnsi="Arial" w:cs="Arial"/>
-          <w:color w:val="000000"/>
-          <w:sz w:val="28"/>
-          <w:szCs w:val="28"/>
-          <w:lang w:val="en-US" w:eastAsia="pl-PL"/>
-        </w:rPr>
-        <w:lastRenderedPageBreak/>
-        <w:t xml:space="preserve">There are also guided historical tours of the city. You can include visits to the </w:t>
-      </w:r>
-      <w:r>
-        <w:rPr>
-          <w:rFonts w:ascii="Arial" w:eastAsia="Times New Roman" w:hAnsi="Arial" w:cs="Arial"/>
-          <w:color w:val="000000"/>
-          <w:sz w:val="28"/>
-          <w:szCs w:val="28"/>
-          <w:lang w:val="en-US" w:eastAsia="pl-PL"/>
-        </w:rPr>
-        <w:t>……………………..</w:t>
-      </w:r>
-      <w:r>
-        <w:rPr>
-          <w:rFonts w:ascii="Arial" w:eastAsia="Times New Roman" w:hAnsi="Arial" w:cs="Arial"/>
-          <w:color w:val="000000"/>
-          <w:sz w:val="28"/>
-          <w:szCs w:val="28"/>
-          <w:lang w:val="en-US" w:eastAsia="pl-PL"/>
-        </w:rPr>
-        <w:t>about Hans Christian Andersen and the philosopher Søren Kierkegaard, which is representative of the time period is known as the Danish Golden Age.</w:t>
-      </w:r>
-    </w:p>
-    <w:p>
-      <w:pPr>
-        <w:shd w:val="clear" w:color="auto" w:fill="FFFFFF"/>
-        <w:spacing w:before="300" w:after="0" w:line="300" w:lineRule="atLeast"/>
-        <w:textAlignment w:val="top"/>
-        <w:rPr>
-          <w:rFonts w:ascii="Arial" w:eastAsia="Times New Roman" w:hAnsi="Arial" w:cs="Arial"/>
-          <w:color w:val="000000"/>
-          <w:sz w:val="28"/>
-          <w:szCs w:val="28"/>
-          <w:lang w:val="en-US" w:eastAsia="pl-PL"/>
-        </w:rPr>
-      </w:pPr>
-      <w:r>
-        <w:rPr>
-          <w:rFonts w:ascii="Arial" w:eastAsia="Times New Roman" w:hAnsi="Arial" w:cs="Arial"/>
-          <w:color w:val="000000"/>
-          <w:sz w:val="28"/>
-          <w:szCs w:val="28"/>
-          <w:lang w:val="en-US" w:eastAsia="pl-PL"/>
-        </w:rPr>
-        <w:t>A convenient way to experience the city is to use the hop-on hop-off buses. When you decide for yourself where and when you want to go on and off. Additionally, you can choose how long you want to stay in each place. For those who want more excitement it is possible to go on a private cruise or boat trip. Then you can experience the sights from the water and experience a great panoramic view of the city.</w:t>
-      </w:r>
-    </w:p>
-    <w:p>
-      <w:pPr>
-        <w:shd w:val="clear" w:color="auto" w:fill="FFFFFF"/>
-        <w:spacing w:before="300" w:after="0" w:line="300" w:lineRule="atLeast"/>
-        <w:textAlignment w:val="top"/>
-        <w:rPr>
-          <w:rFonts w:ascii="Arial" w:eastAsia="Times New Roman" w:hAnsi="Arial" w:cs="Arial"/>
-          <w:color w:val="000000"/>
-          <w:sz w:val="28"/>
-          <w:szCs w:val="28"/>
-          <w:lang w:val="en-US" w:eastAsia="pl-PL"/>
-        </w:rPr>
-      </w:pPr>
-      <w:r>
-        <w:rPr>
-          <w:rFonts w:ascii="Arial" w:eastAsia="Times New Roman" w:hAnsi="Arial" w:cs="Arial"/>
-          <w:color w:val="000000"/>
-          <w:sz w:val="28"/>
-          <w:szCs w:val="28"/>
-          <w:lang w:val="en-US" w:eastAsia="pl-PL"/>
-        </w:rPr>
-        <w:t>Many visitors also choose to do day trips outside the city and visit the Swedish city of Malmo, Hans Christian Andersen's Odense and the Kronborg Castle in Elsinore, which is Prince Hamlet's home in the famous Shakespeare play.</w:t>
-      </w:r>
-    </w:p>
-    <w:p>
-      <w:pPr>
-        <w:shd w:val="clear" w:color="auto" w:fill="FFFFFF"/>
-        <w:spacing w:after="0" w:line="240" w:lineRule="auto"/>
-        <w:textAlignment w:val="top"/>
-        <w:rPr>
-          <w:rFonts w:ascii="Arial" w:eastAsia="Times New Roman" w:hAnsi="Arial" w:cs="Arial"/>
-          <w:color w:val="000000"/>
-          <w:sz w:val="28"/>
-          <w:szCs w:val="28"/>
-          <w:lang w:val="en-US" w:eastAsia="pl-PL"/>
-        </w:rPr>
-      </w:pPr>
-      <w:r>
-        <w:rPr>
-          <w:rFonts w:ascii="Arial" w:eastAsia="Times New Roman" w:hAnsi="Arial" w:cs="Arial"/>
-          <w:color w:val="000000"/>
-          <w:sz w:val="28"/>
-          <w:szCs w:val="28"/>
-          <w:lang w:val="en-US" w:eastAsia="pl-PL"/>
-        </w:rPr>
-        <w:t> </w:t>
-      </w:r>
-    </w:p>
-    <w:p>
-      <w:pPr>
-        <w:shd w:val="clear" w:color="auto" w:fill="FFFFFF"/>
-        <w:spacing w:after="0" w:line="300" w:lineRule="atLeast"/>
-        <w:textAlignment w:val="top"/>
-        <w:rPr>
-          <w:rFonts w:ascii="Arial" w:eastAsia="Times New Roman" w:hAnsi="Arial" w:cs="Arial"/>
-          <w:color w:val="000000"/>
-          <w:sz w:val="28"/>
-          <w:szCs w:val="28"/>
-          <w:lang w:val="en-US" w:eastAsia="pl-PL"/>
-        </w:rPr>
-      </w:pPr>
-    </w:p>
-    <w:p>
-      <w:pPr>
-        <w:shd w:val="clear" w:color="auto" w:fill="FFFFFF"/>
-        <w:spacing w:after="0" w:line="300" w:lineRule="atLeast"/>
-        <w:textAlignment w:val="top"/>
-        <w:rPr>
-          <w:rFonts w:ascii="Arial" w:eastAsia="Times New Roman" w:hAnsi="Arial" w:cs="Arial"/>
-          <w:color w:val="000000"/>
-          <w:sz w:val="28"/>
-          <w:szCs w:val="28"/>
-          <w:lang w:val="en-US" w:eastAsia="pl-PL"/>
-        </w:rPr>
-      </w:pPr>
-      <w:r>
-        <w:rPr>
-          <w:rFonts w:ascii="Arial" w:eastAsia="Times New Roman" w:hAnsi="Arial" w:cs="Arial"/>
-          <w:color w:val="000000"/>
-          <w:sz w:val="28"/>
-          <w:szCs w:val="28"/>
-          <w:lang w:val="en-US" w:eastAsia="pl-PL"/>
-        </w:rPr>
-        <w:t xml:space="preserve">Entertainment, </w:t>
-      </w:r>
-    </w:p>
-    <w:p>
-      <w:pPr>
-        <w:shd w:val="clear" w:color="auto" w:fill="FFFFFF"/>
-        <w:spacing w:after="0" w:line="300" w:lineRule="atLeast"/>
-        <w:textAlignment w:val="top"/>
-        <w:rPr>
-          <w:rFonts w:ascii="Arial" w:eastAsia="Times New Roman" w:hAnsi="Arial" w:cs="Arial"/>
-          <w:color w:val="000000"/>
-          <w:sz w:val="28"/>
-          <w:szCs w:val="28"/>
-          <w:lang w:val="en-US" w:eastAsia="pl-PL"/>
-        </w:rPr>
-      </w:pPr>
-    </w:p>
-    <w:p>
-      <w:pPr>
-        <w:shd w:val="clear" w:color="auto" w:fill="FFFFFF"/>
-        <w:spacing w:after="0" w:line="300" w:lineRule="atLeast"/>
-        <w:textAlignment w:val="top"/>
-        <w:rPr>
-          <w:rFonts w:ascii="Arial" w:eastAsia="Times New Roman" w:hAnsi="Arial" w:cs="Arial"/>
-          <w:b/>
-          <w:color w:val="000000"/>
-          <w:sz w:val="28"/>
-          <w:szCs w:val="28"/>
-          <w:lang w:val="en-US" w:eastAsia="pl-PL"/>
-        </w:rPr>
-      </w:pPr>
-      <w:r>
-        <w:rPr>
-          <w:rFonts w:ascii="Arial" w:eastAsia="Times New Roman" w:hAnsi="Arial" w:cs="Arial"/>
-          <w:b/>
-          <w:color w:val="000000"/>
-          <w:sz w:val="28"/>
-          <w:szCs w:val="28"/>
-          <w:lang w:val="en-US" w:eastAsia="pl-PL"/>
-        </w:rPr>
-        <w:t xml:space="preserve">vibrant, cozy, sophisticated, venues, </w:t>
-      </w:r>
-    </w:p>
-    <w:p>
-      <w:pPr>
-        <w:shd w:val="clear" w:color="auto" w:fill="FFFFFF"/>
-        <w:spacing w:after="0" w:line="300" w:lineRule="atLeast"/>
-        <w:textAlignment w:val="top"/>
-        <w:rPr>
-          <w:rFonts w:ascii="Arial" w:eastAsia="Times New Roman" w:hAnsi="Arial" w:cs="Arial"/>
-          <w:color w:val="000000"/>
-          <w:sz w:val="28"/>
-          <w:szCs w:val="28"/>
-          <w:lang w:val="en-US" w:eastAsia="pl-PL"/>
-        </w:rPr>
-      </w:pPr>
-    </w:p>
-    <w:p>
-      <w:pPr>
-        <w:shd w:val="clear" w:color="auto" w:fill="FFFFFF"/>
-        <w:spacing w:after="0" w:line="300" w:lineRule="atLeast"/>
-        <w:textAlignment w:val="top"/>
-        <w:rPr>
-          <w:rFonts w:ascii="Arial" w:eastAsia="Times New Roman" w:hAnsi="Arial" w:cs="Arial"/>
-          <w:color w:val="000000"/>
-          <w:sz w:val="28"/>
-          <w:szCs w:val="28"/>
-          <w:lang w:val="en-US" w:eastAsia="pl-PL"/>
-        </w:rPr>
-      </w:pPr>
-      <w:r>
-        <w:rPr>
-          <w:rFonts w:ascii="Arial" w:eastAsia="Times New Roman" w:hAnsi="Arial" w:cs="Arial"/>
-          <w:color w:val="000000"/>
-          <w:sz w:val="28"/>
-          <w:szCs w:val="28"/>
-          <w:lang w:val="en-US" w:eastAsia="pl-PL"/>
-        </w:rPr>
-        <w:t xml:space="preserve">Copenhagen is a </w:t>
-      </w:r>
-      <w:r>
-        <w:rPr>
-          <w:rFonts w:ascii="Arial" w:eastAsia="Times New Roman" w:hAnsi="Arial" w:cs="Arial"/>
-          <w:color w:val="000000"/>
-          <w:sz w:val="28"/>
-          <w:szCs w:val="28"/>
-          <w:lang w:val="en-US" w:eastAsia="pl-PL"/>
-        </w:rPr>
-        <w:t>…………………………</w:t>
-      </w:r>
-      <w:r>
-        <w:rPr>
-          <w:rFonts w:ascii="Arial" w:eastAsia="Times New Roman" w:hAnsi="Arial" w:cs="Arial"/>
-          <w:color w:val="000000"/>
-          <w:sz w:val="28"/>
-          <w:szCs w:val="28"/>
-          <w:lang w:val="en-US" w:eastAsia="pl-PL"/>
-        </w:rPr>
-        <w:t>city that has an amazing cultural scene. Here you can enjoy theater, music and various performances, as well as the classic outdoor activities and sports bars. At Kongens Nytorv lies the Royal Theatre (Royal Theater) and the Copenhagen Opera. Other theaters in the city include Oestre Gasværk Theatre, Nørrebro Teater and Folketeatret (People's Theatre).</w:t>
-      </w:r>
-    </w:p>
-    <w:p>
-      <w:pPr>
-        <w:shd w:val="clear" w:color="auto" w:fill="FFFFFF"/>
-        <w:spacing w:before="300" w:after="0" w:line="300" w:lineRule="atLeast"/>
-        <w:textAlignment w:val="top"/>
-        <w:rPr>
-          <w:rFonts w:ascii="Arial" w:eastAsia="Times New Roman" w:hAnsi="Arial" w:cs="Arial"/>
-          <w:color w:val="000000"/>
-          <w:sz w:val="28"/>
-          <w:szCs w:val="28"/>
-          <w:lang w:val="en-US" w:eastAsia="pl-PL"/>
-        </w:rPr>
-      </w:pPr>
-      <w:r>
-        <w:rPr>
-          <w:rFonts w:ascii="Arial" w:eastAsia="Times New Roman" w:hAnsi="Arial" w:cs="Arial"/>
-          <w:color w:val="000000"/>
-          <w:sz w:val="28"/>
-          <w:szCs w:val="28"/>
-          <w:lang w:val="en-US" w:eastAsia="pl-PL"/>
-        </w:rPr>
-        <w:t xml:space="preserve">On weekends the inner city seethes with life long into the small hours of the morning. At Stroget and Nyhavn are a variety of traditional Danish bars or pubs, often with large outdoor terraces. These usually have a </w:t>
-      </w:r>
-      <w:r>
-        <w:rPr>
-          <w:rFonts w:ascii="Arial" w:eastAsia="Times New Roman" w:hAnsi="Arial" w:cs="Arial"/>
-          <w:color w:val="000000"/>
-          <w:sz w:val="28"/>
-          <w:szCs w:val="28"/>
-          <w:lang w:val="en-US" w:eastAsia="pl-PL"/>
-        </w:rPr>
-        <w:t>……………………….</w:t>
-      </w:r>
-      <w:r>
-        <w:rPr>
-          <w:rFonts w:ascii="Arial" w:eastAsia="Times New Roman" w:hAnsi="Arial" w:cs="Arial"/>
-          <w:color w:val="000000"/>
-          <w:sz w:val="28"/>
-          <w:szCs w:val="28"/>
-          <w:lang w:val="en-US" w:eastAsia="pl-PL"/>
-        </w:rPr>
-        <w:t>atmosphere and serve cold beer or lager. In Copenhagen, there are plenty of micro-breweries and some of these have their own beer bars, where one can sample the different varieties of beer.</w:t>
-      </w:r>
-    </w:p>
-    <w:p>
-      <w:pPr>
-        <w:shd w:val="clear" w:color="auto" w:fill="FFFFFF"/>
-        <w:spacing w:before="300" w:after="0" w:line="300" w:lineRule="atLeast"/>
-        <w:textAlignment w:val="top"/>
-        <w:rPr>
-          <w:rFonts w:ascii="Arial" w:eastAsia="Times New Roman" w:hAnsi="Arial" w:cs="Arial"/>
-          <w:color w:val="000000"/>
-          <w:sz w:val="28"/>
-          <w:szCs w:val="28"/>
-          <w:lang w:val="en-US" w:eastAsia="pl-PL"/>
-        </w:rPr>
-      </w:pPr>
-      <w:r>
-        <w:rPr>
-          <w:rFonts w:ascii="Arial" w:eastAsia="Times New Roman" w:hAnsi="Arial" w:cs="Arial"/>
-          <w:color w:val="000000"/>
-          <w:sz w:val="28"/>
-          <w:szCs w:val="28"/>
-          <w:lang w:val="en-US" w:eastAsia="pl-PL"/>
-        </w:rPr>
-        <w:t xml:space="preserve">In Copenhagen you can also find many modern party </w:t>
-      </w:r>
-      <w:r>
-        <w:rPr>
-          <w:rFonts w:ascii="Arial" w:eastAsia="Times New Roman" w:hAnsi="Arial" w:cs="Arial"/>
-          <w:color w:val="000000"/>
-          <w:sz w:val="28"/>
-          <w:szCs w:val="28"/>
-          <w:lang w:val="en-US" w:eastAsia="pl-PL"/>
-        </w:rPr>
-        <w:t>…………………</w:t>
-      </w:r>
-      <w:r>
-        <w:rPr>
-          <w:rFonts w:ascii="Arial" w:eastAsia="Times New Roman" w:hAnsi="Arial" w:cs="Arial"/>
-          <w:color w:val="000000"/>
-          <w:sz w:val="28"/>
-          <w:szCs w:val="28"/>
-          <w:lang w:val="en-US" w:eastAsia="pl-PL"/>
-        </w:rPr>
-        <w:t xml:space="preserve">such as nightclubs, discos and underground clubs. Nørrebro is a popular area - especially the area around Sankt Hans Torv. The best nightlife is said to be found in Vesterbro, in Kødbyen and on Istedgade street. In many parts of the city you can also find fashionable </w:t>
-      </w:r>
-      <w:r>
-        <w:rPr>
-          <w:rFonts w:ascii="Arial" w:eastAsia="Times New Roman" w:hAnsi="Arial" w:cs="Arial"/>
-          <w:color w:val="000000"/>
-          <w:sz w:val="28"/>
-          <w:szCs w:val="28"/>
-          <w:lang w:val="en-US" w:eastAsia="pl-PL"/>
-        </w:rPr>
-        <w:lastRenderedPageBreak/>
-        <w:t xml:space="preserve">wine houses and cocktail bars, where the city's more </w:t>
-      </w:r>
-      <w:r>
-        <w:rPr>
-          <w:rFonts w:ascii="Arial" w:eastAsia="Times New Roman" w:hAnsi="Arial" w:cs="Arial"/>
-          <w:color w:val="000000"/>
-          <w:sz w:val="28"/>
-          <w:szCs w:val="28"/>
-          <w:lang w:val="en-US" w:eastAsia="pl-PL"/>
-        </w:rPr>
-        <w:t>……………………………</w:t>
-      </w:r>
-      <w:r>
-        <w:rPr>
-          <w:rFonts w:ascii="Arial" w:eastAsia="Times New Roman" w:hAnsi="Arial" w:cs="Arial"/>
-          <w:color w:val="000000"/>
-          <w:sz w:val="28"/>
-          <w:szCs w:val="28"/>
-          <w:lang w:val="en-US" w:eastAsia="pl-PL"/>
-        </w:rPr>
-        <w:t>people love to enjoy a glass.</w:t>
-      </w:r>
-    </w:p>
-    <w:p>
-      <w:pPr>
-        <w:shd w:val="clear" w:color="auto" w:fill="FFFFFF"/>
-        <w:spacing w:after="0" w:line="300" w:lineRule="atLeast"/>
-        <w:textAlignment w:val="top"/>
-        <w:rPr>
-          <w:rFonts w:ascii="Arial" w:eastAsia="Times New Roman" w:hAnsi="Arial" w:cs="Arial"/>
-          <w:color w:val="C75533"/>
-          <w:sz w:val="28"/>
-          <w:szCs w:val="28"/>
-          <w:lang w:val="en-US" w:eastAsia="pl-PL"/>
-        </w:rPr>
-      </w:pPr>
-    </w:p>
-    <w:p>
-      <w:pPr>
-        <w:shd w:val="clear" w:color="auto" w:fill="FFFFFF"/>
-        <w:spacing w:after="0" w:line="300" w:lineRule="atLeast"/>
-        <w:textAlignment w:val="top"/>
-        <w:rPr>
-          <w:rFonts w:ascii="Arial" w:eastAsia="Times New Roman" w:hAnsi="Arial" w:cs="Arial"/>
-          <w:color w:val="C75533"/>
-          <w:sz w:val="28"/>
-          <w:szCs w:val="28"/>
-          <w:lang w:val="en-US" w:eastAsia="pl-PL"/>
-        </w:rPr>
-      </w:pPr>
-    </w:p>
-    <w:p>
-      <w:pPr>
-        <w:shd w:val="clear" w:color="auto" w:fill="FFFFFF"/>
-        <w:spacing w:after="0" w:line="300" w:lineRule="atLeast"/>
-        <w:textAlignment w:val="top"/>
-        <w:rPr>
-          <w:rFonts w:ascii="Arial" w:eastAsia="Times New Roman" w:hAnsi="Arial" w:cs="Arial"/>
-          <w:sz w:val="28"/>
-          <w:szCs w:val="28"/>
-          <w:lang w:eastAsia="pl-PL"/>
-        </w:rPr>
-      </w:pPr>
-      <w:r>
-        <w:rPr>
-          <w:rFonts w:ascii="Arial" w:eastAsia="Times New Roman" w:hAnsi="Arial" w:cs="Arial"/>
-          <w:sz w:val="28"/>
-          <w:szCs w:val="28"/>
-          <w:lang w:eastAsia="pl-PL"/>
-        </w:rPr>
-        <w:t>Food</w:t>
-      </w:r>
-    </w:p>
-    <w:p>
-      <w:pPr>
-        <w:shd w:val="clear" w:color="auto" w:fill="FFFFFF"/>
-        <w:spacing w:after="0" w:line="300" w:lineRule="atLeast"/>
-        <w:textAlignment w:val="top"/>
-        <w:rPr>
-          <w:rFonts w:ascii="Arial" w:eastAsia="Times New Roman" w:hAnsi="Arial" w:cs="Arial"/>
-          <w:sz w:val="28"/>
-          <w:szCs w:val="28"/>
-          <w:lang w:eastAsia="pl-PL"/>
-        </w:rPr>
-      </w:pPr>
-    </w:p>
-    <w:p>
-      <w:pPr>
-        <w:shd w:val="clear" w:color="auto" w:fill="FFFFFF"/>
-        <w:spacing w:after="0" w:line="300" w:lineRule="atLeast"/>
-        <w:textAlignment w:val="top"/>
-        <w:rPr>
-          <w:rFonts w:ascii="Arial" w:eastAsia="Times New Roman" w:hAnsi="Arial" w:cs="Arial"/>
-          <w:b/>
-          <w:sz w:val="28"/>
-          <w:szCs w:val="28"/>
-          <w:lang w:eastAsia="pl-PL"/>
-        </w:rPr>
-      </w:pPr>
-      <w:r>
-        <w:rPr>
-          <w:rFonts w:ascii="Arial" w:eastAsia="Times New Roman" w:hAnsi="Arial" w:cs="Arial"/>
-          <w:b/>
-          <w:sz w:val="28"/>
-          <w:szCs w:val="28"/>
-          <w:lang w:eastAsia="pl-PL"/>
-        </w:rPr>
-        <w:t xml:space="preserve">pastry, innovative, </w:t>
-      </w:r>
-    </w:p>
-    <w:p>
-      <w:pPr>
-        <w:shd w:val="clear" w:color="auto" w:fill="FFFFFF"/>
-        <w:spacing w:after="0" w:line="300" w:lineRule="atLeast"/>
-        <w:textAlignment w:val="top"/>
-        <w:rPr>
-          <w:rFonts w:ascii="Arial" w:eastAsia="Times New Roman" w:hAnsi="Arial" w:cs="Arial"/>
-          <w:color w:val="C75533"/>
-          <w:sz w:val="28"/>
-          <w:szCs w:val="28"/>
-          <w:lang w:eastAsia="pl-PL"/>
-        </w:rPr>
-      </w:pPr>
-    </w:p>
-    <w:p>
-      <w:pPr>
-        <w:shd w:val="clear" w:color="auto" w:fill="FFFFFF"/>
-        <w:spacing w:after="0" w:line="300" w:lineRule="atLeast"/>
-        <w:textAlignment w:val="top"/>
-        <w:rPr>
-          <w:rFonts w:ascii="Arial" w:eastAsia="Times New Roman" w:hAnsi="Arial" w:cs="Arial"/>
-          <w:color w:val="000000"/>
-          <w:sz w:val="28"/>
-          <w:szCs w:val="28"/>
-          <w:lang w:val="en-US" w:eastAsia="pl-PL"/>
-        </w:rPr>
-      </w:pPr>
-      <w:r>
-        <w:rPr>
-          <w:rFonts w:ascii="Arial" w:eastAsia="Times New Roman" w:hAnsi="Arial" w:cs="Arial"/>
-          <w:color w:val="000000"/>
-          <w:sz w:val="28"/>
-          <w:szCs w:val="28"/>
-          <w:lang w:val="en-US" w:eastAsia="pl-PL"/>
-        </w:rPr>
-        <w:t xml:space="preserve">Copenhagen is famous as a gastronomic city and has more Michelin stars than any other city in Northern Europe. The best known restaurant is Noma, which for years has been named the world's best restaurant on Restaurant Magazine's list. In addition to well-known restaurants with </w:t>
-      </w:r>
-      <w:r>
-        <w:rPr>
-          <w:rFonts w:ascii="Arial" w:eastAsia="Times New Roman" w:hAnsi="Arial" w:cs="Arial"/>
-          <w:color w:val="000000"/>
-          <w:sz w:val="28"/>
-          <w:szCs w:val="28"/>
-          <w:lang w:val="en-US" w:eastAsia="pl-PL"/>
-        </w:rPr>
         <w:t>…</w:t>
       </w:r>
       <w:r>
@@ -1762,7 +1241,7 @@
           <w:szCs w:val="28"/>
           <w:lang w:val="en-US" w:eastAsia="pl-PL"/>
         </w:rPr>
-        <w:t>innovative</w:t>
+        <w:t>multitude</w:t>
       </w:r>
       <w:bookmarkStart w:id="0" w:name="_GoBack"/>
       <w:bookmarkEnd w:id="0"/>
@@ -1774,6 +1253,1273 @@
           <w:szCs w:val="28"/>
           <w:lang w:val="en-US" w:eastAsia="pl-PL"/>
         </w:rPr>
+        <w:t>…………………….</w:t>
+      </w:r>
+      <w:r>
+        <w:rPr>
+          <w:rFonts w:ascii="Arial" w:eastAsia="Times New Roman" w:hAnsi="Arial" w:cs="Arial"/>
+          <w:color w:val="000000"/>
+          <w:sz w:val="28"/>
+          <w:szCs w:val="28"/>
+          <w:lang w:val="en-US" w:eastAsia="pl-PL"/>
+        </w:rPr>
+        <w:t xml:space="preserve">times to the present. There is also the National Museum and the New Carlsberg Glyptotek (Ny Carlsberg Glyptotek). The latter is located in a beautiful building close to Tivoli Gardens and has a focus on </w:t>
+      </w:r>
+      <w:r>
+        <w:rPr>
+          <w:rFonts w:ascii="Arial" w:eastAsia="Times New Roman" w:hAnsi="Arial" w:cs="Arial"/>
+          <w:color w:val="000000"/>
+          <w:sz w:val="28"/>
+          <w:szCs w:val="28"/>
+          <w:lang w:val="en-US" w:eastAsia="pl-PL"/>
+        </w:rPr>
+        <w:t>…</w:t>
+      </w:r>
+      <w:r>
+        <w:rPr>
+          <w:rFonts w:ascii="Arial" w:eastAsia="Times New Roman" w:hAnsi="Arial" w:cs="Arial"/>
+          <w:color w:val="000000"/>
+          <w:sz w:val="28"/>
+          <w:szCs w:val="28"/>
+          <w:lang w:val="en-US" w:eastAsia="pl-PL"/>
+        </w:rPr>
+        <w:t>Mediterranean</w:t>
+      </w:r>
+      <w:r>
+        <w:rPr>
+          <w:rFonts w:ascii="Arial" w:eastAsia="Times New Roman" w:hAnsi="Arial" w:cs="Arial"/>
+          <w:color w:val="000000"/>
+          <w:sz w:val="28"/>
+          <w:szCs w:val="28"/>
+          <w:lang w:val="en-US" w:eastAsia="pl-PL"/>
+        </w:rPr>
+        <w:t>…………………</w:t>
+      </w:r>
+      <w:r>
+        <w:rPr>
+          <w:rFonts w:ascii="Arial" w:eastAsia="Times New Roman" w:hAnsi="Arial" w:cs="Arial"/>
+          <w:color w:val="000000"/>
+          <w:sz w:val="28"/>
+          <w:szCs w:val="28"/>
+          <w:lang w:val="en-US" w:eastAsia="pl-PL"/>
+        </w:rPr>
+        <w:t>culture. Among the displays at Glypotek are Egyptian sarcophagi, statues, as well as Danish and French 1900s Art.</w:t>
+      </w:r>
+    </w:p>
+    <w:p>
+      <w:pPr>
+        <w:shd w:val="clear" w:color="auto" w:fill="FFFFFF"/>
+        <w:spacing w:before="300" w:after="0" w:line="300" w:lineRule="atLeast"/>
+        <w:textAlignment w:val="top"/>
+        <w:rPr>
+          <w:rFonts w:ascii="Arial" w:eastAsia="Times New Roman" w:hAnsi="Arial" w:cs="Arial"/>
+          <w:color w:val="000000"/>
+          <w:sz w:val="28"/>
+          <w:szCs w:val="28"/>
+          <w:lang w:val="en-US" w:eastAsia="pl-PL"/>
+        </w:rPr>
+      </w:pPr>
+      <w:r>
+        <w:rPr>
+          <w:rFonts w:ascii="Arial" w:eastAsia="Times New Roman" w:hAnsi="Arial" w:cs="Arial"/>
+          <w:color w:val="000000"/>
+          <w:sz w:val="28"/>
+          <w:szCs w:val="28"/>
+          <w:lang w:val="en-US" w:eastAsia="pl-PL"/>
+        </w:rPr>
+        <w:lastRenderedPageBreak/>
+        <w:t xml:space="preserve">Also in Copenhagen you will find a considerable collection of fine art galleries and museums, among them; the city's Museum of Art, Thorvaldsens Museum, and The Hirschsprungske Collection. Charlotte's art gallery is one of Europe's largest exhibition halls for </w:t>
+      </w:r>
+      <w:r>
+        <w:rPr>
+          <w:rFonts w:ascii="Arial" w:eastAsia="Times New Roman" w:hAnsi="Arial" w:cs="Arial"/>
+          <w:color w:val="000000"/>
+          <w:sz w:val="28"/>
+          <w:szCs w:val="28"/>
+          <w:lang w:val="en-US" w:eastAsia="pl-PL"/>
+        </w:rPr>
+        <w:t>…</w:t>
+      </w:r>
+      <w:r>
+        <w:rPr>
+          <w:rFonts w:ascii="Arial" w:eastAsia="Times New Roman" w:hAnsi="Arial" w:cs="Arial"/>
+          <w:color w:val="000000"/>
+          <w:sz w:val="28"/>
+          <w:szCs w:val="28"/>
+          <w:lang w:val="en-US" w:eastAsia="pl-PL"/>
+        </w:rPr>
+        <w:t>contemporary</w:t>
+      </w:r>
+      <w:r>
+        <w:rPr>
+          <w:rFonts w:ascii="Arial" w:eastAsia="Times New Roman" w:hAnsi="Arial" w:cs="Arial"/>
+          <w:color w:val="000000"/>
+          <w:sz w:val="28"/>
+          <w:szCs w:val="28"/>
+          <w:lang w:val="en-US" w:eastAsia="pl-PL"/>
+        </w:rPr>
+        <w:t>………………………</w:t>
+      </w:r>
+      <w:r>
+        <w:rPr>
+          <w:rFonts w:ascii="Arial" w:eastAsia="Times New Roman" w:hAnsi="Arial" w:cs="Arial"/>
+          <w:color w:val="000000"/>
+          <w:sz w:val="28"/>
+          <w:szCs w:val="28"/>
+          <w:lang w:val="en-US" w:eastAsia="pl-PL"/>
+        </w:rPr>
+        <w:t>art. A couple miles south of the city lies the Arken Museum of Modern Art, which often shows interesting exhibits. In Humlebaek, just north of the city, there is the world famous art museum Louisiana (Louisiana Museum of Modern Art).</w:t>
+      </w:r>
+    </w:p>
+    <w:p>
+      <w:pPr>
+        <w:shd w:val="clear" w:color="auto" w:fill="FFFFFF"/>
+        <w:spacing w:before="300" w:after="0" w:line="300" w:lineRule="atLeast"/>
+        <w:textAlignment w:val="top"/>
+        <w:rPr>
+          <w:rFonts w:ascii="Arial" w:eastAsia="Times New Roman" w:hAnsi="Arial" w:cs="Arial"/>
+          <w:color w:val="000000"/>
+          <w:sz w:val="28"/>
+          <w:szCs w:val="28"/>
+          <w:lang w:val="en-US" w:eastAsia="pl-PL"/>
+        </w:rPr>
+      </w:pPr>
+    </w:p>
+    <w:p>
+      <w:pPr>
+        <w:shd w:val="clear" w:color="auto" w:fill="FFFFFF"/>
+        <w:spacing w:before="300" w:after="0" w:line="300" w:lineRule="atLeast"/>
+        <w:textAlignment w:val="top"/>
+        <w:rPr>
+          <w:rFonts w:ascii="Arial" w:eastAsia="Times New Roman" w:hAnsi="Arial" w:cs="Arial"/>
+          <w:b/>
+          <w:color w:val="000000"/>
+          <w:sz w:val="28"/>
+          <w:szCs w:val="28"/>
+          <w:lang w:val="en-US" w:eastAsia="pl-PL"/>
+        </w:rPr>
+      </w:pPr>
+      <w:r>
+        <w:rPr>
+          <w:rFonts w:ascii="Arial" w:eastAsia="Times New Roman" w:hAnsi="Arial" w:cs="Arial"/>
+          <w:b/>
+          <w:color w:val="000000"/>
+          <w:sz w:val="28"/>
+          <w:szCs w:val="28"/>
+          <w:lang w:val="en-US" w:eastAsia="pl-PL"/>
+        </w:rPr>
+        <w:t xml:space="preserve">familiarize, </w:t>
+      </w:r>
+      <w:r>
+        <w:rPr>
+          <w:rFonts w:ascii="Arial" w:eastAsia="Times New Roman" w:hAnsi="Arial" w:cs="Arial"/>
+          <w:b/>
+          <w:color w:val="000000"/>
+          <w:sz w:val="28"/>
+          <w:szCs w:val="28"/>
+          <w:lang w:val="en-US" w:eastAsia="pl-PL"/>
+        </w:rPr>
+        <w:t xml:space="preserve">atypical , relieve, </w:t>
+      </w:r>
+    </w:p>
+    <w:p>
+      <w:pPr>
+        <w:shd w:val="clear" w:color="auto" w:fill="FFFFFF"/>
+        <w:spacing w:before="300" w:after="0" w:line="300" w:lineRule="atLeast"/>
+        <w:textAlignment w:val="top"/>
+        <w:rPr>
+          <w:rFonts w:ascii="Arial" w:eastAsia="Times New Roman" w:hAnsi="Arial" w:cs="Arial"/>
+          <w:color w:val="000000"/>
+          <w:sz w:val="28"/>
+          <w:szCs w:val="28"/>
+          <w:lang w:val="en-US" w:eastAsia="pl-PL"/>
+        </w:rPr>
+      </w:pPr>
+    </w:p>
+    <w:p>
+      <w:pPr>
+        <w:shd w:val="clear" w:color="auto" w:fill="FFFFFF"/>
+        <w:spacing w:before="300" w:after="0" w:line="300" w:lineRule="atLeast"/>
+        <w:textAlignment w:val="top"/>
+        <w:rPr>
+          <w:rFonts w:ascii="Arial" w:eastAsia="Times New Roman" w:hAnsi="Arial" w:cs="Arial"/>
+          <w:color w:val="000000"/>
+          <w:sz w:val="28"/>
+          <w:szCs w:val="28"/>
+          <w:lang w:val="en-US" w:eastAsia="pl-PL"/>
+        </w:rPr>
+      </w:pPr>
+      <w:r>
+        <w:rPr>
+          <w:rFonts w:ascii="Arial" w:eastAsia="Times New Roman" w:hAnsi="Arial" w:cs="Arial"/>
+          <w:color w:val="000000"/>
+          <w:sz w:val="28"/>
+          <w:szCs w:val="28"/>
+          <w:lang w:val="en-US" w:eastAsia="pl-PL"/>
+        </w:rPr>
+        <w:t>The defense historical Tojhusmuseet shows Danish military history from the 1500s to today. Guinne</w:t>
+      </w:r>
+      <w:r>
+        <w:rPr>
+          <w:rFonts w:ascii="Arial" w:eastAsia="Times New Roman" w:hAnsi="Arial" w:cs="Arial"/>
+          <w:color w:val="000000"/>
+          <w:sz w:val="28"/>
+          <w:szCs w:val="28"/>
+          <w:lang w:val="en-US" w:eastAsia="pl-PL"/>
+        </w:rPr>
+        <w:t>ss World Records, visitors can …</w:t>
+      </w:r>
+      <w:r>
+        <w:rPr>
+          <w:rFonts w:ascii="Arial" w:eastAsia="Times New Roman" w:hAnsi="Arial" w:cs="Arial"/>
+          <w:color w:val="000000"/>
+          <w:sz w:val="28"/>
+          <w:szCs w:val="28"/>
+          <w:lang w:val="en-US" w:eastAsia="pl-PL"/>
+        </w:rPr>
+        <w:t>familiarize</w:t>
+      </w:r>
+      <w:r>
+        <w:rPr>
+          <w:rFonts w:ascii="Arial" w:eastAsia="Times New Roman" w:hAnsi="Arial" w:cs="Arial"/>
+          <w:color w:val="000000"/>
+          <w:sz w:val="28"/>
+          <w:szCs w:val="28"/>
+          <w:lang w:val="en-US" w:eastAsia="pl-PL"/>
+        </w:rPr>
+        <w:t>…………………..</w:t>
+      </w:r>
+      <w:r>
+        <w:rPr>
+          <w:rFonts w:ascii="Arial" w:eastAsia="Times New Roman" w:hAnsi="Arial" w:cs="Arial"/>
+          <w:color w:val="000000"/>
+          <w:sz w:val="28"/>
+          <w:szCs w:val="28"/>
+          <w:lang w:val="en-US" w:eastAsia="pl-PL"/>
+        </w:rPr>
+        <w:t xml:space="preserve"> themselves with crazy and improbable world record. Children usually often appreciate a visit to the A Dingding World (Ripley's Believe It or Not!), Which is packed with exciting experiments and </w:t>
+      </w:r>
+      <w:r>
+        <w:rPr>
+          <w:rFonts w:ascii="Arial" w:eastAsia="Times New Roman" w:hAnsi="Arial" w:cs="Arial"/>
+          <w:color w:val="000000"/>
+          <w:sz w:val="28"/>
+          <w:szCs w:val="28"/>
+          <w:lang w:val="en-US" w:eastAsia="pl-PL"/>
+        </w:rPr>
+        <w:t>…</w:t>
+      </w:r>
+      <w:r>
+        <w:rPr>
+          <w:rFonts w:ascii="Arial" w:eastAsia="Times New Roman" w:hAnsi="Arial" w:cs="Arial"/>
+          <w:color w:val="000000"/>
+          <w:sz w:val="28"/>
+          <w:szCs w:val="28"/>
+          <w:lang w:val="en-US" w:eastAsia="pl-PL"/>
+        </w:rPr>
+        <w:t>atypical</w:t>
+      </w:r>
+      <w:r>
+        <w:rPr>
+          <w:rFonts w:ascii="Arial" w:eastAsia="Times New Roman" w:hAnsi="Arial" w:cs="Arial"/>
+          <w:color w:val="000000"/>
+          <w:sz w:val="28"/>
+          <w:szCs w:val="28"/>
+          <w:lang w:val="en-US" w:eastAsia="pl-PL"/>
+        </w:rPr>
+        <w:t>…………………</w:t>
+      </w:r>
+      <w:r>
+        <w:rPr>
+          <w:rFonts w:ascii="Arial" w:eastAsia="Times New Roman" w:hAnsi="Arial" w:cs="Arial"/>
+          <w:color w:val="000000"/>
+          <w:sz w:val="28"/>
+          <w:szCs w:val="28"/>
+          <w:lang w:val="en-US" w:eastAsia="pl-PL"/>
+        </w:rPr>
+        <w:t>objects, like a calf with two heads. More science is at the Zoological Museum (the Natural History Museum of Denmark).</w:t>
+      </w:r>
+    </w:p>
+    <w:p>
+      <w:pPr>
+        <w:shd w:val="clear" w:color="auto" w:fill="FFFFFF"/>
+        <w:spacing w:before="300" w:after="0" w:line="300" w:lineRule="atLeast"/>
+        <w:textAlignment w:val="top"/>
+        <w:rPr>
+          <w:rFonts w:ascii="Arial" w:eastAsia="Times New Roman" w:hAnsi="Arial" w:cs="Arial"/>
+          <w:color w:val="000000"/>
+          <w:sz w:val="28"/>
+          <w:szCs w:val="28"/>
+          <w:lang w:val="en-US" w:eastAsia="pl-PL"/>
+        </w:rPr>
+      </w:pPr>
+      <w:r>
+        <w:rPr>
+          <w:rFonts w:ascii="Arial" w:eastAsia="Times New Roman" w:hAnsi="Arial" w:cs="Arial"/>
+          <w:color w:val="000000"/>
+          <w:sz w:val="28"/>
+          <w:szCs w:val="28"/>
+          <w:lang w:val="en-US" w:eastAsia="pl-PL"/>
+        </w:rPr>
+        <w:t xml:space="preserve">As a tribute to Denmark's most famous children's author, there is also the HC Andersen Eventyrhuset. In this museum you can </w:t>
+      </w:r>
+      <w:r>
+        <w:rPr>
+          <w:rFonts w:ascii="Arial" w:eastAsia="Times New Roman" w:hAnsi="Arial" w:cs="Arial"/>
+          <w:color w:val="000000"/>
+          <w:sz w:val="28"/>
+          <w:szCs w:val="28"/>
+          <w:lang w:val="en-US" w:eastAsia="pl-PL"/>
+        </w:rPr>
+        <w:t>…</w:t>
+      </w:r>
+      <w:r>
+        <w:rPr>
+          <w:rFonts w:ascii="Arial" w:eastAsia="Times New Roman" w:hAnsi="Arial" w:cs="Arial"/>
+          <w:color w:val="000000"/>
+          <w:sz w:val="28"/>
+          <w:szCs w:val="28"/>
+          <w:lang w:val="en-US" w:eastAsia="pl-PL"/>
+        </w:rPr>
+        <w:t>relieve</w:t>
+      </w:r>
+      <w:r>
+        <w:rPr>
+          <w:rFonts w:ascii="Arial" w:eastAsia="Times New Roman" w:hAnsi="Arial" w:cs="Arial"/>
+          <w:color w:val="000000"/>
+          <w:sz w:val="28"/>
+          <w:szCs w:val="28"/>
+          <w:lang w:val="en-US" w:eastAsia="pl-PL"/>
+        </w:rPr>
+        <w:t>………………..</w:t>
+      </w:r>
+      <w:r>
+        <w:rPr>
+          <w:rFonts w:ascii="Arial" w:eastAsia="Times New Roman" w:hAnsi="Arial" w:cs="Arial"/>
+          <w:color w:val="000000"/>
+          <w:sz w:val="28"/>
+          <w:szCs w:val="28"/>
+          <w:lang w:val="en-US" w:eastAsia="pl-PL"/>
+        </w:rPr>
+        <w:t>his childhood and listen to episodes from fairy tales "The Ugly Duckling" and "The Little Match Girl". Moreover, one can visit the author's study and learn more about his life story.</w:t>
+      </w:r>
+    </w:p>
+    <w:p>
+      <w:pPr>
+        <w:shd w:val="clear" w:color="auto" w:fill="FFFFFF"/>
+        <w:spacing w:after="0" w:line="240" w:lineRule="auto"/>
+        <w:textAlignment w:val="top"/>
+        <w:rPr>
+          <w:rFonts w:ascii="Arial" w:eastAsia="Times New Roman" w:hAnsi="Arial" w:cs="Arial"/>
+          <w:color w:val="000000"/>
+          <w:sz w:val="28"/>
+          <w:szCs w:val="28"/>
+          <w:lang w:val="en-US" w:eastAsia="pl-PL"/>
+        </w:rPr>
+      </w:pPr>
+      <w:r>
+        <w:rPr>
+          <w:rFonts w:ascii="Arial" w:eastAsia="Times New Roman" w:hAnsi="Arial" w:cs="Arial"/>
+          <w:color w:val="000000"/>
+          <w:sz w:val="28"/>
+          <w:szCs w:val="28"/>
+          <w:lang w:val="en-US" w:eastAsia="pl-PL"/>
+        </w:rPr>
+        <w:t> </w:t>
+      </w:r>
+    </w:p>
+    <w:p>
+      <w:pPr>
+        <w:shd w:val="clear" w:color="auto" w:fill="FFFFFF"/>
+        <w:spacing w:after="0" w:line="240" w:lineRule="auto"/>
+        <w:textAlignment w:val="top"/>
+        <w:rPr>
+          <w:rFonts w:ascii="Arial" w:eastAsia="Times New Roman" w:hAnsi="Arial" w:cs="Arial"/>
+          <w:color w:val="000000"/>
+          <w:sz w:val="28"/>
+          <w:szCs w:val="28"/>
+          <w:lang w:val="en-US" w:eastAsia="pl-PL"/>
+        </w:rPr>
+      </w:pPr>
+      <w:r>
+        <w:rPr>
+          <w:rFonts w:ascii="Arial" w:eastAsia="Times New Roman" w:hAnsi="Arial" w:cs="Arial"/>
+          <w:color w:val="000000"/>
+          <w:sz w:val="28"/>
+          <w:szCs w:val="28"/>
+          <w:lang w:val="en-US" w:eastAsia="pl-PL"/>
+        </w:rPr>
+        <w:t> </w:t>
+      </w:r>
+    </w:p>
+    <w:p>
+      <w:pPr>
+        <w:shd w:val="clear" w:color="auto" w:fill="FFFFFF"/>
+        <w:spacing w:after="0" w:line="360" w:lineRule="atLeast"/>
+        <w:textAlignment w:val="top"/>
+        <w:outlineLvl w:val="3"/>
+        <w:rPr>
+          <w:rFonts w:ascii="Arial" w:eastAsia="Times New Roman" w:hAnsi="Arial" w:cs="Arial"/>
+          <w:color w:val="C75533"/>
+          <w:sz w:val="28"/>
+          <w:szCs w:val="28"/>
+          <w:lang w:val="en-US" w:eastAsia="pl-PL"/>
+        </w:rPr>
+      </w:pPr>
+      <w:r>
+        <w:rPr>
+          <w:rFonts w:ascii="Arial" w:eastAsia="Times New Roman" w:hAnsi="Arial" w:cs="Arial"/>
+          <w:color w:val="C75533"/>
+          <w:sz w:val="28"/>
+          <w:szCs w:val="28"/>
+          <w:lang w:val="en-US" w:eastAsia="pl-PL"/>
+        </w:rPr>
+        <w:t>Sightseeing</w:t>
+      </w:r>
+    </w:p>
+    <w:p>
+      <w:pPr>
+        <w:shd w:val="clear" w:color="auto" w:fill="FFFFFF"/>
+        <w:spacing w:after="0" w:line="360" w:lineRule="atLeast"/>
+        <w:textAlignment w:val="top"/>
+        <w:outlineLvl w:val="3"/>
+        <w:rPr>
+          <w:rFonts w:ascii="Arial" w:eastAsia="Times New Roman" w:hAnsi="Arial" w:cs="Arial"/>
+          <w:color w:val="C75533"/>
+          <w:sz w:val="28"/>
+          <w:szCs w:val="28"/>
+          <w:lang w:val="en-US" w:eastAsia="pl-PL"/>
+        </w:rPr>
+      </w:pPr>
+    </w:p>
+    <w:p>
+      <w:pPr>
+        <w:shd w:val="clear" w:color="auto" w:fill="FFFFFF"/>
+        <w:spacing w:after="0" w:line="300" w:lineRule="atLeast"/>
+        <w:textAlignment w:val="top"/>
+        <w:rPr>
+          <w:rFonts w:ascii="Arial" w:eastAsia="Times New Roman" w:hAnsi="Arial" w:cs="Arial"/>
+          <w:b/>
+          <w:color w:val="000000"/>
+          <w:sz w:val="28"/>
+          <w:szCs w:val="28"/>
+          <w:lang w:val="en-US" w:eastAsia="pl-PL"/>
+        </w:rPr>
+      </w:pPr>
+      <w:r>
+        <w:rPr>
+          <w:rFonts w:ascii="Arial" w:eastAsia="Times New Roman" w:hAnsi="Arial" w:cs="Arial"/>
+          <w:b/>
+          <w:color w:val="000000"/>
+          <w:sz w:val="28"/>
+          <w:szCs w:val="28"/>
+          <w:lang w:val="en-US" w:eastAsia="pl-PL"/>
+        </w:rPr>
+        <w:t>strain, hop, curiosities, guided</w:t>
+      </w:r>
+    </w:p>
+    <w:p>
+      <w:pPr>
+        <w:shd w:val="clear" w:color="auto" w:fill="FFFFFF"/>
+        <w:spacing w:after="0" w:line="300" w:lineRule="atLeast"/>
+        <w:textAlignment w:val="top"/>
+        <w:rPr>
+          <w:rFonts w:ascii="Arial" w:eastAsia="Times New Roman" w:hAnsi="Arial" w:cs="Arial"/>
+          <w:color w:val="000000"/>
+          <w:sz w:val="28"/>
+          <w:szCs w:val="28"/>
+          <w:lang w:val="en-US" w:eastAsia="pl-PL"/>
+        </w:rPr>
+      </w:pPr>
+    </w:p>
+    <w:p>
+      <w:pPr>
+        <w:shd w:val="clear" w:color="auto" w:fill="FFFFFF"/>
+        <w:spacing w:after="0" w:line="300" w:lineRule="atLeast"/>
+        <w:textAlignment w:val="top"/>
+        <w:rPr>
+          <w:rFonts w:ascii="Arial" w:eastAsia="Times New Roman" w:hAnsi="Arial" w:cs="Arial"/>
+          <w:color w:val="000000"/>
+          <w:sz w:val="28"/>
+          <w:szCs w:val="28"/>
+          <w:lang w:val="en-US" w:eastAsia="pl-PL"/>
+        </w:rPr>
+      </w:pPr>
+      <w:r>
+        <w:rPr>
+          <w:rFonts w:ascii="Arial" w:eastAsia="Times New Roman" w:hAnsi="Arial" w:cs="Arial"/>
+          <w:color w:val="000000"/>
+          <w:sz w:val="28"/>
+          <w:szCs w:val="28"/>
+          <w:lang w:val="en-US" w:eastAsia="pl-PL"/>
+        </w:rPr>
+        <w:t>Here at Copenhagen.com we provide you with many good tips on activities and sights to enrich your stay in Copenhagen. If you want to see a lot in a short time and without having to</w:t>
+      </w:r>
+      <w:r>
+        <w:rPr>
+          <w:rFonts w:ascii="Arial" w:eastAsia="Times New Roman" w:hAnsi="Arial" w:cs="Arial"/>
+          <w:color w:val="000000"/>
+          <w:sz w:val="28"/>
+          <w:szCs w:val="28"/>
+          <w:lang w:val="en-US" w:eastAsia="pl-PL"/>
+        </w:rPr>
+        <w:t>…</w:t>
+      </w:r>
+      <w:r>
+        <w:rPr>
+          <w:rFonts w:ascii="Arial" w:eastAsia="Times New Roman" w:hAnsi="Arial" w:cs="Arial"/>
+          <w:color w:val="000000"/>
+          <w:sz w:val="28"/>
+          <w:szCs w:val="28"/>
+          <w:lang w:val="en-US" w:eastAsia="pl-PL"/>
+        </w:rPr>
+        <w:t>strain</w:t>
+      </w:r>
+      <w:r>
+        <w:rPr>
+          <w:rFonts w:ascii="Arial" w:eastAsia="Times New Roman" w:hAnsi="Arial" w:cs="Arial"/>
+          <w:color w:val="000000"/>
+          <w:sz w:val="28"/>
+          <w:szCs w:val="28"/>
+          <w:lang w:val="en-US" w:eastAsia="pl-PL"/>
+        </w:rPr>
+        <w:t>……………………</w:t>
+      </w:r>
+      <w:r>
+        <w:rPr>
+          <w:rFonts w:ascii="Arial" w:eastAsia="Times New Roman" w:hAnsi="Arial" w:cs="Arial"/>
+          <w:color w:val="000000"/>
+          <w:sz w:val="28"/>
+          <w:szCs w:val="28"/>
+          <w:lang w:val="en-US" w:eastAsia="pl-PL"/>
+        </w:rPr>
+        <w:t xml:space="preserve"> yourself taking a trip on the canal boats is recommended. Channel tour round trips depart from Nyhavn and Gammel St</w:t>
+      </w:r>
+      <w:r>
+        <w:rPr>
+          <w:rFonts w:ascii="Arial" w:eastAsia="Times New Roman" w:hAnsi="Arial" w:cs="Arial"/>
+          <w:color w:val="000000"/>
+          <w:sz w:val="28"/>
+          <w:szCs w:val="28"/>
+          <w:lang w:val="en-US" w:eastAsia="pl-PL"/>
+        </w:rPr>
+        <w:t>rand 26. There are also many ……</w:t>
+      </w:r>
+      <w:r>
+        <w:rPr>
+          <w:rFonts w:ascii="Arial" w:eastAsia="Times New Roman" w:hAnsi="Arial" w:cs="Arial"/>
+          <w:color w:val="000000"/>
+          <w:sz w:val="28"/>
+          <w:szCs w:val="28"/>
+          <w:lang w:val="en-US" w:eastAsia="pl-PL"/>
+        </w:rPr>
+        <w:t>hop</w:t>
+      </w:r>
+      <w:r>
+        <w:rPr>
+          <w:rFonts w:ascii="Arial" w:eastAsia="Times New Roman" w:hAnsi="Arial" w:cs="Arial"/>
+          <w:color w:val="000000"/>
+          <w:sz w:val="28"/>
+          <w:szCs w:val="28"/>
+          <w:lang w:val="en-US" w:eastAsia="pl-PL"/>
+        </w:rPr>
+        <w:t>…………</w:t>
+      </w:r>
+      <w:r>
+        <w:rPr>
+          <w:rFonts w:ascii="Arial" w:eastAsia="Times New Roman" w:hAnsi="Arial" w:cs="Arial"/>
+          <w:color w:val="000000"/>
+          <w:sz w:val="28"/>
+          <w:szCs w:val="28"/>
+          <w:lang w:val="en-US" w:eastAsia="pl-PL"/>
+        </w:rPr>
+        <w:t>-on-hop-off boats that go all the way between naval fort Tre Kronor in the north and Fisketorvet in the south.</w:t>
+      </w:r>
+    </w:p>
+    <w:p>
+      <w:pPr>
+        <w:shd w:val="clear" w:color="auto" w:fill="FFFFFF"/>
+        <w:spacing w:before="300" w:after="0" w:line="300" w:lineRule="atLeast"/>
+        <w:textAlignment w:val="top"/>
+        <w:rPr>
+          <w:rFonts w:ascii="Arial" w:eastAsia="Times New Roman" w:hAnsi="Arial" w:cs="Arial"/>
+          <w:color w:val="000000"/>
+          <w:sz w:val="28"/>
+          <w:szCs w:val="28"/>
+          <w:lang w:val="en-US" w:eastAsia="pl-PL"/>
+        </w:rPr>
+      </w:pPr>
+      <w:r>
+        <w:rPr>
+          <w:rFonts w:ascii="Arial" w:eastAsia="Times New Roman" w:hAnsi="Arial" w:cs="Arial"/>
+          <w:color w:val="000000"/>
+          <w:sz w:val="28"/>
+          <w:szCs w:val="28"/>
+          <w:lang w:val="en-US" w:eastAsia="pl-PL"/>
+        </w:rPr>
+        <w:lastRenderedPageBreak/>
+        <w:t>Many people start their visit with a</w:t>
+      </w:r>
+      <w:r>
+        <w:rPr>
+          <w:rFonts w:ascii="Arial" w:eastAsia="Times New Roman" w:hAnsi="Arial" w:cs="Arial"/>
+          <w:color w:val="000000"/>
+          <w:sz w:val="28"/>
+          <w:szCs w:val="28"/>
+          <w:lang w:val="en-US" w:eastAsia="pl-PL"/>
+        </w:rPr>
+        <w:t>…</w:t>
+      </w:r>
+      <w:r>
+        <w:rPr>
+          <w:rFonts w:ascii="Arial" w:eastAsia="Times New Roman" w:hAnsi="Arial" w:cs="Arial"/>
+          <w:color w:val="000000"/>
+          <w:sz w:val="28"/>
+          <w:szCs w:val="28"/>
+          <w:lang w:val="en-US" w:eastAsia="pl-PL"/>
+        </w:rPr>
+        <w:t>guided</w:t>
+      </w:r>
+      <w:r>
+        <w:rPr>
+          <w:rFonts w:ascii="Arial" w:eastAsia="Times New Roman" w:hAnsi="Arial" w:cs="Arial"/>
+          <w:color w:val="000000"/>
+          <w:sz w:val="28"/>
+          <w:szCs w:val="28"/>
+          <w:lang w:val="en-US" w:eastAsia="pl-PL"/>
+        </w:rPr>
+        <w:t>…………………</w:t>
+      </w:r>
+      <w:r>
+        <w:rPr>
+          <w:rFonts w:ascii="Arial" w:eastAsia="Times New Roman" w:hAnsi="Arial" w:cs="Arial"/>
+          <w:color w:val="000000"/>
+          <w:sz w:val="28"/>
+          <w:szCs w:val="28"/>
+          <w:lang w:val="en-US" w:eastAsia="pl-PL"/>
+        </w:rPr>
+        <w:t xml:space="preserve"> tour or city tour. There are both publicly organized and smaller, private tours with special themes available. Some examples are beer tasting, food and culture. There are also guided historical tours of the city. You can include visits to the </w:t>
+      </w:r>
+      <w:r>
+        <w:rPr>
+          <w:rFonts w:ascii="Arial" w:eastAsia="Times New Roman" w:hAnsi="Arial" w:cs="Arial"/>
+          <w:color w:val="000000"/>
+          <w:sz w:val="28"/>
+          <w:szCs w:val="28"/>
+          <w:lang w:val="en-US" w:eastAsia="pl-PL"/>
+        </w:rPr>
+        <w:t>…</w:t>
+      </w:r>
+      <w:r>
+        <w:rPr>
+          <w:rFonts w:ascii="Arial" w:eastAsia="Times New Roman" w:hAnsi="Arial" w:cs="Arial"/>
+          <w:color w:val="000000"/>
+          <w:sz w:val="28"/>
+          <w:szCs w:val="28"/>
+          <w:lang w:val="en-US" w:eastAsia="pl-PL"/>
+        </w:rPr>
+        <w:t>curiosities</w:t>
+      </w:r>
+      <w:r>
+        <w:rPr>
+          <w:rFonts w:ascii="Arial" w:eastAsia="Times New Roman" w:hAnsi="Arial" w:cs="Arial"/>
+          <w:color w:val="000000"/>
+          <w:sz w:val="28"/>
+          <w:szCs w:val="28"/>
+          <w:lang w:val="en-US" w:eastAsia="pl-PL"/>
+        </w:rPr>
+        <w:t>…………………..</w:t>
+      </w:r>
+      <w:r>
+        <w:rPr>
+          <w:rFonts w:ascii="Arial" w:eastAsia="Times New Roman" w:hAnsi="Arial" w:cs="Arial"/>
+          <w:color w:val="000000"/>
+          <w:sz w:val="28"/>
+          <w:szCs w:val="28"/>
+          <w:lang w:val="en-US" w:eastAsia="pl-PL"/>
+        </w:rPr>
+        <w:t>about Hans Christian Andersen and the philosopher Søren Kierkegaard, which is representative of the time period is known as the Danish Golden Age.</w:t>
+      </w:r>
+    </w:p>
+    <w:p>
+      <w:pPr>
+        <w:shd w:val="clear" w:color="auto" w:fill="FFFFFF"/>
+        <w:spacing w:before="300" w:after="0" w:line="300" w:lineRule="atLeast"/>
+        <w:textAlignment w:val="top"/>
+        <w:rPr>
+          <w:rFonts w:ascii="Arial" w:eastAsia="Times New Roman" w:hAnsi="Arial" w:cs="Arial"/>
+          <w:color w:val="000000"/>
+          <w:sz w:val="28"/>
+          <w:szCs w:val="28"/>
+          <w:lang w:val="en-US" w:eastAsia="pl-PL"/>
+        </w:rPr>
+      </w:pPr>
+      <w:r>
+        <w:rPr>
+          <w:rFonts w:ascii="Arial" w:eastAsia="Times New Roman" w:hAnsi="Arial" w:cs="Arial"/>
+          <w:color w:val="000000"/>
+          <w:sz w:val="28"/>
+          <w:szCs w:val="28"/>
+          <w:lang w:val="en-US" w:eastAsia="pl-PL"/>
+        </w:rPr>
+        <w:t>A convenient way to experience the city is to use the hop-on hop-off buses. When you decide for yourself where and when you want to go on and off. Additionally, you can choose how long you want to stay in each place. For those who want more excitement it is possible to go on a private cruise or boat trip. Then you can experience the sights from the water and experience a great panoramic view of the city.</w:t>
+      </w:r>
+    </w:p>
+    <w:p>
+      <w:pPr>
+        <w:shd w:val="clear" w:color="auto" w:fill="FFFFFF"/>
+        <w:spacing w:before="300" w:after="0" w:line="300" w:lineRule="atLeast"/>
+        <w:textAlignment w:val="top"/>
+        <w:rPr>
+          <w:rFonts w:ascii="Arial" w:eastAsia="Times New Roman" w:hAnsi="Arial" w:cs="Arial"/>
+          <w:color w:val="000000"/>
+          <w:sz w:val="28"/>
+          <w:szCs w:val="28"/>
+          <w:lang w:val="en-US" w:eastAsia="pl-PL"/>
+        </w:rPr>
+      </w:pPr>
+      <w:r>
+        <w:rPr>
+          <w:rFonts w:ascii="Arial" w:eastAsia="Times New Roman" w:hAnsi="Arial" w:cs="Arial"/>
+          <w:color w:val="000000"/>
+          <w:sz w:val="28"/>
+          <w:szCs w:val="28"/>
+          <w:lang w:val="en-US" w:eastAsia="pl-PL"/>
+        </w:rPr>
+        <w:t>Many visitors also choose to do day trips outside the city and visit the Swedish city of Malmo, Hans Christian Andersen's Odense and the Kronborg Castle in Elsinore, which is Prince Hamlet's home in the famous Shakespeare play.</w:t>
+      </w:r>
+    </w:p>
+    <w:p>
+      <w:pPr>
+        <w:shd w:val="clear" w:color="auto" w:fill="FFFFFF"/>
+        <w:spacing w:after="0" w:line="240" w:lineRule="auto"/>
+        <w:textAlignment w:val="top"/>
+        <w:rPr>
+          <w:rFonts w:ascii="Arial" w:eastAsia="Times New Roman" w:hAnsi="Arial" w:cs="Arial"/>
+          <w:color w:val="000000"/>
+          <w:sz w:val="28"/>
+          <w:szCs w:val="28"/>
+          <w:lang w:val="en-US" w:eastAsia="pl-PL"/>
+        </w:rPr>
+      </w:pPr>
+      <w:r>
+        <w:rPr>
+          <w:rFonts w:ascii="Arial" w:eastAsia="Times New Roman" w:hAnsi="Arial" w:cs="Arial"/>
+          <w:color w:val="000000"/>
+          <w:sz w:val="28"/>
+          <w:szCs w:val="28"/>
+          <w:lang w:val="en-US" w:eastAsia="pl-PL"/>
+        </w:rPr>
+        <w:t> </w:t>
+      </w:r>
+    </w:p>
+    <w:p>
+      <w:pPr>
+        <w:shd w:val="clear" w:color="auto" w:fill="FFFFFF"/>
+        <w:spacing w:after="0" w:line="300" w:lineRule="atLeast"/>
+        <w:textAlignment w:val="top"/>
+        <w:rPr>
+          <w:rFonts w:ascii="Arial" w:eastAsia="Times New Roman" w:hAnsi="Arial" w:cs="Arial"/>
+          <w:color w:val="000000"/>
+          <w:sz w:val="28"/>
+          <w:szCs w:val="28"/>
+          <w:lang w:val="en-US" w:eastAsia="pl-PL"/>
+        </w:rPr>
+      </w:pPr>
+    </w:p>
+    <w:p>
+      <w:pPr>
+        <w:shd w:val="clear" w:color="auto" w:fill="FFFFFF"/>
+        <w:spacing w:after="0" w:line="300" w:lineRule="atLeast"/>
+        <w:textAlignment w:val="top"/>
+        <w:rPr>
+          <w:rFonts w:ascii="Arial" w:eastAsia="Times New Roman" w:hAnsi="Arial" w:cs="Arial"/>
+          <w:color w:val="000000"/>
+          <w:sz w:val="28"/>
+          <w:szCs w:val="28"/>
+          <w:lang w:val="en-US" w:eastAsia="pl-PL"/>
+        </w:rPr>
+      </w:pPr>
+      <w:r>
+        <w:rPr>
+          <w:rFonts w:ascii="Arial" w:eastAsia="Times New Roman" w:hAnsi="Arial" w:cs="Arial"/>
+          <w:color w:val="000000"/>
+          <w:sz w:val="28"/>
+          <w:szCs w:val="28"/>
+          <w:lang w:val="en-US" w:eastAsia="pl-PL"/>
+        </w:rPr>
+        <w:t xml:space="preserve">Entertainment, </w:t>
+      </w:r>
+    </w:p>
+    <w:p>
+      <w:pPr>
+        <w:shd w:val="clear" w:color="auto" w:fill="FFFFFF"/>
+        <w:spacing w:after="0" w:line="300" w:lineRule="atLeast"/>
+        <w:textAlignment w:val="top"/>
+        <w:rPr>
+          <w:rFonts w:ascii="Arial" w:eastAsia="Times New Roman" w:hAnsi="Arial" w:cs="Arial"/>
+          <w:color w:val="000000"/>
+          <w:sz w:val="28"/>
+          <w:szCs w:val="28"/>
+          <w:lang w:val="en-US" w:eastAsia="pl-PL"/>
+        </w:rPr>
+      </w:pPr>
+    </w:p>
+    <w:p>
+      <w:pPr>
+        <w:shd w:val="clear" w:color="auto" w:fill="FFFFFF"/>
+        <w:spacing w:after="0" w:line="300" w:lineRule="atLeast"/>
+        <w:textAlignment w:val="top"/>
+        <w:rPr>
+          <w:rFonts w:ascii="Arial" w:eastAsia="Times New Roman" w:hAnsi="Arial" w:cs="Arial"/>
+          <w:b/>
+          <w:color w:val="000000"/>
+          <w:sz w:val="28"/>
+          <w:szCs w:val="28"/>
+          <w:lang w:val="en-US" w:eastAsia="pl-PL"/>
+        </w:rPr>
+      </w:pPr>
+      <w:r>
+        <w:rPr>
+          <w:rFonts w:ascii="Arial" w:eastAsia="Times New Roman" w:hAnsi="Arial" w:cs="Arial"/>
+          <w:b/>
+          <w:color w:val="000000"/>
+          <w:sz w:val="28"/>
+          <w:szCs w:val="28"/>
+          <w:lang w:val="en-US" w:eastAsia="pl-PL"/>
+        </w:rPr>
+        <w:t xml:space="preserve">vibrant, cozy, sophisticated, venues, </w:t>
+      </w:r>
+    </w:p>
+    <w:p>
+      <w:pPr>
+        <w:shd w:val="clear" w:color="auto" w:fill="FFFFFF"/>
+        <w:spacing w:after="0" w:line="300" w:lineRule="atLeast"/>
+        <w:textAlignment w:val="top"/>
+        <w:rPr>
+          <w:rFonts w:ascii="Arial" w:eastAsia="Times New Roman" w:hAnsi="Arial" w:cs="Arial"/>
+          <w:color w:val="000000"/>
+          <w:sz w:val="28"/>
+          <w:szCs w:val="28"/>
+          <w:lang w:val="en-US" w:eastAsia="pl-PL"/>
+        </w:rPr>
+      </w:pPr>
+    </w:p>
+    <w:p>
+      <w:pPr>
+        <w:shd w:val="clear" w:color="auto" w:fill="FFFFFF"/>
+        <w:spacing w:after="0" w:line="300" w:lineRule="atLeast"/>
+        <w:textAlignment w:val="top"/>
+        <w:rPr>
+          <w:rFonts w:ascii="Arial" w:eastAsia="Times New Roman" w:hAnsi="Arial" w:cs="Arial"/>
+          <w:color w:val="000000"/>
+          <w:sz w:val="28"/>
+          <w:szCs w:val="28"/>
+          <w:lang w:val="en-US" w:eastAsia="pl-PL"/>
+        </w:rPr>
+      </w:pPr>
+      <w:r>
+        <w:rPr>
+          <w:rFonts w:ascii="Arial" w:eastAsia="Times New Roman" w:hAnsi="Arial" w:cs="Arial"/>
+          <w:color w:val="000000"/>
+          <w:sz w:val="28"/>
+          <w:szCs w:val="28"/>
+          <w:lang w:val="en-US" w:eastAsia="pl-PL"/>
+        </w:rPr>
+        <w:t xml:space="preserve">Copenhagen is a </w:t>
+      </w:r>
+      <w:r>
+        <w:rPr>
+          <w:rFonts w:ascii="Arial" w:eastAsia="Times New Roman" w:hAnsi="Arial" w:cs="Arial"/>
+          <w:color w:val="000000"/>
+          <w:sz w:val="28"/>
+          <w:szCs w:val="28"/>
+          <w:lang w:val="en-US" w:eastAsia="pl-PL"/>
+        </w:rPr>
+        <w:t>…</w:t>
+      </w:r>
+      <w:r>
+        <w:rPr>
+          <w:rFonts w:ascii="Arial" w:eastAsia="Times New Roman" w:hAnsi="Arial" w:cs="Arial"/>
+          <w:color w:val="000000"/>
+          <w:sz w:val="28"/>
+          <w:szCs w:val="28"/>
+          <w:lang w:val="en-US" w:eastAsia="pl-PL"/>
+        </w:rPr>
+        <w:t>vibrant</w:t>
+      </w:r>
+      <w:r>
+        <w:rPr>
+          <w:rFonts w:ascii="Arial" w:eastAsia="Times New Roman" w:hAnsi="Arial" w:cs="Arial"/>
+          <w:color w:val="000000"/>
+          <w:sz w:val="28"/>
+          <w:szCs w:val="28"/>
+          <w:lang w:val="en-US" w:eastAsia="pl-PL"/>
+        </w:rPr>
+        <w:t>………………………</w:t>
+      </w:r>
+      <w:r>
+        <w:rPr>
+          <w:rFonts w:ascii="Arial" w:eastAsia="Times New Roman" w:hAnsi="Arial" w:cs="Arial"/>
+          <w:color w:val="000000"/>
+          <w:sz w:val="28"/>
+          <w:szCs w:val="28"/>
+          <w:lang w:val="en-US" w:eastAsia="pl-PL"/>
+        </w:rPr>
+        <w:t>city that has an amazing cultural scene. Here you can enjoy theater, music and various performances, as well as the classic outdoor activities and sports bars. At Kongens Nytorv lies the Royal Theatre (Royal Theater) and the Copenhagen Opera. Other theaters in the city include Oestre Gasværk Theatre, Nørrebro Teater and Folketeatret (People's Theatre).</w:t>
+      </w:r>
+    </w:p>
+    <w:p>
+      <w:pPr>
+        <w:shd w:val="clear" w:color="auto" w:fill="FFFFFF"/>
+        <w:spacing w:before="300" w:after="0" w:line="300" w:lineRule="atLeast"/>
+        <w:textAlignment w:val="top"/>
+        <w:rPr>
+          <w:rFonts w:ascii="Arial" w:eastAsia="Times New Roman" w:hAnsi="Arial" w:cs="Arial"/>
+          <w:color w:val="000000"/>
+          <w:sz w:val="28"/>
+          <w:szCs w:val="28"/>
+          <w:lang w:val="en-US" w:eastAsia="pl-PL"/>
+        </w:rPr>
+      </w:pPr>
+      <w:r>
+        <w:rPr>
+          <w:rFonts w:ascii="Arial" w:eastAsia="Times New Roman" w:hAnsi="Arial" w:cs="Arial"/>
+          <w:color w:val="000000"/>
+          <w:sz w:val="28"/>
+          <w:szCs w:val="28"/>
+          <w:lang w:val="en-US" w:eastAsia="pl-PL"/>
+        </w:rPr>
+        <w:t xml:space="preserve">On weekends the inner city seethes with life long into the small hours of the morning. At Stroget and Nyhavn are a variety of traditional Danish bars or pubs, often with large outdoor terraces. These usually have a </w:t>
+      </w:r>
+      <w:r>
+        <w:rPr>
+          <w:rFonts w:ascii="Arial" w:eastAsia="Times New Roman" w:hAnsi="Arial" w:cs="Arial"/>
+          <w:color w:val="000000"/>
+          <w:sz w:val="28"/>
+          <w:szCs w:val="28"/>
+          <w:lang w:val="en-US" w:eastAsia="pl-PL"/>
+        </w:rPr>
+        <w:t>…</w:t>
+      </w:r>
+      <w:r>
+        <w:rPr>
+          <w:rFonts w:ascii="Arial" w:eastAsia="Times New Roman" w:hAnsi="Arial" w:cs="Arial"/>
+          <w:color w:val="000000"/>
+          <w:sz w:val="28"/>
+          <w:szCs w:val="28"/>
+          <w:lang w:val="en-US" w:eastAsia="pl-PL"/>
+        </w:rPr>
+        <w:t>cozy</w:t>
+      </w:r>
+      <w:r>
+        <w:rPr>
+          <w:rFonts w:ascii="Arial" w:eastAsia="Times New Roman" w:hAnsi="Arial" w:cs="Arial"/>
+          <w:color w:val="000000"/>
+          <w:sz w:val="28"/>
+          <w:szCs w:val="28"/>
+          <w:lang w:val="en-US" w:eastAsia="pl-PL"/>
+        </w:rPr>
+        <w:t>…………………….</w:t>
+      </w:r>
+      <w:r>
+        <w:rPr>
+          <w:rFonts w:ascii="Arial" w:eastAsia="Times New Roman" w:hAnsi="Arial" w:cs="Arial"/>
+          <w:color w:val="000000"/>
+          <w:sz w:val="28"/>
+          <w:szCs w:val="28"/>
+          <w:lang w:val="en-US" w:eastAsia="pl-PL"/>
+        </w:rPr>
+        <w:t>atmosphere and serve cold beer or lager. In Copenhagen, there are plenty of micro-breweries and some of these have their own beer bars, where one can sample the different varieties of beer.</w:t>
+      </w:r>
+    </w:p>
+    <w:p>
+      <w:pPr>
+        <w:shd w:val="clear" w:color="auto" w:fill="FFFFFF"/>
+        <w:spacing w:before="300" w:after="0" w:line="300" w:lineRule="atLeast"/>
+        <w:textAlignment w:val="top"/>
+        <w:rPr>
+          <w:rFonts w:ascii="Arial" w:eastAsia="Times New Roman" w:hAnsi="Arial" w:cs="Arial"/>
+          <w:color w:val="000000"/>
+          <w:sz w:val="28"/>
+          <w:szCs w:val="28"/>
+          <w:lang w:val="en-US" w:eastAsia="pl-PL"/>
+        </w:rPr>
+      </w:pPr>
+      <w:r>
+        <w:rPr>
+          <w:rFonts w:ascii="Arial" w:eastAsia="Times New Roman" w:hAnsi="Arial" w:cs="Arial"/>
+          <w:color w:val="000000"/>
+          <w:sz w:val="28"/>
+          <w:szCs w:val="28"/>
+          <w:lang w:val="en-US" w:eastAsia="pl-PL"/>
+        </w:rPr>
+        <w:t xml:space="preserve">In Copenhagen you can also find many modern party </w:t>
+      </w:r>
+      <w:r>
+        <w:rPr>
+          <w:rFonts w:ascii="Arial" w:eastAsia="Times New Roman" w:hAnsi="Arial" w:cs="Arial"/>
+          <w:color w:val="000000"/>
+          <w:sz w:val="28"/>
+          <w:szCs w:val="28"/>
+          <w:lang w:val="en-US" w:eastAsia="pl-PL"/>
+        </w:rPr>
+        <w:t>…</w:t>
+      </w:r>
+      <w:r>
+        <w:rPr>
+          <w:rFonts w:ascii="Arial" w:eastAsia="Times New Roman" w:hAnsi="Arial" w:cs="Arial"/>
+          <w:color w:val="000000"/>
+          <w:sz w:val="28"/>
+          <w:szCs w:val="28"/>
+          <w:lang w:val="en-US" w:eastAsia="pl-PL"/>
+        </w:rPr>
+        <w:t>venues</w:t>
+      </w:r>
+      <w:r>
+        <w:rPr>
+          <w:rFonts w:ascii="Arial" w:eastAsia="Times New Roman" w:hAnsi="Arial" w:cs="Arial"/>
+          <w:color w:val="000000"/>
+          <w:sz w:val="28"/>
+          <w:szCs w:val="28"/>
+          <w:lang w:val="en-US" w:eastAsia="pl-PL"/>
+        </w:rPr>
+        <w:t>………………</w:t>
+      </w:r>
+      <w:r>
+        <w:rPr>
+          <w:rFonts w:ascii="Arial" w:eastAsia="Times New Roman" w:hAnsi="Arial" w:cs="Arial"/>
+          <w:color w:val="000000"/>
+          <w:sz w:val="28"/>
+          <w:szCs w:val="28"/>
+          <w:lang w:val="en-US" w:eastAsia="pl-PL"/>
+        </w:rPr>
+        <w:t xml:space="preserve">such as nightclubs, discos and underground clubs. Nørrebro is a popular area - especially the area around Sankt </w:t>
+      </w:r>
+      <w:r>
+        <w:rPr>
+          <w:rFonts w:ascii="Arial" w:eastAsia="Times New Roman" w:hAnsi="Arial" w:cs="Arial"/>
+          <w:color w:val="000000"/>
+          <w:sz w:val="28"/>
+          <w:szCs w:val="28"/>
+          <w:lang w:val="en-US" w:eastAsia="pl-PL"/>
+        </w:rPr>
+        <w:lastRenderedPageBreak/>
+        <w:t xml:space="preserve">Hans Torv. The best nightlife is said to be found in Vesterbro, in Kødbyen and on Istedgade street. In many parts of the city you can also find fashionable wine houses and cocktail bars, where the city's more </w:t>
+      </w:r>
+      <w:r>
+        <w:rPr>
+          <w:rFonts w:ascii="Arial" w:eastAsia="Times New Roman" w:hAnsi="Arial" w:cs="Arial"/>
+          <w:color w:val="000000"/>
+          <w:sz w:val="28"/>
+          <w:szCs w:val="28"/>
+          <w:lang w:val="en-US" w:eastAsia="pl-PL"/>
+        </w:rPr>
+        <w:t>…</w:t>
+      </w:r>
+      <w:r>
+        <w:rPr>
+          <w:rFonts w:ascii="Arial" w:eastAsia="Times New Roman" w:hAnsi="Arial" w:cs="Arial"/>
+          <w:color w:val="000000"/>
+          <w:sz w:val="28"/>
+          <w:szCs w:val="28"/>
+          <w:lang w:val="en-US" w:eastAsia="pl-PL"/>
+        </w:rPr>
+        <w:t>sophistica</w:t>
+      </w:r>
+      <w:r>
+        <w:rPr>
+          <w:rFonts w:ascii="Arial" w:eastAsia="Times New Roman" w:hAnsi="Arial" w:cs="Arial"/>
+          <w:color w:val="000000"/>
+          <w:sz w:val="28"/>
+          <w:szCs w:val="28"/>
+          <w:lang w:val="en-US" w:eastAsia="pl-PL"/>
+        </w:rPr>
+        <w:t>t</w:t>
+      </w:r>
+      <w:r>
+        <w:rPr>
+          <w:rFonts w:ascii="Arial" w:eastAsia="Times New Roman" w:hAnsi="Arial" w:cs="Arial"/>
+          <w:color w:val="000000"/>
+          <w:sz w:val="28"/>
+          <w:szCs w:val="28"/>
+          <w:lang w:val="en-US" w:eastAsia="pl-PL"/>
+        </w:rPr>
+        <w:t>ed</w:t>
+      </w:r>
+      <w:r>
+        <w:rPr>
+          <w:rFonts w:ascii="Arial" w:eastAsia="Times New Roman" w:hAnsi="Arial" w:cs="Arial"/>
+          <w:color w:val="000000"/>
+          <w:sz w:val="28"/>
+          <w:szCs w:val="28"/>
+          <w:lang w:val="en-US" w:eastAsia="pl-PL"/>
+        </w:rPr>
+        <w:t>…………………………</w:t>
+      </w:r>
+      <w:r>
+        <w:rPr>
+          <w:rFonts w:ascii="Arial" w:eastAsia="Times New Roman" w:hAnsi="Arial" w:cs="Arial"/>
+          <w:color w:val="000000"/>
+          <w:sz w:val="28"/>
+          <w:szCs w:val="28"/>
+          <w:lang w:val="en-US" w:eastAsia="pl-PL"/>
+        </w:rPr>
+        <w:t>people love to enjoy a glass.</w:t>
+      </w:r>
+    </w:p>
+    <w:p>
+      <w:pPr>
+        <w:shd w:val="clear" w:color="auto" w:fill="FFFFFF"/>
+        <w:spacing w:after="0" w:line="300" w:lineRule="atLeast"/>
+        <w:textAlignment w:val="top"/>
+        <w:rPr>
+          <w:rFonts w:ascii="Arial" w:eastAsia="Times New Roman" w:hAnsi="Arial" w:cs="Arial"/>
+          <w:color w:val="C75533"/>
+          <w:sz w:val="28"/>
+          <w:szCs w:val="28"/>
+          <w:lang w:val="en-US" w:eastAsia="pl-PL"/>
+        </w:rPr>
+      </w:pPr>
+    </w:p>
+    <w:p>
+      <w:pPr>
+        <w:shd w:val="clear" w:color="auto" w:fill="FFFFFF"/>
+        <w:spacing w:after="0" w:line="300" w:lineRule="atLeast"/>
+        <w:textAlignment w:val="top"/>
+        <w:rPr>
+          <w:rFonts w:ascii="Arial" w:eastAsia="Times New Roman" w:hAnsi="Arial" w:cs="Arial"/>
+          <w:color w:val="C75533"/>
+          <w:sz w:val="28"/>
+          <w:szCs w:val="28"/>
+          <w:lang w:val="en-US" w:eastAsia="pl-PL"/>
+        </w:rPr>
+      </w:pPr>
+    </w:p>
+    <w:p>
+      <w:pPr>
+        <w:shd w:val="clear" w:color="auto" w:fill="FFFFFF"/>
+        <w:spacing w:after="0" w:line="300" w:lineRule="atLeast"/>
+        <w:textAlignment w:val="top"/>
+        <w:rPr>
+          <w:rFonts w:ascii="Arial" w:eastAsia="Times New Roman" w:hAnsi="Arial" w:cs="Arial"/>
+          <w:sz w:val="28"/>
+          <w:szCs w:val="28"/>
+          <w:lang w:val="en-US" w:eastAsia="pl-PL"/>
+        </w:rPr>
+      </w:pPr>
+      <w:r>
+        <w:rPr>
+          <w:rFonts w:ascii="Arial" w:eastAsia="Times New Roman" w:hAnsi="Arial" w:cs="Arial"/>
+          <w:sz w:val="28"/>
+          <w:szCs w:val="28"/>
+          <w:lang w:val="en-US" w:eastAsia="pl-PL"/>
+        </w:rPr>
+        <w:t>Food</w:t>
+      </w:r>
+    </w:p>
+    <w:p>
+      <w:pPr>
+        <w:shd w:val="clear" w:color="auto" w:fill="FFFFFF"/>
+        <w:spacing w:after="0" w:line="300" w:lineRule="atLeast"/>
+        <w:textAlignment w:val="top"/>
+        <w:rPr>
+          <w:rFonts w:ascii="Arial" w:eastAsia="Times New Roman" w:hAnsi="Arial" w:cs="Arial"/>
+          <w:sz w:val="28"/>
+          <w:szCs w:val="28"/>
+          <w:lang w:val="en-US" w:eastAsia="pl-PL"/>
+        </w:rPr>
+      </w:pPr>
+    </w:p>
+    <w:p>
+      <w:pPr>
+        <w:shd w:val="clear" w:color="auto" w:fill="FFFFFF"/>
+        <w:spacing w:after="0" w:line="300" w:lineRule="atLeast"/>
+        <w:textAlignment w:val="top"/>
+        <w:rPr>
+          <w:rFonts w:ascii="Arial" w:eastAsia="Times New Roman" w:hAnsi="Arial" w:cs="Arial"/>
+          <w:b/>
+          <w:sz w:val="28"/>
+          <w:szCs w:val="28"/>
+          <w:lang w:val="en-US" w:eastAsia="pl-PL"/>
+        </w:rPr>
+      </w:pPr>
+      <w:r>
+        <w:rPr>
+          <w:rFonts w:ascii="Arial" w:eastAsia="Times New Roman" w:hAnsi="Arial" w:cs="Arial"/>
+          <w:b/>
+          <w:sz w:val="28"/>
+          <w:szCs w:val="28"/>
+          <w:lang w:val="en-US" w:eastAsia="pl-PL"/>
+        </w:rPr>
+        <w:t xml:space="preserve">pastry, innovative, </w:t>
+      </w:r>
+    </w:p>
+    <w:p>
+      <w:pPr>
+        <w:shd w:val="clear" w:color="auto" w:fill="FFFFFF"/>
+        <w:spacing w:after="0" w:line="300" w:lineRule="atLeast"/>
+        <w:textAlignment w:val="top"/>
+        <w:rPr>
+          <w:rFonts w:ascii="Arial" w:eastAsia="Times New Roman" w:hAnsi="Arial" w:cs="Arial"/>
+          <w:color w:val="C75533"/>
+          <w:sz w:val="28"/>
+          <w:szCs w:val="28"/>
+          <w:lang w:val="en-US" w:eastAsia="pl-PL"/>
+        </w:rPr>
+      </w:pPr>
+    </w:p>
+    <w:p>
+      <w:pPr>
+        <w:shd w:val="clear" w:color="auto" w:fill="FFFFFF"/>
+        <w:spacing w:after="0" w:line="300" w:lineRule="atLeast"/>
+        <w:textAlignment w:val="top"/>
+        <w:rPr>
+          <w:rFonts w:ascii="Arial" w:eastAsia="Times New Roman" w:hAnsi="Arial" w:cs="Arial"/>
+          <w:color w:val="000000"/>
+          <w:sz w:val="28"/>
+          <w:szCs w:val="28"/>
+          <w:lang w:val="en-US" w:eastAsia="pl-PL"/>
+        </w:rPr>
+      </w:pPr>
+      <w:r>
+        <w:rPr>
+          <w:rFonts w:ascii="Arial" w:eastAsia="Times New Roman" w:hAnsi="Arial" w:cs="Arial"/>
+          <w:color w:val="000000"/>
+          <w:sz w:val="28"/>
+          <w:szCs w:val="28"/>
+          <w:lang w:val="en-US" w:eastAsia="pl-PL"/>
+        </w:rPr>
+        <w:t xml:space="preserve">Copenhagen is famous as a gastronomic city and has more Michelin stars than any other city in Northern Europe. The best known restaurant is Noma, which for years has been named the world's best restaurant on Restaurant Magazine's list. In addition to well-known restaurants with </w:t>
+      </w:r>
+      <w:r>
+        <w:rPr>
+          <w:rFonts w:ascii="Arial" w:eastAsia="Times New Roman" w:hAnsi="Arial" w:cs="Arial"/>
+          <w:color w:val="000000"/>
+          <w:sz w:val="28"/>
+          <w:szCs w:val="28"/>
+          <w:lang w:val="en-US" w:eastAsia="pl-PL"/>
+        </w:rPr>
+        <w:t>…</w:t>
+      </w:r>
+      <w:r>
+        <w:rPr>
+          <w:rFonts w:ascii="Arial" w:eastAsia="Times New Roman" w:hAnsi="Arial" w:cs="Arial"/>
+          <w:color w:val="000000"/>
+          <w:sz w:val="28"/>
+          <w:szCs w:val="28"/>
+          <w:lang w:val="en-US" w:eastAsia="pl-PL"/>
+        </w:rPr>
+        <w:t>innovative</w:t>
+      </w:r>
+      <w:r>
+        <w:rPr>
+          <w:rFonts w:ascii="Arial" w:eastAsia="Times New Roman" w:hAnsi="Arial" w:cs="Arial"/>
+          <w:color w:val="000000"/>
+          <w:sz w:val="28"/>
+          <w:szCs w:val="28"/>
+          <w:lang w:val="en-US" w:eastAsia="pl-PL"/>
+        </w:rPr>
         <w:t>……………………</w:t>
       </w:r>
       <w:r>
@@ -2143,7 +2889,18 @@
           <w:szCs w:val="28"/>
           <w:lang w:val="en-US" w:eastAsia="pl-PL"/>
         </w:rPr>
-        <w:t xml:space="preserve"> restaurants take good money and food and drink on the street can cost a pretty penny. But at the same time, there are </w:t>
+        <w:t xml:space="preserve"> restaurants take good money and food and drink on </w:t>
+      </w:r>
+      <w:r>
+        <w:rPr>
+          <w:rFonts w:ascii="Arial" w:eastAsia="Times New Roman" w:hAnsi="Arial" w:cs="Arial"/>
+          <w:color w:val="000000"/>
+          <w:sz w:val="28"/>
+          <w:szCs w:val="28"/>
+          <w:lang w:val="en-US" w:eastAsia="pl-PL"/>
+        </w:rPr>
+        <w:lastRenderedPageBreak/>
+        <w:t xml:space="preserve">the street can cost a pretty penny. But at the same time, there are </w:t>
       </w:r>
       <w:r>
         <w:rPr>
@@ -2183,18 +2940,7 @@
           <w:szCs w:val="28"/>
           <w:lang w:val="en-US" w:eastAsia="pl-PL"/>
         </w:rPr>
-        <w:t xml:space="preserve">options - especially in neighborhoods like </w:t>
-      </w:r>
-      <w:r>
-        <w:rPr>
-          <w:rFonts w:ascii="Arial" w:eastAsia="Times New Roman" w:hAnsi="Arial" w:cs="Arial"/>
-          <w:color w:val="000000"/>
-          <w:sz w:val="28"/>
-          <w:szCs w:val="28"/>
-          <w:lang w:val="en-US" w:eastAsia="pl-PL"/>
-        </w:rPr>
-        <w:lastRenderedPageBreak/>
-        <w:t xml:space="preserve">Nørrebro. The entrances to theme parks and other activities are likely to cost a lot, but you can also just </w:t>
+        <w:t xml:space="preserve">options - especially in neighborhoods like Nørrebro. The entrances to theme parks and other activities are likely to cost a lot, but you can also just </w:t>
       </w:r>
       <w:r>
         <w:rPr>
@@ -3644,7 +4390,7 @@
 </file>
 
 <file path=customXml/itemProps1.xml><?xml version="1.0" encoding="utf-8"?>
-<ds:datastoreItem xmlns:ds="http://schemas.openxmlformats.org/officeDocument/2006/customXml" ds:itemID="{1883E41D-C804-45DB-B896-0F06AED2DA44}">
+<ds:datastoreItem xmlns:ds="http://schemas.openxmlformats.org/officeDocument/2006/customXml" ds:itemID="{2FB26B06-F610-4ED1-B46A-DC1957D294CD}">
   <ds:schemaRefs>
     <ds:schemaRef ds:uri="http://schemas.openxmlformats.org/officeDocument/2006/bibliography"/>
   </ds:schemaRefs>

</xml_diff>